<commit_message>
clean statistics and extend report
</commit_message>
<xml_diff>
--- a/projects/package-view/docs/CECBID-DFCTI-MAY-REPORT.docx
+++ b/projects/package-view/docs/CECBID-DFCTI-MAY-REPORT.docx
@@ -153,13 +153,13 @@
         <w:rPr>
           <w:lang w:val="ro-RO"/>
         </w:rPr>
-        <w:t>unor liste (</w:t>
-      </w:r>
-      <w:r>
-        <w:rPr>
-          <w:lang w:val="ro-RO"/>
-        </w:rPr>
-        <w:t xml:space="preserve">sub forma unor tabele) cu pachetele software instalate pe </w:t>
+        <w:t xml:space="preserve">unor liste </w:t>
+      </w:r>
+      <w:r>
+        <w:rPr>
+          <w:lang w:val="ro-RO"/>
+        </w:rPr>
+        <w:t xml:space="preserve">cu pachetele software instalate pe </w:t>
       </w:r>
       <w:r>
         <w:rPr>
@@ -177,8 +177,30 @@
         <w:rPr>
           <w:lang w:val="ro-RO"/>
         </w:rPr>
-        <w:t>ce ruleaza in reteaua Openstack</w:t>
-      </w:r>
+        <w:t xml:space="preserve">ce ruleaza in </w:t>
+      </w:r>
+      <w:proofErr w:type="spellStart"/>
+      <w:r>
+        <w:rPr>
+          <w:lang w:val="ro-RO"/>
+        </w:rPr>
+        <w:t>reteaua</w:t>
+      </w:r>
+      <w:proofErr w:type="spellEnd"/>
+      <w:r>
+        <w:rPr>
+          <w:lang w:val="ro-RO"/>
+        </w:rPr>
+        <w:t xml:space="preserve"> </w:t>
+      </w:r>
+      <w:proofErr w:type="spellStart"/>
+      <w:r>
+        <w:rPr>
+          <w:lang w:val="ro-RO"/>
+        </w:rPr>
+        <w:t>Openstack</w:t>
+      </w:r>
+      <w:proofErr w:type="spellEnd"/>
       <w:r>
         <w:rPr>
           <w:lang w:val="ro-RO"/>
@@ -189,13 +211,27 @@
         <w:rPr>
           <w:lang w:val="ro-RO"/>
         </w:rPr>
-        <w:t xml:space="preserve">, asupra </w:t>
-      </w:r>
-      <w:r>
-        <w:rPr>
-          <w:lang w:val="ro-RO"/>
-        </w:rPr>
-        <w:t xml:space="preserve">carora </w:t>
+        <w:t xml:space="preserve"> si </w:t>
+      </w:r>
+      <w:r>
+        <w:rPr>
+          <w:lang w:val="ro-RO"/>
+        </w:rPr>
+        <w:t xml:space="preserve">asupra </w:t>
+      </w:r>
+      <w:proofErr w:type="spellStart"/>
+      <w:r>
+        <w:rPr>
+          <w:lang w:val="ro-RO"/>
+        </w:rPr>
+        <w:t>carora</w:t>
+      </w:r>
+      <w:proofErr w:type="spellEnd"/>
+      <w:r>
+        <w:rPr>
+          <w:lang w:val="ro-RO"/>
+        </w:rPr>
+        <w:t xml:space="preserve"> </w:t>
       </w:r>
       <w:r>
         <w:rPr>
@@ -221,7 +257,19 @@
         <w:rPr>
           <w:lang w:val="ro-RO"/>
         </w:rPr>
-        <w:t xml:space="preserve"> posibilitatea de a putea vizualiza, de a verifica existenta unor versiuni noi comparativ cu cele deja instalate, si de a putea aduce fiecare pachet/serviciu la versiunea cea mai noua disponibila.</w:t>
+        <w:t xml:space="preserve"> posibilitatea de a putea vizualiza</w:t>
+      </w:r>
+      <w:r>
+        <w:rPr>
+          <w:lang w:val="ro-RO"/>
+        </w:rPr>
+        <w:t xml:space="preserve"> pachetele</w:t>
+      </w:r>
+      <w:r>
+        <w:rPr>
+          <w:lang w:val="ro-RO"/>
+        </w:rPr>
+        <w:t>, de a verifica existenta unor versiuni noi comparativ cu cele deja instalate, si de a putea aduce fiecare pachet/serviciu la versiunea cea mai noua disponibila.</w:t>
       </w:r>
     </w:p>
     <w:p>
@@ -313,6 +361,12 @@
         </w:rPr>
         <w:t xml:space="preserve"> </w:t>
       </w:r>
+      <w:r>
+        <w:rPr>
+          <w:lang w:val="ro-RO"/>
+        </w:rPr>
+        <w:t xml:space="preserve">dezvoltata in cadrul proiectului </w:t>
+      </w:r>
       <w:proofErr w:type="spellStart"/>
       <w:r>
         <w:rPr>
@@ -339,7 +393,7 @@
         <w:rPr>
           <w:lang w:val="ro-RO"/>
         </w:rPr>
-        <w:t xml:space="preserve"> ce sunt oferite utilizatorului, iar una dintre acestea este managementul de pachete </w:t>
+        <w:t xml:space="preserve">, iar una dintre acestea este managementul de pachete </w:t>
       </w:r>
       <w:r>
         <w:rPr>
@@ -389,6 +443,78 @@
         <w:t>urmeaza</w:t>
       </w:r>
       <w:proofErr w:type="spellEnd"/>
+      <w:r>
+        <w:rPr>
+          <w:lang w:val="ro-RO"/>
+        </w:rPr>
+        <w:t>.</w:t>
+      </w:r>
+      <w:r>
+        <w:rPr>
+          <w:lang w:val="ro-RO"/>
+        </w:rPr>
+        <w:t xml:space="preserve"> Aceasta va rula in permanenta pe un </w:t>
+      </w:r>
+      <w:r>
+        <w:rPr>
+          <w:i/>
+          <w:iCs/>
+          <w:lang w:val="ro-RO"/>
+        </w:rPr>
+        <w:t>server principal</w:t>
+      </w:r>
+      <w:r>
+        <w:rPr>
+          <w:lang w:val="ro-RO"/>
+        </w:rPr>
+        <w:t xml:space="preserve">, i.e., un nod de calcul deschis pentru accesul web de </w:t>
+      </w:r>
+      <w:proofErr w:type="spellStart"/>
+      <w:r>
+        <w:rPr>
+          <w:lang w:val="ro-RO"/>
+        </w:rPr>
+        <w:t>catre</w:t>
+      </w:r>
+      <w:proofErr w:type="spellEnd"/>
+      <w:r>
+        <w:rPr>
+          <w:lang w:val="ro-RO"/>
+        </w:rPr>
+        <w:t xml:space="preserve"> public</w:t>
+      </w:r>
+      <w:r>
+        <w:rPr>
+          <w:lang w:val="ro-RO"/>
+        </w:rPr>
+        <w:t xml:space="preserve"> </w:t>
+      </w:r>
+      <w:r>
+        <w:rPr>
+          <w:lang w:val="ro-RO"/>
+        </w:rPr>
+        <w:t>(in continuare se va utiliza doar denumirea de server</w:t>
+      </w:r>
+      <w:r>
+        <w:rPr>
+          <w:lang w:val="ro-RO"/>
+        </w:rPr>
+        <w:t xml:space="preserve"> pentru a se face referire la nodul pe care este dezvoltat serviciul web </w:t>
+      </w:r>
+      <w:proofErr w:type="spellStart"/>
+      <w:r>
+        <w:rPr>
+          <w:lang w:val="ro-RO"/>
+        </w:rPr>
+        <w:t>Flask</w:t>
+      </w:r>
+      <w:proofErr w:type="spellEnd"/>
+      <w:r>
+        <w:rPr>
+          <w:lang w:val="ro-RO"/>
+        </w:rPr>
+        <w:t>)</w:t>
+      </w:r>
       <w:r>
         <w:rPr>
           <w:lang w:val="ro-RO"/>
@@ -425,7 +551,19 @@
         <w:rPr>
           <w:lang w:val="ro-RO"/>
         </w:rPr>
-        <w:t xml:space="preserve">vizualizare a pachetelor de pe </w:t>
+        <w:t>vizualizare a</w:t>
+      </w:r>
+      <w:r>
+        <w:rPr>
+          <w:lang w:val="ro-RO"/>
+        </w:rPr>
+        <w:t>l</w:t>
+      </w:r>
+      <w:r>
+        <w:rPr>
+          <w:lang w:val="ro-RO"/>
+        </w:rPr>
+        <w:t xml:space="preserve"> pachetelor de pe </w:t>
       </w:r>
       <w:r>
         <w:rPr>
@@ -603,7 +741,19 @@
         <w:rPr>
           <w:lang w:val="ro-RO"/>
         </w:rPr>
-        <w:t xml:space="preserve">). La fiecare conectare, utilizatorul practic </w:t>
+        <w:t xml:space="preserve">). La fiecare conectare, </w:t>
+      </w:r>
+      <w:r>
+        <w:rPr>
+          <w:lang w:val="ro-RO"/>
+        </w:rPr>
+        <w:t xml:space="preserve">practic, </w:t>
+      </w:r>
+      <w:r>
+        <w:rPr>
+          <w:lang w:val="ro-RO"/>
+        </w:rPr>
+        <w:t xml:space="preserve">utilizatorul </w:t>
       </w:r>
       <w:r>
         <w:rPr>
@@ -630,6 +780,26 @@
           <w:lang w:val="ro-RO"/>
         </w:rPr>
         <w:t xml:space="preserve">create sau procesate </w:t>
+      </w:r>
+      <w:r>
+        <w:rPr>
+          <w:lang w:val="ro-RO"/>
+        </w:rPr>
+        <w:t xml:space="preserve">in partea de </w:t>
+      </w:r>
+      <w:proofErr w:type="spellStart"/>
+      <w:r>
+        <w:rPr>
+          <w:lang w:val="ro-RO"/>
+        </w:rPr>
+        <w:t>backend</w:t>
+      </w:r>
+      <w:proofErr w:type="spellEnd"/>
+      <w:r>
+        <w:rPr>
+          <w:lang w:val="ro-RO"/>
+        </w:rPr>
+        <w:t xml:space="preserve">, </w:t>
       </w:r>
       <w:r>
         <w:rPr>
@@ -728,10 +898,304 @@
     </w:p>
     <w:p>
       <w:pPr>
-        <w:rPr>
-          <w:lang w:val="ro-RO"/>
-        </w:rPr>
-      </w:pPr>
+        <w:ind w:firstLine="720"/>
+        <w:rPr>
+          <w:lang w:val="ro-RO"/>
+        </w:rPr>
+      </w:pPr>
+      <w:r>
+        <w:rPr>
+          <w:lang w:val="ro-RO"/>
+        </w:rPr>
+        <w:t xml:space="preserve">Toate </w:t>
+      </w:r>
+      <w:proofErr w:type="spellStart"/>
+      <w:r>
+        <w:rPr>
+          <w:lang w:val="ro-RO"/>
+        </w:rPr>
+        <w:t>informatiile</w:t>
+      </w:r>
+      <w:proofErr w:type="spellEnd"/>
+      <w:r>
+        <w:rPr>
+          <w:lang w:val="ro-RO"/>
+        </w:rPr>
+        <w:t xml:space="preserve"> cu privire la </w:t>
+      </w:r>
+      <w:proofErr w:type="spellStart"/>
+      <w:r>
+        <w:rPr>
+          <w:lang w:val="ro-RO"/>
+        </w:rPr>
+        <w:t>masinile</w:t>
+      </w:r>
+      <w:proofErr w:type="spellEnd"/>
+      <w:r>
+        <w:rPr>
+          <w:lang w:val="ro-RO"/>
+        </w:rPr>
+        <w:t xml:space="preserve"> virtuale disponibile pentru utilizator </w:t>
+      </w:r>
+      <w:r>
+        <w:rPr>
+          <w:lang w:val="ro-RO"/>
+        </w:rPr>
+        <w:t xml:space="preserve">(sau denumit in continuare </w:t>
+      </w:r>
+      <w:proofErr w:type="spellStart"/>
+      <w:r>
+        <w:rPr>
+          <w:i/>
+          <w:iCs/>
+          <w:lang w:val="ro-RO"/>
+        </w:rPr>
+        <w:t>user</w:t>
+      </w:r>
+      <w:proofErr w:type="spellEnd"/>
+      <w:r>
+        <w:rPr>
+          <w:lang w:val="ro-RO"/>
+        </w:rPr>
+        <w:t xml:space="preserve">) </w:t>
+      </w:r>
+      <w:r>
+        <w:rPr>
+          <w:lang w:val="ro-RO"/>
+        </w:rPr>
+        <w:t>sunt preluate d</w:t>
+      </w:r>
+      <w:r>
+        <w:rPr>
+          <w:lang w:val="ro-RO"/>
+        </w:rPr>
+        <w:t xml:space="preserve">intr-o baza de date ce exista in prealabil, pe unul din </w:t>
+      </w:r>
+      <w:proofErr w:type="spellStart"/>
+      <w:r>
+        <w:rPr>
+          <w:lang w:val="ro-RO"/>
+        </w:rPr>
+        <w:t>agentii</w:t>
+      </w:r>
+      <w:proofErr w:type="spellEnd"/>
+      <w:r>
+        <w:rPr>
+          <w:lang w:val="ro-RO"/>
+        </w:rPr>
+        <w:t xml:space="preserve"> principali ai </w:t>
+      </w:r>
+      <w:proofErr w:type="spellStart"/>
+      <w:r>
+        <w:rPr>
+          <w:lang w:val="ro-RO"/>
+        </w:rPr>
+        <w:t>retelei</w:t>
+      </w:r>
+      <w:proofErr w:type="spellEnd"/>
+      <w:r>
+        <w:rPr>
+          <w:lang w:val="ro-RO"/>
+        </w:rPr>
+        <w:t xml:space="preserve"> </w:t>
+      </w:r>
+      <w:proofErr w:type="spellStart"/>
+      <w:r>
+        <w:rPr>
+          <w:lang w:val="ro-RO"/>
+        </w:rPr>
+        <w:t>Openstack</w:t>
+      </w:r>
+      <w:proofErr w:type="spellEnd"/>
+      <w:r>
+        <w:rPr>
+          <w:lang w:val="ro-RO"/>
+        </w:rPr>
+        <w:t>.</w:t>
+      </w:r>
+      <w:r>
+        <w:rPr>
+          <w:lang w:val="ro-RO"/>
+        </w:rPr>
+        <w:t xml:space="preserve"> Baza de date cu </w:t>
+      </w:r>
+      <w:proofErr w:type="spellStart"/>
+      <w:r>
+        <w:rPr>
+          <w:lang w:val="ro-RO"/>
+        </w:rPr>
+        <w:t>masinile</w:t>
+      </w:r>
+      <w:proofErr w:type="spellEnd"/>
+      <w:r>
+        <w:rPr>
+          <w:lang w:val="ro-RO"/>
+        </w:rPr>
+        <w:t xml:space="preserve"> virtuale a fost creata in cadrul unei </w:t>
+      </w:r>
+      <w:proofErr w:type="spellStart"/>
+      <w:r>
+        <w:rPr>
+          <w:lang w:val="ro-RO"/>
+        </w:rPr>
+        <w:t>implementari</w:t>
+      </w:r>
+      <w:proofErr w:type="spellEnd"/>
+      <w:r>
+        <w:rPr>
+          <w:lang w:val="ro-RO"/>
+        </w:rPr>
+        <w:t xml:space="preserve"> separate ce </w:t>
+      </w:r>
+      <w:proofErr w:type="spellStart"/>
+      <w:r>
+        <w:rPr>
+          <w:i/>
+          <w:iCs/>
+          <w:lang w:val="ro-RO"/>
+        </w:rPr>
+        <w:t>interogheaza</w:t>
+      </w:r>
+      <w:proofErr w:type="spellEnd"/>
+      <w:r>
+        <w:rPr>
+          <w:lang w:val="ro-RO"/>
+        </w:rPr>
+        <w:t xml:space="preserve"> constant infrastructura </w:t>
+      </w:r>
+      <w:proofErr w:type="spellStart"/>
+      <w:r>
+        <w:rPr>
+          <w:lang w:val="ro-RO"/>
+        </w:rPr>
+        <w:t>OpenStack</w:t>
+      </w:r>
+      <w:proofErr w:type="spellEnd"/>
+      <w:r>
+        <w:rPr>
+          <w:lang w:val="ro-RO"/>
+        </w:rPr>
+        <w:t xml:space="preserve">, </w:t>
+      </w:r>
+      <w:proofErr w:type="spellStart"/>
+      <w:r>
+        <w:rPr>
+          <w:lang w:val="ro-RO"/>
+        </w:rPr>
+        <w:t>verificand</w:t>
+      </w:r>
+      <w:proofErr w:type="spellEnd"/>
+      <w:r>
+        <w:rPr>
+          <w:lang w:val="ro-RO"/>
+        </w:rPr>
+        <w:t xml:space="preserve"> ce resurse sunt atribuite </w:t>
+      </w:r>
+      <w:r>
+        <w:rPr>
+          <w:lang w:val="ro-RO"/>
+        </w:rPr>
+        <w:t>utilizatorului</w:t>
+      </w:r>
+      <w:r>
+        <w:rPr>
+          <w:lang w:val="ro-RO"/>
+        </w:rPr>
+        <w:t xml:space="preserve">. </w:t>
+      </w:r>
+      <w:r>
+        <w:rPr>
+          <w:lang w:val="ro-RO"/>
+        </w:rPr>
+        <w:t>Baza</w:t>
+      </w:r>
+      <w:r>
+        <w:rPr>
+          <w:lang w:val="ro-RO"/>
+        </w:rPr>
+        <w:t xml:space="preserve"> de date este </w:t>
+      </w:r>
+      <w:proofErr w:type="spellStart"/>
+      <w:r>
+        <w:rPr>
+          <w:lang w:val="ro-RO"/>
+        </w:rPr>
+        <w:t>obtinuta</w:t>
+      </w:r>
+      <w:proofErr w:type="spellEnd"/>
+      <w:r>
+        <w:rPr>
+          <w:lang w:val="ro-RO"/>
+        </w:rPr>
+        <w:t xml:space="preserve"> prin executarea a unei comenzi de tip terminal</w:t>
+      </w:r>
+      <w:r>
+        <w:rPr>
+          <w:lang w:val="ro-RO"/>
+        </w:rPr>
+        <w:t>, iar r</w:t>
+      </w:r>
+      <w:r>
+        <w:rPr>
+          <w:lang w:val="ro-RO"/>
+        </w:rPr>
+        <w:t xml:space="preserve">ezultatul comenzii va fi captat, </w:t>
+      </w:r>
+      <w:proofErr w:type="spellStart"/>
+      <w:r>
+        <w:rPr>
+          <w:lang w:val="ro-RO"/>
+        </w:rPr>
+        <w:t>parsat</w:t>
+      </w:r>
+      <w:proofErr w:type="spellEnd"/>
+      <w:r>
+        <w:rPr>
+          <w:lang w:val="ro-RO"/>
+        </w:rPr>
+        <w:t xml:space="preserve"> si stocat </w:t>
+      </w:r>
+      <w:r>
+        <w:rPr>
+          <w:lang w:val="ro-RO"/>
+        </w:rPr>
+        <w:t>in</w:t>
+      </w:r>
+      <w:r>
+        <w:rPr>
+          <w:lang w:val="ro-RO"/>
+        </w:rPr>
+        <w:t xml:space="preserve"> </w:t>
+      </w:r>
+      <w:proofErr w:type="spellStart"/>
+      <w:r>
+        <w:rPr>
+          <w:rFonts w:ascii="Courier New" w:hAnsi="Courier New" w:cs="Courier New"/>
+          <w:lang w:val="ro-RO"/>
+        </w:rPr>
+        <w:t>userID.</w:t>
+      </w:r>
+      <w:r>
+        <w:rPr>
+          <w:rFonts w:ascii="Courier New" w:hAnsi="Courier New" w:cs="Courier New"/>
+          <w:lang w:val="ro-RO"/>
+        </w:rPr>
+        <w:t>openstack.VM.list</w:t>
+      </w:r>
+      <w:r>
+        <w:rPr>
+          <w:rFonts w:ascii="Courier New" w:hAnsi="Courier New" w:cs="Courier New"/>
+          <w:lang w:val="ro-RO"/>
+        </w:rPr>
+        <w:t>.db</w:t>
+      </w:r>
+      <w:proofErr w:type="spellEnd"/>
+      <w:r>
+        <w:rPr>
+          <w:lang w:val="ro-RO"/>
+        </w:rPr>
+        <w:t>.</w:t>
+      </w:r>
     </w:p>
     <w:p>
       <w:pPr>
@@ -744,41 +1208,310 @@
         <w:rPr>
           <w:lang w:val="ro-RO"/>
         </w:rPr>
-        <w:t xml:space="preserve">Toate </w:t>
-      </w:r>
-      <w:proofErr w:type="spellStart"/>
-      <w:r>
-        <w:rPr>
-          <w:lang w:val="ro-RO"/>
-        </w:rPr>
-        <w:t>informatiile</w:t>
-      </w:r>
-      <w:proofErr w:type="spellEnd"/>
-      <w:r>
-        <w:rPr>
-          <w:lang w:val="ro-RO"/>
-        </w:rPr>
-        <w:t xml:space="preserve"> cu privire la </w:t>
-      </w:r>
-      <w:proofErr w:type="spellStart"/>
-      <w:r>
-        <w:rPr>
-          <w:lang w:val="ro-RO"/>
-        </w:rPr>
-        <w:t>masinile</w:t>
-      </w:r>
-      <w:proofErr w:type="spellEnd"/>
-      <w:r>
-        <w:rPr>
-          <w:lang w:val="ro-RO"/>
-        </w:rPr>
-        <w:t xml:space="preserve"> virtuale disponibile pentru utilizator </w:t>
-      </w:r>
-      <w:r>
-        <w:rPr>
-          <w:lang w:val="ro-RO"/>
-        </w:rPr>
-        <w:t xml:space="preserve">(sau denumit in continuare </w:t>
+        <w:t xml:space="preserve">Numele bazei de date este configurat in </w:t>
+      </w:r>
+      <w:proofErr w:type="spellStart"/>
+      <w:r>
+        <w:rPr>
+          <w:lang w:val="ro-RO"/>
+        </w:rPr>
+        <w:t>asa</w:t>
+      </w:r>
+      <w:proofErr w:type="spellEnd"/>
+      <w:r>
+        <w:rPr>
+          <w:lang w:val="ro-RO"/>
+        </w:rPr>
+        <w:t xml:space="preserve"> fel </w:t>
+      </w:r>
+      <w:proofErr w:type="spellStart"/>
+      <w:r>
+        <w:rPr>
+          <w:lang w:val="ro-RO"/>
+        </w:rPr>
+        <w:t>incat</w:t>
+      </w:r>
+      <w:proofErr w:type="spellEnd"/>
+      <w:r>
+        <w:rPr>
+          <w:lang w:val="ro-RO"/>
+        </w:rPr>
+        <w:t xml:space="preserve"> </w:t>
+      </w:r>
+      <w:r>
+        <w:rPr>
+          <w:lang w:val="ro-RO"/>
+        </w:rPr>
+        <w:t xml:space="preserve">sa </w:t>
+      </w:r>
+      <w:r>
+        <w:rPr>
+          <w:lang w:val="ro-RO"/>
+        </w:rPr>
+        <w:t xml:space="preserve">se </w:t>
+      </w:r>
+      <w:proofErr w:type="spellStart"/>
+      <w:r>
+        <w:rPr>
+          <w:lang w:val="ro-RO"/>
+        </w:rPr>
+        <w:t>poat</w:t>
+      </w:r>
+      <w:r>
+        <w:rPr>
+          <w:lang w:val="ro-RO"/>
+        </w:rPr>
+        <w:t>a</w:t>
+      </w:r>
+      <w:proofErr w:type="spellEnd"/>
+      <w:r>
+        <w:rPr>
+          <w:lang w:val="ro-RO"/>
+        </w:rPr>
+        <w:t xml:space="preserve"> </w:t>
+      </w:r>
+      <w:r>
+        <w:rPr>
+          <w:lang w:val="ro-RO"/>
+        </w:rPr>
+        <w:t xml:space="preserve">asigura o </w:t>
+      </w:r>
+      <w:proofErr w:type="spellStart"/>
+      <w:r>
+        <w:rPr>
+          <w:lang w:val="ro-RO"/>
+        </w:rPr>
+        <w:t>diferentiere</w:t>
+      </w:r>
+      <w:proofErr w:type="spellEnd"/>
+      <w:r>
+        <w:rPr>
+          <w:lang w:val="ro-RO"/>
+        </w:rPr>
+        <w:t xml:space="preserve"> a </w:t>
+      </w:r>
+      <w:proofErr w:type="spellStart"/>
+      <w:r>
+        <w:rPr>
+          <w:lang w:val="ro-RO"/>
+        </w:rPr>
+        <w:t>masinilor</w:t>
+      </w:r>
+      <w:proofErr w:type="spellEnd"/>
+      <w:r>
+        <w:rPr>
+          <w:lang w:val="ro-RO"/>
+        </w:rPr>
+        <w:t xml:space="preserve"> virtuale disponibile pe </w:t>
+      </w:r>
+      <w:proofErr w:type="spellStart"/>
+      <w:r>
+        <w:rPr>
+          <w:lang w:val="ro-RO"/>
+        </w:rPr>
+        <w:t>OpenStack</w:t>
+      </w:r>
+      <w:proofErr w:type="spellEnd"/>
+      <w:r>
+        <w:rPr>
+          <w:lang w:val="ro-RO"/>
+        </w:rPr>
+        <w:t xml:space="preserve"> si pentru ca </w:t>
+      </w:r>
+      <w:proofErr w:type="spellStart"/>
+      <w:r>
+        <w:rPr>
+          <w:lang w:val="ro-RO"/>
+        </w:rPr>
+        <w:t>interfata</w:t>
+      </w:r>
+      <w:proofErr w:type="spellEnd"/>
+      <w:r>
+        <w:rPr>
+          <w:lang w:val="ro-RO"/>
+        </w:rPr>
+        <w:t xml:space="preserve"> web sa acceseze </w:t>
+      </w:r>
+      <w:proofErr w:type="spellStart"/>
+      <w:r>
+        <w:rPr>
+          <w:lang w:val="ro-RO"/>
+        </w:rPr>
+        <w:t>fisierul</w:t>
+      </w:r>
+      <w:proofErr w:type="spellEnd"/>
+      <w:r>
+        <w:rPr>
+          <w:lang w:val="ro-RO"/>
+        </w:rPr>
+        <w:t xml:space="preserve"> ce corespunde in mod corect utilizatorului </w:t>
+      </w:r>
+      <w:proofErr w:type="spellStart"/>
+      <w:r>
+        <w:rPr>
+          <w:lang w:val="ro-RO"/>
+        </w:rPr>
+        <w:t>logat</w:t>
+      </w:r>
+      <w:proofErr w:type="spellEnd"/>
+      <w:r>
+        <w:rPr>
+          <w:lang w:val="ro-RO"/>
+        </w:rPr>
+        <w:t xml:space="preserve">. </w:t>
+      </w:r>
+      <w:r>
+        <w:rPr>
+          <w:lang w:val="ro-RO"/>
+        </w:rPr>
+        <w:t xml:space="preserve">Modulul sqlite3 [4] asigura </w:t>
+      </w:r>
+      <w:r>
+        <w:rPr>
+          <w:lang w:val="ro-RO"/>
+        </w:rPr>
+        <w:t>fluxul de citire/modificare a bazei de date</w:t>
+      </w:r>
+      <w:r>
+        <w:rPr>
+          <w:lang w:val="ro-RO"/>
+        </w:rPr>
+        <w:t xml:space="preserve">, iar structura acesteia </w:t>
+      </w:r>
+      <w:r>
+        <w:rPr>
+          <w:lang w:val="ro-RO"/>
+        </w:rPr>
+        <w:t xml:space="preserve">poate fi </w:t>
+      </w:r>
+      <w:proofErr w:type="spellStart"/>
+      <w:r>
+        <w:rPr>
+          <w:lang w:val="ro-RO"/>
+        </w:rPr>
+        <w:t>vazuta</w:t>
+      </w:r>
+      <w:proofErr w:type="spellEnd"/>
+      <w:r>
+        <w:rPr>
+          <w:lang w:val="ro-RO"/>
+        </w:rPr>
+        <w:t xml:space="preserve"> in figura de mai jos:</w:t>
+      </w:r>
+    </w:p>
+    <w:p>
+      <w:pPr>
+        <w:rPr>
+          <w:lang w:val="ro-RO"/>
+        </w:rPr>
+      </w:pPr>
+      <w:r>
+        <w:rPr>
+          <w:lang w:val="ro-RO"/>
+        </w:rPr>
+        <w:drawing>
+          <wp:inline distT="0" distB="0" distL="0" distR="0" wp14:anchorId="34141EF6" wp14:editId="4EB5A1B5">
+            <wp:extent cx="5731510" cy="648335"/>
+            <wp:effectExtent l="0" t="0" r="0" b="0"/>
+            <wp:docPr id="1" name="Picture 1"/>
+            <wp:cNvGraphicFramePr>
+              <a:graphicFrameLocks xmlns:a="http://schemas.openxmlformats.org/drawingml/2006/main" noChangeAspect="1"/>
+            </wp:cNvGraphicFramePr>
+            <a:graphic xmlns:a="http://schemas.openxmlformats.org/drawingml/2006/main">
+              <a:graphicData uri="http://schemas.openxmlformats.org/drawingml/2006/picture">
+                <pic:pic xmlns:pic="http://schemas.openxmlformats.org/drawingml/2006/picture">
+                  <pic:nvPicPr>
+                    <pic:cNvPr id="1" name=""/>
+                    <pic:cNvPicPr/>
+                  </pic:nvPicPr>
+                  <pic:blipFill>
+                    <a:blip r:embed="rId5"/>
+                    <a:stretch>
+                      <a:fillRect/>
+                    </a:stretch>
+                  </pic:blipFill>
+                  <pic:spPr>
+                    <a:xfrm>
+                      <a:off x="0" y="0"/>
+                      <a:ext cx="5731510" cy="648335"/>
+                    </a:xfrm>
+                    <a:prstGeom prst="rect">
+                      <a:avLst/>
+                    </a:prstGeom>
+                  </pic:spPr>
+                </pic:pic>
+              </a:graphicData>
+            </a:graphic>
+          </wp:inline>
+        </w:drawing>
+      </w:r>
+    </w:p>
+    <w:p>
+      <w:pPr>
+        <w:rPr>
+          <w:lang w:val="ro-RO"/>
+        </w:rPr>
+      </w:pPr>
+      <w:r>
+        <w:rPr>
+          <w:lang w:val="ro-RO"/>
+        </w:rPr>
+        <w:tab/>
+      </w:r>
+      <w:proofErr w:type="spellStart"/>
+      <w:r>
+        <w:rPr>
+          <w:lang w:val="ro-RO"/>
+        </w:rPr>
+        <w:t>Campul</w:t>
+      </w:r>
+      <w:proofErr w:type="spellEnd"/>
+      <w:r>
+        <w:rPr>
+          <w:lang w:val="ro-RO"/>
+        </w:rPr>
+        <w:t xml:space="preserve"> </w:t>
+      </w:r>
+      <w:r>
+        <w:rPr>
+          <w:rFonts w:ascii="Courier New" w:hAnsi="Courier New" w:cs="Courier New"/>
+          <w:lang w:val="ro-RO"/>
+        </w:rPr>
+        <w:t>ID</w:t>
+      </w:r>
+      <w:r>
+        <w:rPr>
+          <w:lang w:val="ro-RO"/>
+        </w:rPr>
+        <w:t xml:space="preserve"> </w:t>
+      </w:r>
+      <w:proofErr w:type="spellStart"/>
+      <w:r>
+        <w:rPr>
+          <w:lang w:val="ro-RO"/>
+        </w:rPr>
+        <w:t>contine</w:t>
+      </w:r>
+      <w:proofErr w:type="spellEnd"/>
+      <w:r>
+        <w:rPr>
+          <w:lang w:val="ro-RO"/>
+        </w:rPr>
+        <w:t xml:space="preserve"> un </w:t>
+      </w:r>
+      <w:proofErr w:type="spellStart"/>
+      <w:r>
+        <w:rPr>
+          <w:lang w:val="ro-RO"/>
+        </w:rPr>
+        <w:t>lant</w:t>
+      </w:r>
+      <w:proofErr w:type="spellEnd"/>
+      <w:r>
+        <w:rPr>
+          <w:lang w:val="ro-RO"/>
+        </w:rPr>
+        <w:t xml:space="preserve"> de caractere (numit </w:t>
       </w:r>
       <w:proofErr w:type="spellStart"/>
       <w:r>
@@ -787,53 +1520,63 @@
           <w:iCs/>
           <w:lang w:val="ro-RO"/>
         </w:rPr>
-        <w:t>user</w:t>
-      </w:r>
-      <w:proofErr w:type="spellEnd"/>
-      <w:r>
-        <w:rPr>
-          <w:lang w:val="ro-RO"/>
-        </w:rPr>
-        <w:t>)</w:t>
-      </w:r>
+        <w:t>hash</w:t>
+      </w:r>
+      <w:proofErr w:type="spellEnd"/>
+      <w:r>
+        <w:rPr>
+          <w:lang w:val="ro-RO"/>
+        </w:rPr>
+        <w:t xml:space="preserve">) care va fi atribuit in mod unic </w:t>
+      </w:r>
+      <w:proofErr w:type="spellStart"/>
+      <w:r>
+        <w:rPr>
+          <w:lang w:val="ro-RO"/>
+        </w:rPr>
+        <w:t>fiecarei</w:t>
+      </w:r>
+      <w:proofErr w:type="spellEnd"/>
       <w:r>
         <w:rPr>
           <w:lang w:val="ro-RO"/>
         </w:rPr>
         <w:t xml:space="preserve"> </w:t>
       </w:r>
-      <w:r>
-        <w:rPr>
-          <w:lang w:val="ro-RO"/>
-        </w:rPr>
-        <w:t>sunt preluate d</w:t>
-      </w:r>
-      <w:r>
-        <w:rPr>
-          <w:lang w:val="ro-RO"/>
-        </w:rPr>
-        <w:t xml:space="preserve">intr-o baza de date ce exista in prealabil, pe unul din </w:t>
-      </w:r>
-      <w:proofErr w:type="spellStart"/>
-      <w:r>
-        <w:rPr>
-          <w:lang w:val="ro-RO"/>
-        </w:rPr>
-        <w:t>agentii</w:t>
-      </w:r>
-      <w:proofErr w:type="spellEnd"/>
-      <w:r>
-        <w:rPr>
-          <w:lang w:val="ro-RO"/>
-        </w:rPr>
-        <w:t xml:space="preserve"> principali ai </w:t>
-      </w:r>
-      <w:proofErr w:type="spellStart"/>
-      <w:r>
-        <w:rPr>
-          <w:lang w:val="ro-RO"/>
-        </w:rPr>
-        <w:t>retelei</w:t>
+      <w:proofErr w:type="spellStart"/>
+      <w:r>
+        <w:rPr>
+          <w:lang w:val="ro-RO"/>
+        </w:rPr>
+        <w:t>masini</w:t>
+      </w:r>
+      <w:proofErr w:type="spellEnd"/>
+      <w:r>
+        <w:rPr>
+          <w:lang w:val="ro-RO"/>
+        </w:rPr>
+        <w:t xml:space="preserve"> virtuale. Acest lucru va facilita controlul individual al </w:t>
+      </w:r>
+      <w:proofErr w:type="spellStart"/>
+      <w:r>
+        <w:rPr>
+          <w:lang w:val="ro-RO"/>
+        </w:rPr>
+        <w:t>fiecarui</w:t>
+      </w:r>
+      <w:proofErr w:type="spellEnd"/>
+      <w:r>
+        <w:rPr>
+          <w:lang w:val="ro-RO"/>
+        </w:rPr>
+        <w:t xml:space="preserve"> VM, </w:t>
+      </w:r>
+      <w:proofErr w:type="spellStart"/>
+      <w:r>
+        <w:rPr>
+          <w:lang w:val="ro-RO"/>
+        </w:rPr>
+        <w:t>intrucat</w:t>
       </w:r>
       <w:proofErr w:type="spellEnd"/>
       <w:r>
@@ -847,367 +1590,3489 @@
         <w:rPr>
           <w:lang w:val="ro-RO"/>
         </w:rPr>
-        <w:t>Openstack</w:t>
-      </w:r>
-      <w:proofErr w:type="spellEnd"/>
+        <w:t>user-ul</w:t>
+      </w:r>
+      <w:proofErr w:type="spellEnd"/>
+      <w:r>
+        <w:rPr>
+          <w:lang w:val="ro-RO"/>
+        </w:rPr>
+        <w:t xml:space="preserve"> va putea avea </w:t>
+      </w:r>
+      <w:proofErr w:type="spellStart"/>
+      <w:r>
+        <w:rPr>
+          <w:lang w:val="ro-RO"/>
+        </w:rPr>
+        <w:t>instante</w:t>
+      </w:r>
+      <w:proofErr w:type="spellEnd"/>
+      <w:r>
+        <w:rPr>
+          <w:lang w:val="ro-RO"/>
+        </w:rPr>
+        <w:t xml:space="preserve"> cu nume identic (</w:t>
+      </w:r>
+      <w:proofErr w:type="spellStart"/>
+      <w:r>
+        <w:rPr>
+          <w:lang w:val="ro-RO"/>
+        </w:rPr>
+        <w:t>campul</w:t>
+      </w:r>
+      <w:proofErr w:type="spellEnd"/>
+      <w:r>
+        <w:rPr>
+          <w:lang w:val="ro-RO"/>
+        </w:rPr>
+        <w:t xml:space="preserve"> </w:t>
+      </w:r>
+      <w:proofErr w:type="spellStart"/>
+      <w:r>
+        <w:rPr>
+          <w:rFonts w:ascii="Courier New" w:hAnsi="Courier New" w:cs="Courier New"/>
+          <w:lang w:val="ro-RO"/>
+        </w:rPr>
+        <w:t>Name</w:t>
+      </w:r>
+      <w:proofErr w:type="spellEnd"/>
+      <w:r>
+        <w:rPr>
+          <w:lang w:val="ro-RO"/>
+        </w:rPr>
+        <w:t xml:space="preserve"> din figura), </w:t>
+      </w:r>
+      <w:proofErr w:type="spellStart"/>
+      <w:r>
+        <w:rPr>
+          <w:lang w:val="ro-RO"/>
+        </w:rPr>
+        <w:t>insa</w:t>
+      </w:r>
+      <w:proofErr w:type="spellEnd"/>
+      <w:r>
+        <w:rPr>
+          <w:lang w:val="ro-RO"/>
+        </w:rPr>
+        <w:t xml:space="preserve"> ID-ul va fi diferit</w:t>
+      </w:r>
+      <w:r>
+        <w:rPr>
+          <w:lang w:val="ro-RO"/>
+        </w:rPr>
+        <w:t xml:space="preserve"> pentru fiecare</w:t>
+      </w:r>
       <w:r>
         <w:rPr>
           <w:lang w:val="ro-RO"/>
         </w:rPr>
         <w:t>.</w:t>
       </w:r>
-      <w:r>
-        <w:rPr>
-          <w:lang w:val="ro-RO"/>
-        </w:rPr>
-        <w:t xml:space="preserve"> Baza de date cu </w:t>
-      </w:r>
-      <w:proofErr w:type="spellStart"/>
-      <w:r>
-        <w:rPr>
-          <w:lang w:val="ro-RO"/>
-        </w:rPr>
-        <w:t>masinile</w:t>
-      </w:r>
-      <w:proofErr w:type="spellEnd"/>
-      <w:r>
-        <w:rPr>
-          <w:lang w:val="ro-RO"/>
-        </w:rPr>
-        <w:t xml:space="preserve"> virtuale a fost creata in cadrul unei </w:t>
-      </w:r>
-      <w:proofErr w:type="spellStart"/>
-      <w:r>
-        <w:rPr>
-          <w:lang w:val="ro-RO"/>
-        </w:rPr>
-        <w:t>implementari</w:t>
-      </w:r>
-      <w:proofErr w:type="spellEnd"/>
-      <w:r>
-        <w:rPr>
-          <w:lang w:val="ro-RO"/>
-        </w:rPr>
-        <w:t xml:space="preserve"> separate ce </w:t>
-      </w:r>
-      <w:proofErr w:type="spellStart"/>
+    </w:p>
+    <w:p>
+      <w:pPr>
+        <w:rPr>
+          <w:rFonts w:cstheme="minorHAnsi"/>
+          <w:lang w:val="ro-RO"/>
+        </w:rPr>
+      </w:pPr>
+      <w:r>
+        <w:rPr>
+          <w:lang w:val="ro-RO"/>
+        </w:rPr>
+        <w:tab/>
+        <w:t xml:space="preserve">In momentul in care utilizatorul va accesa pagina de management de pachete din cadrul </w:t>
+      </w:r>
+      <w:proofErr w:type="spellStart"/>
+      <w:r>
+        <w:rPr>
+          <w:lang w:val="ro-RO"/>
+        </w:rPr>
+        <w:t>aplicatiei</w:t>
+      </w:r>
+      <w:proofErr w:type="spellEnd"/>
+      <w:r>
+        <w:rPr>
+          <w:lang w:val="ro-RO"/>
+        </w:rPr>
+        <w:t xml:space="preserve"> principale </w:t>
+      </w:r>
+      <w:proofErr w:type="spellStart"/>
+      <w:r>
+        <w:rPr>
+          <w:lang w:val="ro-RO"/>
+        </w:rPr>
+        <w:t>Flask</w:t>
+      </w:r>
+      <w:proofErr w:type="spellEnd"/>
+      <w:r>
+        <w:rPr>
+          <w:lang w:val="ro-RO"/>
+        </w:rPr>
+        <w:t xml:space="preserve">, va avea la </w:t>
+      </w:r>
+      <w:proofErr w:type="spellStart"/>
+      <w:r>
+        <w:rPr>
+          <w:lang w:val="ro-RO"/>
+        </w:rPr>
+        <w:t>dispozitie</w:t>
+      </w:r>
+      <w:proofErr w:type="spellEnd"/>
+      <w:r>
+        <w:rPr>
+          <w:lang w:val="ro-RO"/>
+        </w:rPr>
+        <w:t xml:space="preserve"> un buton prin care poate vizualiza </w:t>
+      </w:r>
+      <w:proofErr w:type="spellStart"/>
+      <w:r>
+        <w:rPr>
+          <w:lang w:val="ro-RO"/>
+        </w:rPr>
+        <w:t>intreaga</w:t>
+      </w:r>
+      <w:proofErr w:type="spellEnd"/>
+      <w:r>
+        <w:rPr>
+          <w:lang w:val="ro-RO"/>
+        </w:rPr>
+        <w:t xml:space="preserve"> lista de VM-uri (aceasta </w:t>
+      </w:r>
+      <w:proofErr w:type="spellStart"/>
+      <w:r>
+        <w:rPr>
+          <w:lang w:val="ro-RO"/>
+        </w:rPr>
+        <w:t>listava</w:t>
+      </w:r>
+      <w:proofErr w:type="spellEnd"/>
+      <w:r>
+        <w:rPr>
+          <w:lang w:val="ro-RO"/>
+        </w:rPr>
+        <w:t xml:space="preserve"> fi prezentata la partea de </w:t>
+      </w:r>
+      <w:proofErr w:type="spellStart"/>
+      <w:r>
+        <w:rPr>
+          <w:lang w:val="ro-RO"/>
+        </w:rPr>
+        <w:t>frontend</w:t>
+      </w:r>
+      <w:proofErr w:type="spellEnd"/>
+      <w:r>
+        <w:rPr>
+          <w:lang w:val="ro-RO"/>
+        </w:rPr>
+        <w:t xml:space="preserve">). Prin </w:t>
+      </w:r>
+      <w:proofErr w:type="spellStart"/>
+      <w:r>
+        <w:rPr>
+          <w:lang w:val="ro-RO"/>
+        </w:rPr>
+        <w:t>apasarea</w:t>
+      </w:r>
+      <w:proofErr w:type="spellEnd"/>
+      <w:r>
+        <w:rPr>
+          <w:lang w:val="ro-RO"/>
+        </w:rPr>
+        <w:t xml:space="preserve"> butonului se va interoga baza de date  </w:t>
+      </w:r>
+      <w:proofErr w:type="spellStart"/>
+      <w:r>
+        <w:rPr>
+          <w:rFonts w:ascii="Courier New" w:hAnsi="Courier New" w:cs="Courier New"/>
+          <w:lang w:val="ro-RO"/>
+        </w:rPr>
+        <w:t>userID.openstack.VM.list</w:t>
+      </w:r>
+      <w:r>
+        <w:rPr>
+          <w:rFonts w:ascii="Courier New" w:hAnsi="Courier New" w:cs="Courier New"/>
+          <w:lang w:val="ro-RO"/>
+        </w:rPr>
+        <w:t>.db</w:t>
+      </w:r>
+      <w:proofErr w:type="spellEnd"/>
+      <w:r>
+        <w:rPr>
+          <w:rFonts w:ascii="Courier New" w:hAnsi="Courier New" w:cs="Courier New"/>
+          <w:lang w:val="ro-RO"/>
+        </w:rPr>
+        <w:t xml:space="preserve"> </w:t>
+      </w:r>
+      <w:r>
+        <w:rPr>
+          <w:rFonts w:cstheme="minorHAnsi"/>
+          <w:lang w:val="ro-RO"/>
+        </w:rPr>
+        <w:t xml:space="preserve">, proces realizat cu ajutorul </w:t>
+      </w:r>
+      <w:proofErr w:type="spellStart"/>
+      <w:r>
+        <w:rPr>
+          <w:rFonts w:cstheme="minorHAnsi"/>
+          <w:lang w:val="ro-RO"/>
+        </w:rPr>
+        <w:t>functiei</w:t>
+      </w:r>
+      <w:proofErr w:type="spellEnd"/>
+      <w:r>
+        <w:rPr>
+          <w:rFonts w:cstheme="minorHAnsi"/>
+          <w:lang w:val="ro-RO"/>
+        </w:rPr>
+        <w:t xml:space="preserve"> </w:t>
+      </w:r>
+      <w:proofErr w:type="spellStart"/>
+      <w:r>
+        <w:rPr>
+          <w:rFonts w:ascii="Courier New" w:hAnsi="Courier New" w:cs="Courier New"/>
+          <w:lang w:val="ro-RO"/>
+        </w:rPr>
+        <w:t>refresh_instance</w:t>
+      </w:r>
+      <w:r>
+        <w:rPr>
+          <w:rFonts w:ascii="Courier New" w:hAnsi="Courier New" w:cs="Courier New"/>
+          <w:lang w:val="ro-RO"/>
+        </w:rPr>
+        <w:t>s</w:t>
+      </w:r>
+      <w:proofErr w:type="spellEnd"/>
+      <w:r>
+        <w:rPr>
+          <w:rFonts w:ascii="Courier New" w:hAnsi="Courier New" w:cs="Courier New"/>
+          <w:lang w:val="ro-RO"/>
+        </w:rPr>
+        <w:t>()</w:t>
+      </w:r>
+      <w:r>
+        <w:rPr>
+          <w:rFonts w:ascii="Courier New" w:hAnsi="Courier New" w:cs="Courier New"/>
+          <w:lang w:val="ro-RO"/>
+        </w:rPr>
+        <w:t>.</w:t>
+      </w:r>
+    </w:p>
+    <w:p>
+      <w:pPr>
+        <w:ind w:firstLine="720"/>
+        <w:rPr>
+          <w:rFonts w:cstheme="minorHAnsi"/>
+          <w:lang w:val="ro-RO"/>
+        </w:rPr>
+      </w:pPr>
+      <w:proofErr w:type="spellStart"/>
+      <w:r>
+        <w:rPr>
+          <w:rFonts w:cstheme="minorHAnsi"/>
+          <w:lang w:val="ro-RO"/>
+        </w:rPr>
+        <w:lastRenderedPageBreak/>
+        <w:t>Legatura</w:t>
+      </w:r>
+      <w:proofErr w:type="spellEnd"/>
+      <w:r>
+        <w:rPr>
+          <w:rFonts w:cstheme="minorHAnsi"/>
+          <w:lang w:val="ro-RO"/>
+        </w:rPr>
+        <w:t xml:space="preserve"> </w:t>
+      </w:r>
+      <w:r>
+        <w:rPr>
+          <w:rFonts w:cstheme="minorHAnsi"/>
+          <w:lang w:val="ro-RO"/>
+        </w:rPr>
+        <w:t xml:space="preserve">(i.e., modul de comunicare) </w:t>
+      </w:r>
+      <w:r>
+        <w:rPr>
+          <w:rFonts w:cstheme="minorHAnsi"/>
+          <w:lang w:val="ro-RO"/>
+        </w:rPr>
+        <w:t xml:space="preserve">dintre client si server se </w:t>
+      </w:r>
+      <w:proofErr w:type="spellStart"/>
+      <w:r>
+        <w:rPr>
+          <w:rFonts w:cstheme="minorHAnsi"/>
+          <w:lang w:val="ro-RO"/>
+        </w:rPr>
+        <w:t>realizeaza</w:t>
+      </w:r>
+      <w:proofErr w:type="spellEnd"/>
+      <w:r>
+        <w:rPr>
+          <w:rFonts w:cstheme="minorHAnsi"/>
+          <w:lang w:val="ro-RO"/>
+        </w:rPr>
+        <w:t xml:space="preserve"> prin schimbul constant de evenimente </w:t>
+      </w:r>
+      <w:r>
+        <w:rPr>
+          <w:rFonts w:cstheme="minorHAnsi"/>
+          <w:lang w:val="ro-RO"/>
+        </w:rPr>
+        <w:t xml:space="preserve">asigurat de serviciul </w:t>
+      </w:r>
+      <w:proofErr w:type="spellStart"/>
+      <w:r>
+        <w:rPr>
+          <w:rFonts w:cstheme="minorHAnsi"/>
+          <w:lang w:val="ro-RO"/>
+        </w:rPr>
+        <w:t>socketIO</w:t>
+      </w:r>
+      <w:proofErr w:type="spellEnd"/>
+      <w:r>
+        <w:rPr>
+          <w:rFonts w:cstheme="minorHAnsi"/>
+          <w:lang w:val="ro-RO"/>
+        </w:rPr>
+        <w:t xml:space="preserve"> [5]. Acest modul este necesar </w:t>
+      </w:r>
+      <w:proofErr w:type="spellStart"/>
+      <w:r>
+        <w:rPr>
+          <w:rFonts w:cstheme="minorHAnsi"/>
+          <w:lang w:val="ro-RO"/>
+        </w:rPr>
+        <w:t>atat</w:t>
+      </w:r>
+      <w:proofErr w:type="spellEnd"/>
+      <w:r>
+        <w:rPr>
+          <w:rFonts w:cstheme="minorHAnsi"/>
+          <w:lang w:val="ro-RO"/>
+        </w:rPr>
+        <w:t xml:space="preserve"> pe </w:t>
+      </w:r>
+      <w:proofErr w:type="spellStart"/>
+      <w:r>
+        <w:rPr>
+          <w:rFonts w:cstheme="minorHAnsi"/>
+          <w:lang w:val="ro-RO"/>
+        </w:rPr>
+        <w:t>aplicatia</w:t>
+      </w:r>
+      <w:proofErr w:type="spellEnd"/>
+      <w:r>
+        <w:rPr>
+          <w:rFonts w:cstheme="minorHAnsi"/>
+          <w:lang w:val="ro-RO"/>
+        </w:rPr>
+        <w:t xml:space="preserve"> </w:t>
+      </w:r>
+      <w:proofErr w:type="spellStart"/>
+      <w:r>
+        <w:rPr>
+          <w:rFonts w:cstheme="minorHAnsi"/>
+          <w:lang w:val="ro-RO"/>
+        </w:rPr>
+        <w:t>Flask</w:t>
+      </w:r>
+      <w:proofErr w:type="spellEnd"/>
+      <w:r>
+        <w:rPr>
+          <w:rFonts w:cstheme="minorHAnsi"/>
+          <w:lang w:val="ro-RO"/>
+        </w:rPr>
+        <w:t xml:space="preserve"> dezvoltata in </w:t>
+      </w:r>
+      <w:proofErr w:type="spellStart"/>
+      <w:r>
+        <w:rPr>
+          <w:rFonts w:cstheme="minorHAnsi"/>
+          <w:lang w:val="ro-RO"/>
+        </w:rPr>
+        <w:t>Python</w:t>
+      </w:r>
+      <w:proofErr w:type="spellEnd"/>
+      <w:r>
+        <w:rPr>
+          <w:rFonts w:cstheme="minorHAnsi"/>
+          <w:lang w:val="ro-RO"/>
+        </w:rPr>
+        <w:t>:</w:t>
+      </w:r>
+    </w:p>
+    <w:p>
+      <w:pPr>
+        <w:shd w:val="clear" w:color="auto" w:fill="FFFFFF"/>
+        <w:spacing w:line="270" w:lineRule="atLeast"/>
+        <w:ind w:firstLine="720"/>
+        <w:rPr>
+          <w:rFonts w:ascii="Menlo" w:eastAsia="Times New Roman" w:hAnsi="Menlo" w:cs="Menlo"/>
+          <w:color w:val="24292E"/>
+          <w:sz w:val="18"/>
+          <w:szCs w:val="18"/>
+          <w:lang w:eastAsia="en-GB"/>
+        </w:rPr>
+      </w:pPr>
+      <w:r>
+        <w:rPr>
+          <w:rFonts w:ascii="Menlo" w:eastAsia="Times New Roman" w:hAnsi="Menlo" w:cs="Menlo"/>
+          <w:color w:val="D73A49"/>
+          <w:sz w:val="18"/>
+          <w:szCs w:val="18"/>
+          <w:lang w:val="en-US" w:eastAsia="en-GB"/>
+        </w:rPr>
+        <w:t>f</w:t>
+      </w:r>
+      <w:r>
+        <w:rPr>
+          <w:rFonts w:ascii="Menlo" w:eastAsia="Times New Roman" w:hAnsi="Menlo" w:cs="Menlo"/>
+          <w:color w:val="D73A49"/>
+          <w:sz w:val="18"/>
+          <w:szCs w:val="18"/>
+          <w:lang w:eastAsia="en-GB"/>
+        </w:rPr>
+        <w:t>rom</w:t>
+      </w:r>
+      <w:r>
+        <w:rPr>
+          <w:rFonts w:ascii="Menlo" w:eastAsia="Times New Roman" w:hAnsi="Menlo" w:cs="Menlo"/>
+          <w:color w:val="24292E"/>
+          <w:sz w:val="18"/>
+          <w:szCs w:val="18"/>
+          <w:lang w:eastAsia="en-GB"/>
+        </w:rPr>
+        <w:t xml:space="preserve"> </w:t>
+      </w:r>
+      <w:r>
+        <w:rPr>
+          <w:rFonts w:ascii="Menlo" w:eastAsia="Times New Roman" w:hAnsi="Menlo" w:cs="Menlo"/>
+          <w:color w:val="6F42C1"/>
+          <w:sz w:val="18"/>
+          <w:szCs w:val="18"/>
+          <w:lang w:eastAsia="en-GB"/>
+        </w:rPr>
+        <w:t>flask_socketio</w:t>
+      </w:r>
+      <w:r>
+        <w:rPr>
+          <w:rFonts w:ascii="Menlo" w:eastAsia="Times New Roman" w:hAnsi="Menlo" w:cs="Menlo"/>
+          <w:color w:val="24292E"/>
+          <w:sz w:val="18"/>
+          <w:szCs w:val="18"/>
+          <w:lang w:eastAsia="en-GB"/>
+        </w:rPr>
+        <w:t xml:space="preserve"> </w:t>
+      </w:r>
+      <w:r>
+        <w:rPr>
+          <w:rFonts w:ascii="Menlo" w:eastAsia="Times New Roman" w:hAnsi="Menlo" w:cs="Menlo"/>
+          <w:color w:val="D73A49"/>
+          <w:sz w:val="18"/>
+          <w:szCs w:val="18"/>
+          <w:lang w:eastAsia="en-GB"/>
+        </w:rPr>
+        <w:t>import</w:t>
+      </w:r>
+      <w:r>
+        <w:rPr>
+          <w:rFonts w:ascii="Menlo" w:eastAsia="Times New Roman" w:hAnsi="Menlo" w:cs="Menlo"/>
+          <w:color w:val="24292E"/>
+          <w:sz w:val="18"/>
+          <w:szCs w:val="18"/>
+          <w:lang w:eastAsia="en-GB"/>
+        </w:rPr>
+        <w:t xml:space="preserve"> </w:t>
+      </w:r>
+      <w:r>
+        <w:rPr>
+          <w:rFonts w:ascii="Menlo" w:eastAsia="Times New Roman" w:hAnsi="Menlo" w:cs="Menlo"/>
+          <w:color w:val="6F42C1"/>
+          <w:sz w:val="18"/>
+          <w:szCs w:val="18"/>
+          <w:lang w:eastAsia="en-GB"/>
+        </w:rPr>
+        <w:t>SocketIO</w:t>
+      </w:r>
+    </w:p>
+    <w:p>
+      <w:pPr>
+        <w:shd w:val="clear" w:color="auto" w:fill="FFFFFF"/>
+        <w:spacing w:line="270" w:lineRule="atLeast"/>
+        <w:ind w:firstLine="720"/>
+        <w:rPr>
+          <w:rFonts w:ascii="Menlo" w:eastAsia="Times New Roman" w:hAnsi="Menlo" w:cs="Menlo"/>
+          <w:color w:val="24292E"/>
+          <w:sz w:val="18"/>
+          <w:szCs w:val="18"/>
+          <w:lang w:eastAsia="en-GB"/>
+        </w:rPr>
+      </w:pPr>
+      <w:r>
+        <w:rPr>
+          <w:rFonts w:ascii="Menlo" w:eastAsia="Times New Roman" w:hAnsi="Menlo" w:cs="Menlo"/>
+          <w:color w:val="D73A49"/>
+          <w:sz w:val="18"/>
+          <w:szCs w:val="18"/>
+          <w:lang w:eastAsia="en-GB"/>
+        </w:rPr>
+        <w:t>from</w:t>
+      </w:r>
+      <w:r>
+        <w:rPr>
+          <w:rFonts w:ascii="Menlo" w:eastAsia="Times New Roman" w:hAnsi="Menlo" w:cs="Menlo"/>
+          <w:color w:val="24292E"/>
+          <w:sz w:val="18"/>
+          <w:szCs w:val="18"/>
+          <w:lang w:eastAsia="en-GB"/>
+        </w:rPr>
+        <w:t xml:space="preserve"> </w:t>
+      </w:r>
+      <w:r>
+        <w:rPr>
+          <w:rFonts w:ascii="Menlo" w:eastAsia="Times New Roman" w:hAnsi="Menlo" w:cs="Menlo"/>
+          <w:color w:val="6F42C1"/>
+          <w:sz w:val="18"/>
+          <w:szCs w:val="18"/>
+          <w:lang w:eastAsia="en-GB"/>
+        </w:rPr>
+        <w:t>flask_socketio</w:t>
+      </w:r>
+      <w:r>
+        <w:rPr>
+          <w:rFonts w:ascii="Menlo" w:eastAsia="Times New Roman" w:hAnsi="Menlo" w:cs="Menlo"/>
+          <w:color w:val="24292E"/>
+          <w:sz w:val="18"/>
+          <w:szCs w:val="18"/>
+          <w:lang w:eastAsia="en-GB"/>
+        </w:rPr>
+        <w:t xml:space="preserve"> </w:t>
+      </w:r>
+      <w:r>
+        <w:rPr>
+          <w:rFonts w:ascii="Menlo" w:eastAsia="Times New Roman" w:hAnsi="Menlo" w:cs="Menlo"/>
+          <w:color w:val="D73A49"/>
+          <w:sz w:val="18"/>
+          <w:szCs w:val="18"/>
+          <w:lang w:eastAsia="en-GB"/>
+        </w:rPr>
+        <w:t>import</w:t>
+      </w:r>
+      <w:r>
+        <w:rPr>
+          <w:rFonts w:ascii="Menlo" w:eastAsia="Times New Roman" w:hAnsi="Menlo" w:cs="Menlo"/>
+          <w:color w:val="24292E"/>
+          <w:sz w:val="18"/>
+          <w:szCs w:val="18"/>
+          <w:lang w:eastAsia="en-GB"/>
+        </w:rPr>
+        <w:t xml:space="preserve"> </w:t>
+      </w:r>
+      <w:r>
+        <w:rPr>
+          <w:rFonts w:ascii="Menlo" w:eastAsia="Times New Roman" w:hAnsi="Menlo" w:cs="Menlo"/>
+          <w:color w:val="6F42C1"/>
+          <w:sz w:val="18"/>
+          <w:szCs w:val="18"/>
+          <w:lang w:eastAsia="en-GB"/>
+        </w:rPr>
+        <w:t>emit</w:t>
+      </w:r>
+    </w:p>
+    <w:p>
+      <w:pPr>
+        <w:shd w:val="clear" w:color="auto" w:fill="FFFFFF"/>
+        <w:spacing w:line="270" w:lineRule="atLeast"/>
+        <w:ind w:firstLine="720"/>
+        <w:rPr>
+          <w:rFonts w:ascii="Menlo" w:eastAsia="Times New Roman" w:hAnsi="Menlo" w:cs="Menlo"/>
+          <w:color w:val="24292E"/>
+          <w:sz w:val="18"/>
+          <w:szCs w:val="18"/>
+          <w:lang w:eastAsia="en-GB"/>
+        </w:rPr>
+      </w:pPr>
+      <w:r>
+        <w:rPr>
+          <w:rFonts w:ascii="Menlo" w:eastAsia="Times New Roman" w:hAnsi="Menlo" w:cs="Menlo"/>
+          <w:color w:val="D73A49"/>
+          <w:sz w:val="18"/>
+          <w:szCs w:val="18"/>
+          <w:lang w:eastAsia="en-GB"/>
+        </w:rPr>
+        <w:t>from</w:t>
+      </w:r>
+      <w:r>
+        <w:rPr>
+          <w:rFonts w:ascii="Menlo" w:eastAsia="Times New Roman" w:hAnsi="Menlo" w:cs="Menlo"/>
+          <w:color w:val="24292E"/>
+          <w:sz w:val="18"/>
+          <w:szCs w:val="18"/>
+          <w:lang w:eastAsia="en-GB"/>
+        </w:rPr>
+        <w:t xml:space="preserve"> </w:t>
+      </w:r>
+      <w:r>
+        <w:rPr>
+          <w:rFonts w:ascii="Menlo" w:eastAsia="Times New Roman" w:hAnsi="Menlo" w:cs="Menlo"/>
+          <w:color w:val="6F42C1"/>
+          <w:sz w:val="18"/>
+          <w:szCs w:val="18"/>
+          <w:lang w:eastAsia="en-GB"/>
+        </w:rPr>
+        <w:t>flask</w:t>
+      </w:r>
+      <w:r>
+        <w:rPr>
+          <w:rFonts w:ascii="Menlo" w:eastAsia="Times New Roman" w:hAnsi="Menlo" w:cs="Menlo"/>
+          <w:color w:val="24292E"/>
+          <w:sz w:val="18"/>
+          <w:szCs w:val="18"/>
+          <w:lang w:eastAsia="en-GB"/>
+        </w:rPr>
+        <w:t xml:space="preserve"> </w:t>
+      </w:r>
+      <w:r>
+        <w:rPr>
+          <w:rFonts w:ascii="Menlo" w:eastAsia="Times New Roman" w:hAnsi="Menlo" w:cs="Menlo"/>
+          <w:color w:val="D73A49"/>
+          <w:sz w:val="18"/>
+          <w:szCs w:val="18"/>
+          <w:lang w:eastAsia="en-GB"/>
+        </w:rPr>
+        <w:t>import</w:t>
+      </w:r>
+      <w:r>
+        <w:rPr>
+          <w:rFonts w:ascii="Menlo" w:eastAsia="Times New Roman" w:hAnsi="Menlo" w:cs="Menlo"/>
+          <w:color w:val="24292E"/>
+          <w:sz w:val="18"/>
+          <w:szCs w:val="18"/>
+          <w:lang w:eastAsia="en-GB"/>
+        </w:rPr>
+        <w:t xml:space="preserve"> </w:t>
+      </w:r>
+      <w:r>
+        <w:rPr>
+          <w:rFonts w:ascii="Menlo" w:eastAsia="Times New Roman" w:hAnsi="Menlo" w:cs="Menlo"/>
+          <w:color w:val="6F42C1"/>
+          <w:sz w:val="18"/>
+          <w:szCs w:val="18"/>
+          <w:lang w:eastAsia="en-GB"/>
+        </w:rPr>
+        <w:t>Flask</w:t>
+      </w:r>
+      <w:r>
+        <w:rPr>
+          <w:rFonts w:ascii="Menlo" w:eastAsia="Times New Roman" w:hAnsi="Menlo" w:cs="Menlo"/>
+          <w:color w:val="24292E"/>
+          <w:sz w:val="18"/>
+          <w:szCs w:val="18"/>
+          <w:lang w:eastAsia="en-GB"/>
+        </w:rPr>
+        <w:t xml:space="preserve">, </w:t>
+      </w:r>
+      <w:r>
+        <w:rPr>
+          <w:rFonts w:ascii="Menlo" w:eastAsia="Times New Roman" w:hAnsi="Menlo" w:cs="Menlo"/>
+          <w:color w:val="6F42C1"/>
+          <w:sz w:val="18"/>
+          <w:szCs w:val="18"/>
+          <w:lang w:eastAsia="en-GB"/>
+        </w:rPr>
+        <w:t>render_template</w:t>
+      </w:r>
+    </w:p>
+    <w:p>
+      <w:pPr>
+        <w:rPr>
+          <w:lang w:val="ro-RO"/>
+        </w:rPr>
+      </w:pPr>
+      <w:r>
+        <w:rPr>
+          <w:lang w:val="ro-RO"/>
+        </w:rPr>
+        <w:t xml:space="preserve">cat si pe </w:t>
+      </w:r>
+      <w:proofErr w:type="spellStart"/>
+      <w:r>
+        <w:rPr>
+          <w:lang w:val="ro-RO"/>
+        </w:rPr>
+        <w:t>interfata</w:t>
+      </w:r>
+      <w:proofErr w:type="spellEnd"/>
+      <w:r>
+        <w:rPr>
+          <w:lang w:val="ro-RO"/>
+        </w:rPr>
+        <w:t xml:space="preserve"> web (HTML + </w:t>
+      </w:r>
+      <w:proofErr w:type="spellStart"/>
+      <w:r>
+        <w:rPr>
+          <w:lang w:val="ro-RO"/>
+        </w:rPr>
+        <w:t>JavaScript</w:t>
+      </w:r>
+      <w:proofErr w:type="spellEnd"/>
+      <w:r>
+        <w:rPr>
+          <w:lang w:val="ro-RO"/>
+        </w:rPr>
+        <w:t xml:space="preserve"> + CSS):</w:t>
+      </w:r>
+    </w:p>
+    <w:p>
+      <w:pPr>
+        <w:ind w:left="720"/>
+        <w:rPr>
+          <w:lang w:val="ro-RO"/>
+        </w:rPr>
+      </w:pPr>
+      <w:r>
+        <w:rPr>
+          <w:rFonts w:ascii="Menlo" w:eastAsia="Times New Roman" w:hAnsi="Menlo" w:cs="Menlo"/>
+          <w:color w:val="6A737D"/>
+          <w:sz w:val="18"/>
+          <w:szCs w:val="18"/>
+          <w:lang w:eastAsia="en-GB"/>
+        </w:rPr>
+        <w:t>&lt;!-- use socketIO --&gt;</w:t>
+      </w:r>
+    </w:p>
+    <w:p>
+      <w:pPr>
+        <w:ind w:left="720"/>
+        <w:rPr>
+          <w:lang w:val="ro-RO"/>
+        </w:rPr>
+      </w:pPr>
+      <w:r>
+        <w:rPr>
+          <w:rFonts w:ascii="Menlo" w:eastAsia="Times New Roman" w:hAnsi="Menlo" w:cs="Menlo"/>
+          <w:color w:val="24292E"/>
+          <w:sz w:val="18"/>
+          <w:szCs w:val="18"/>
+          <w:lang w:eastAsia="en-GB"/>
+        </w:rPr>
+        <w:t>&lt;</w:t>
+      </w:r>
+      <w:r>
+        <w:rPr>
+          <w:rFonts w:ascii="Menlo" w:eastAsia="Times New Roman" w:hAnsi="Menlo" w:cs="Menlo"/>
+          <w:color w:val="22863A"/>
+          <w:sz w:val="18"/>
+          <w:szCs w:val="18"/>
+          <w:lang w:eastAsia="en-GB"/>
+        </w:rPr>
+        <w:t>script</w:t>
+      </w:r>
+    </w:p>
+    <w:p>
+      <w:pPr>
+        <w:ind w:left="720"/>
+        <w:rPr>
+          <w:lang w:val="ro-RO"/>
+        </w:rPr>
+      </w:pPr>
+      <w:r>
+        <w:rPr>
+          <w:rFonts w:ascii="Menlo" w:eastAsia="Times New Roman" w:hAnsi="Menlo" w:cs="Menlo"/>
+          <w:color w:val="6F42C1"/>
+          <w:sz w:val="18"/>
+          <w:szCs w:val="18"/>
+          <w:lang w:eastAsia="en-GB"/>
+        </w:rPr>
+        <w:t>src</w:t>
+      </w:r>
+      <w:r>
+        <w:rPr>
+          <w:rFonts w:ascii="Menlo" w:eastAsia="Times New Roman" w:hAnsi="Menlo" w:cs="Menlo"/>
+          <w:color w:val="24292E"/>
+          <w:sz w:val="18"/>
+          <w:szCs w:val="18"/>
+          <w:lang w:eastAsia="en-GB"/>
+        </w:rPr>
+        <w:t>=</w:t>
+      </w:r>
+      <w:r>
+        <w:rPr>
+          <w:rFonts w:ascii="Menlo" w:eastAsia="Times New Roman" w:hAnsi="Menlo" w:cs="Menlo"/>
+          <w:color w:val="032F62"/>
+          <w:sz w:val="18"/>
+          <w:szCs w:val="18"/>
+          <w:lang w:eastAsia="en-GB"/>
+        </w:rPr>
+        <w:t>"https://cdnjs.cloudflare.com/ajax/libs/socket.io/4.0.1/socket.io.js"</w:t>
+      </w:r>
+    </w:p>
+    <w:p>
+      <w:pPr>
+        <w:shd w:val="clear" w:color="auto" w:fill="FFFFFF"/>
+        <w:spacing w:line="270" w:lineRule="atLeast"/>
+        <w:ind w:left="720"/>
+        <w:rPr>
+          <w:rFonts w:ascii="Menlo" w:eastAsia="Times New Roman" w:hAnsi="Menlo" w:cs="Menlo"/>
+          <w:color w:val="24292E"/>
+          <w:sz w:val="18"/>
+          <w:szCs w:val="18"/>
+          <w:lang w:eastAsia="en-GB"/>
+        </w:rPr>
+      </w:pPr>
+      <w:r>
+        <w:rPr>
+          <w:rFonts w:ascii="Menlo" w:eastAsia="Times New Roman" w:hAnsi="Menlo" w:cs="Menlo"/>
+          <w:color w:val="6F42C1"/>
+          <w:sz w:val="18"/>
+          <w:szCs w:val="18"/>
+          <w:lang w:eastAsia="en-GB"/>
+        </w:rPr>
+        <w:t>crossorigin</w:t>
+      </w:r>
+      <w:r>
+        <w:rPr>
+          <w:rFonts w:ascii="Menlo" w:eastAsia="Times New Roman" w:hAnsi="Menlo" w:cs="Menlo"/>
+          <w:color w:val="24292E"/>
+          <w:sz w:val="18"/>
+          <w:szCs w:val="18"/>
+          <w:lang w:eastAsia="en-GB"/>
+        </w:rPr>
+        <w:t>=</w:t>
+      </w:r>
+      <w:r>
+        <w:rPr>
+          <w:rFonts w:ascii="Menlo" w:eastAsia="Times New Roman" w:hAnsi="Menlo" w:cs="Menlo"/>
+          <w:color w:val="032F62"/>
+          <w:sz w:val="18"/>
+          <w:szCs w:val="18"/>
+          <w:lang w:eastAsia="en-GB"/>
+        </w:rPr>
+        <w:t>"anonymous"</w:t>
+      </w:r>
+      <w:r>
+        <w:rPr>
+          <w:rFonts w:ascii="Menlo" w:eastAsia="Times New Roman" w:hAnsi="Menlo" w:cs="Menlo"/>
+          <w:color w:val="24292E"/>
+          <w:sz w:val="18"/>
+          <w:szCs w:val="18"/>
+          <w:lang w:eastAsia="en-GB"/>
+        </w:rPr>
+        <w:t>&gt;</w:t>
+      </w:r>
+    </w:p>
+    <w:p>
+      <w:pPr>
+        <w:shd w:val="clear" w:color="auto" w:fill="FFFFFF"/>
+        <w:spacing w:line="270" w:lineRule="atLeast"/>
+        <w:ind w:left="720"/>
+        <w:rPr>
+          <w:rFonts w:ascii="Menlo" w:eastAsia="Times New Roman" w:hAnsi="Menlo" w:cs="Menlo"/>
+          <w:color w:val="24292E"/>
+          <w:sz w:val="18"/>
+          <w:szCs w:val="18"/>
+          <w:lang w:eastAsia="en-GB"/>
+        </w:rPr>
+      </w:pPr>
+      <w:r>
+        <w:rPr>
+          <w:rFonts w:ascii="Menlo" w:eastAsia="Times New Roman" w:hAnsi="Menlo" w:cs="Menlo"/>
+          <w:color w:val="24292E"/>
+          <w:sz w:val="18"/>
+          <w:szCs w:val="18"/>
+          <w:lang w:eastAsia="en-GB"/>
+        </w:rPr>
+        <w:t>&lt;/</w:t>
+      </w:r>
+      <w:r>
+        <w:rPr>
+          <w:rFonts w:ascii="Menlo" w:eastAsia="Times New Roman" w:hAnsi="Menlo" w:cs="Menlo"/>
+          <w:color w:val="22863A"/>
+          <w:sz w:val="18"/>
+          <w:szCs w:val="18"/>
+          <w:lang w:eastAsia="en-GB"/>
+        </w:rPr>
+        <w:t>script</w:t>
+      </w:r>
+      <w:r>
+        <w:rPr>
+          <w:rFonts w:ascii="Menlo" w:eastAsia="Times New Roman" w:hAnsi="Menlo" w:cs="Menlo"/>
+          <w:color w:val="24292E"/>
+          <w:sz w:val="18"/>
+          <w:szCs w:val="18"/>
+          <w:lang w:eastAsia="en-GB"/>
+        </w:rPr>
+        <w:t>&gt;</w:t>
+      </w:r>
+    </w:p>
+    <w:p>
+      <w:pPr>
+        <w:shd w:val="clear" w:color="auto" w:fill="FFFFFF"/>
+        <w:spacing w:line="270" w:lineRule="atLeast"/>
+        <w:rPr>
+          <w:lang w:val="ro-RO"/>
+        </w:rPr>
+      </w:pPr>
+      <w:r>
+        <w:rPr>
+          <w:lang w:val="ro-RO"/>
+        </w:rPr>
+        <w:tab/>
+        <w:t xml:space="preserve">Un eveniment </w:t>
+      </w:r>
+      <w:proofErr w:type="spellStart"/>
+      <w:r>
+        <w:rPr>
+          <w:lang w:val="ro-RO"/>
+        </w:rPr>
+        <w:t>socketIO</w:t>
+      </w:r>
+      <w:proofErr w:type="spellEnd"/>
+      <w:r>
+        <w:rPr>
+          <w:lang w:val="ro-RO"/>
+        </w:rPr>
+        <w:t xml:space="preserve"> </w:t>
+      </w:r>
+      <w:r>
+        <w:rPr>
+          <w:lang w:val="ro-RO"/>
+        </w:rPr>
+        <w:t xml:space="preserve">definit in </w:t>
+      </w:r>
+      <w:proofErr w:type="spellStart"/>
+      <w:r>
+        <w:rPr>
+          <w:lang w:val="ro-RO"/>
+        </w:rPr>
+        <w:t>interfata</w:t>
+      </w:r>
+      <w:proofErr w:type="spellEnd"/>
+      <w:r>
+        <w:rPr>
+          <w:lang w:val="ro-RO"/>
+        </w:rPr>
+        <w:t xml:space="preserve"> web fi configurat sa </w:t>
+      </w:r>
+      <w:proofErr w:type="spellStart"/>
+      <w:r>
+        <w:rPr>
+          <w:lang w:val="ro-RO"/>
+        </w:rPr>
+        <w:t>trasmita</w:t>
+      </w:r>
+      <w:proofErr w:type="spellEnd"/>
+      <w:r>
+        <w:rPr>
+          <w:lang w:val="ro-RO"/>
+        </w:rPr>
+        <w:t xml:space="preserve"> (denumirea tehnica este de a </w:t>
+      </w:r>
       <w:r>
         <w:rPr>
           <w:i/>
           <w:iCs/>
           <w:lang w:val="ro-RO"/>
         </w:rPr>
-        <w:t>interogheaza</w:t>
-      </w:r>
-      <w:proofErr w:type="spellEnd"/>
-      <w:r>
-        <w:rPr>
-          <w:lang w:val="ro-RO"/>
-        </w:rPr>
-        <w:t xml:space="preserve"> constant infrastructura </w:t>
-      </w:r>
-      <w:proofErr w:type="spellStart"/>
-      <w:r>
-        <w:rPr>
-          <w:lang w:val="ro-RO"/>
-        </w:rPr>
-        <w:t>OpenStack</w:t>
-      </w:r>
-      <w:proofErr w:type="spellEnd"/>
-      <w:r>
-        <w:rPr>
-          <w:lang w:val="ro-RO"/>
-        </w:rPr>
-        <w:t xml:space="preserve">, </w:t>
-      </w:r>
-      <w:proofErr w:type="spellStart"/>
-      <w:r>
-        <w:rPr>
-          <w:lang w:val="ro-RO"/>
-        </w:rPr>
-        <w:t>verificand</w:t>
-      </w:r>
-      <w:proofErr w:type="spellEnd"/>
-      <w:r>
-        <w:rPr>
-          <w:lang w:val="ro-RO"/>
-        </w:rPr>
-        <w:t xml:space="preserve"> ce resurse sunt atribuite unui anumit utilizator. </w:t>
-      </w:r>
-      <w:r>
-        <w:rPr>
-          <w:lang w:val="ro-RO"/>
-        </w:rPr>
-        <w:t>Baza</w:t>
-      </w:r>
-      <w:r>
-        <w:rPr>
-          <w:lang w:val="ro-RO"/>
-        </w:rPr>
-        <w:t xml:space="preserve"> de date este </w:t>
-      </w:r>
-      <w:proofErr w:type="spellStart"/>
-      <w:r>
-        <w:rPr>
-          <w:lang w:val="ro-RO"/>
-        </w:rPr>
-        <w:t>obtinuta</w:t>
-      </w:r>
-      <w:proofErr w:type="spellEnd"/>
-      <w:r>
-        <w:rPr>
-          <w:lang w:val="ro-RO"/>
-        </w:rPr>
-        <w:t xml:space="preserve"> prin executarea a unei comenzi de tip terminal. </w:t>
-      </w:r>
-      <w:r>
-        <w:rPr>
-          <w:lang w:val="ro-RO"/>
-        </w:rPr>
-        <w:t xml:space="preserve">Rezultatul comenzii va fi captat, </w:t>
-      </w:r>
-      <w:proofErr w:type="spellStart"/>
-      <w:r>
-        <w:rPr>
-          <w:lang w:val="ro-RO"/>
-        </w:rPr>
-        <w:t>parsat</w:t>
-      </w:r>
-      <w:proofErr w:type="spellEnd"/>
-      <w:r>
-        <w:rPr>
-          <w:lang w:val="ro-RO"/>
-        </w:rPr>
-        <w:t xml:space="preserve"> si stocat </w:t>
-      </w:r>
-      <w:proofErr w:type="spellStart"/>
-      <w:r>
-        <w:rPr>
-          <w:lang w:val="ro-RO"/>
-        </w:rPr>
-        <w:t>intr-o</w:t>
-      </w:r>
-      <w:proofErr w:type="spellEnd"/>
-      <w:r>
-        <w:rPr>
-          <w:lang w:val="ro-RO"/>
-        </w:rPr>
-        <w:t xml:space="preserve"> baza de </w:t>
-      </w:r>
-      <w:r>
-        <w:rPr>
-          <w:lang w:val="ro-RO"/>
-        </w:rPr>
-        <w:t>date</w:t>
-      </w:r>
-      <w:r>
-        <w:rPr>
-          <w:lang w:val="ro-RO"/>
-        </w:rPr>
-        <w:t xml:space="preserve"> (numita in algoritm </w:t>
-      </w:r>
-      <w:proofErr w:type="spellStart"/>
-      <w:r>
-        <w:rPr>
-          <w:rFonts w:ascii="Courier New" w:hAnsi="Courier New" w:cs="Courier New"/>
-          <w:lang w:val="ro-RO"/>
-        </w:rPr>
-        <w:t>openstack.db</w:t>
-      </w:r>
-      <w:proofErr w:type="spellEnd"/>
-      <w:r>
-        <w:rPr>
-          <w:lang w:val="ro-RO"/>
-        </w:rPr>
-        <w:t>)</w:t>
-      </w:r>
-      <w:r>
-        <w:rPr>
-          <w:lang w:val="ro-RO"/>
-        </w:rPr>
-        <w:t xml:space="preserve">. Modulul sqlite3 [4] asigura </w:t>
-      </w:r>
-      <w:r>
-        <w:rPr>
-          <w:lang w:val="ro-RO"/>
-        </w:rPr>
-        <w:t xml:space="preserve">fluxul de citire/modificare a bazei de date. </w:t>
-      </w:r>
-      <w:proofErr w:type="spellStart"/>
-      <w:r>
-        <w:rPr>
-          <w:lang w:val="ro-RO"/>
-        </w:rPr>
-        <w:t>Functia</w:t>
-      </w:r>
-      <w:proofErr w:type="spellEnd"/>
+        <w:t>emite</w:t>
+      </w:r>
+      <w:r>
+        <w:rPr>
+          <w:lang w:val="ro-RO"/>
+        </w:rPr>
+        <w:t xml:space="preserve">) </w:t>
+      </w:r>
+      <w:r>
+        <w:rPr>
+          <w:lang w:val="ro-RO"/>
+        </w:rPr>
+        <w:t xml:space="preserve">o anumita comanda </w:t>
+      </w:r>
+      <w:proofErr w:type="spellStart"/>
+      <w:r>
+        <w:rPr>
+          <w:lang w:val="ro-RO"/>
+        </w:rPr>
+        <w:t>catre</w:t>
+      </w:r>
+      <w:proofErr w:type="spellEnd"/>
+      <w:r>
+        <w:rPr>
+          <w:lang w:val="ro-RO"/>
+        </w:rPr>
+        <w:t xml:space="preserve"> server, dar si viceversa. Astfel, prin </w:t>
+      </w:r>
+      <w:proofErr w:type="spellStart"/>
+      <w:r>
+        <w:rPr>
+          <w:lang w:val="ro-RO"/>
+        </w:rPr>
+        <w:t>apasarea</w:t>
+      </w:r>
+      <w:proofErr w:type="spellEnd"/>
+      <w:r>
+        <w:rPr>
+          <w:lang w:val="ro-RO"/>
+        </w:rPr>
+        <w:t xml:space="preserve"> butonului „</w:t>
+      </w:r>
+      <w:proofErr w:type="spellStart"/>
+      <w:r>
+        <w:rPr>
+          <w:lang w:val="ro-RO"/>
+        </w:rPr>
+        <w:t>instance-refresher</w:t>
+      </w:r>
+      <w:proofErr w:type="spellEnd"/>
+      <w:r>
+        <w:rPr>
+          <w:lang w:val="ro-RO"/>
+        </w:rPr>
+        <w:t>”, un eveniment cu comanda „</w:t>
+      </w:r>
+      <w:proofErr w:type="spellStart"/>
+      <w:r>
+        <w:rPr>
+          <w:lang w:val="ro-RO"/>
+        </w:rPr>
+        <w:t>refresh_instances</w:t>
+      </w:r>
+      <w:proofErr w:type="spellEnd"/>
+      <w:r>
+        <w:rPr>
+          <w:lang w:val="ro-RO"/>
+        </w:rPr>
+        <w:t xml:space="preserve">” va fi emis </w:t>
+      </w:r>
+      <w:proofErr w:type="spellStart"/>
+      <w:r>
+        <w:rPr>
+          <w:lang w:val="ro-RO"/>
+        </w:rPr>
+        <w:t>catre</w:t>
+      </w:r>
+      <w:proofErr w:type="spellEnd"/>
+      <w:r>
+        <w:rPr>
+          <w:lang w:val="ro-RO"/>
+        </w:rPr>
+        <w:t xml:space="preserve"> server:</w:t>
+      </w:r>
     </w:p>
     <w:p>
       <w:pPr>
+        <w:shd w:val="clear" w:color="auto" w:fill="FFFFFF"/>
+        <w:spacing w:line="270" w:lineRule="atLeast"/>
         <w:ind w:firstLine="720"/>
         <w:rPr>
-          <w:lang w:val="ro-RO"/>
-        </w:rPr>
-      </w:pPr>
+          <w:rFonts w:ascii="Menlo" w:eastAsia="Times New Roman" w:hAnsi="Menlo" w:cs="Menlo"/>
+          <w:color w:val="24292E"/>
+          <w:sz w:val="18"/>
+          <w:szCs w:val="18"/>
+          <w:lang w:eastAsia="en-GB"/>
+        </w:rPr>
+      </w:pPr>
+      <w:r>
+        <w:rPr>
+          <w:rFonts w:ascii="Menlo" w:eastAsia="Times New Roman" w:hAnsi="Menlo" w:cs="Menlo"/>
+          <w:color w:val="6F42C1"/>
+          <w:sz w:val="18"/>
+          <w:szCs w:val="18"/>
+          <w:lang w:eastAsia="en-GB"/>
+        </w:rPr>
+        <w:t>$</w:t>
+      </w:r>
+      <w:r>
+        <w:rPr>
+          <w:rFonts w:ascii="Menlo" w:eastAsia="Times New Roman" w:hAnsi="Menlo" w:cs="Menlo"/>
+          <w:color w:val="24292E"/>
+          <w:sz w:val="18"/>
+          <w:szCs w:val="18"/>
+          <w:lang w:eastAsia="en-GB"/>
+        </w:rPr>
+        <w:t>(</w:t>
+      </w:r>
+      <w:r>
+        <w:rPr>
+          <w:rFonts w:ascii="Menlo" w:eastAsia="Times New Roman" w:hAnsi="Menlo" w:cs="Menlo"/>
+          <w:color w:val="032F62"/>
+          <w:sz w:val="18"/>
+          <w:szCs w:val="18"/>
+          <w:lang w:eastAsia="en-GB"/>
+        </w:rPr>
+        <w:t>"#instance-refresher"</w:t>
+      </w:r>
+      <w:r>
+        <w:rPr>
+          <w:rFonts w:ascii="Menlo" w:eastAsia="Times New Roman" w:hAnsi="Menlo" w:cs="Menlo"/>
+          <w:color w:val="24292E"/>
+          <w:sz w:val="18"/>
+          <w:szCs w:val="18"/>
+          <w:lang w:eastAsia="en-GB"/>
+        </w:rPr>
+        <w:t>).</w:t>
+      </w:r>
+      <w:r>
+        <w:rPr>
+          <w:rFonts w:ascii="Menlo" w:eastAsia="Times New Roman" w:hAnsi="Menlo" w:cs="Menlo"/>
+          <w:color w:val="6F42C1"/>
+          <w:sz w:val="18"/>
+          <w:szCs w:val="18"/>
+          <w:lang w:eastAsia="en-GB"/>
+        </w:rPr>
+        <w:t>click</w:t>
+      </w:r>
+      <w:r>
+        <w:rPr>
+          <w:rFonts w:ascii="Menlo" w:eastAsia="Times New Roman" w:hAnsi="Menlo" w:cs="Menlo"/>
+          <w:color w:val="24292E"/>
+          <w:sz w:val="18"/>
+          <w:szCs w:val="18"/>
+          <w:lang w:eastAsia="en-GB"/>
+        </w:rPr>
+        <w:t xml:space="preserve">(() </w:t>
+      </w:r>
+      <w:r>
+        <w:rPr>
+          <w:rFonts w:ascii="Menlo" w:eastAsia="Times New Roman" w:hAnsi="Menlo" w:cs="Menlo"/>
+          <w:color w:val="D73A49"/>
+          <w:sz w:val="18"/>
+          <w:szCs w:val="18"/>
+          <w:lang w:eastAsia="en-GB"/>
+        </w:rPr>
+        <w:t>=&gt;</w:t>
+      </w:r>
+      <w:r>
+        <w:rPr>
+          <w:rFonts w:ascii="Menlo" w:eastAsia="Times New Roman" w:hAnsi="Menlo" w:cs="Menlo"/>
+          <w:color w:val="24292E"/>
+          <w:sz w:val="18"/>
+          <w:szCs w:val="18"/>
+          <w:lang w:eastAsia="en-GB"/>
+        </w:rPr>
+        <w:t xml:space="preserve"> {</w:t>
+      </w:r>
     </w:p>
     <w:p>
       <w:pPr>
-        <w:ind w:firstLine="720"/>
-        <w:rPr>
-          <w:lang w:val="ro-RO"/>
-        </w:rPr>
-      </w:pPr>
+        <w:shd w:val="clear" w:color="auto" w:fill="FFFFFF"/>
+        <w:spacing w:line="270" w:lineRule="atLeast"/>
+        <w:rPr>
+          <w:rFonts w:ascii="Menlo" w:eastAsia="Times New Roman" w:hAnsi="Menlo" w:cs="Menlo"/>
+          <w:color w:val="24292E"/>
+          <w:sz w:val="18"/>
+          <w:szCs w:val="18"/>
+          <w:lang w:eastAsia="en-GB"/>
+        </w:rPr>
+      </w:pPr>
+      <w:r>
+        <w:rPr>
+          <w:rFonts w:ascii="Menlo" w:eastAsia="Times New Roman" w:hAnsi="Menlo" w:cs="Menlo"/>
+          <w:color w:val="24292E"/>
+          <w:sz w:val="18"/>
+          <w:szCs w:val="18"/>
+          <w:lang w:eastAsia="en-GB"/>
+        </w:rPr>
+        <w:t xml:space="preserve">    </w:t>
+      </w:r>
+      <w:r>
+        <w:rPr>
+          <w:rFonts w:ascii="Menlo" w:eastAsia="Times New Roman" w:hAnsi="Menlo" w:cs="Menlo"/>
+          <w:color w:val="24292E"/>
+          <w:sz w:val="18"/>
+          <w:szCs w:val="18"/>
+          <w:lang w:eastAsia="en-GB"/>
+        </w:rPr>
+        <w:tab/>
+      </w:r>
+      <w:r>
+        <w:rPr>
+          <w:rFonts w:ascii="Menlo" w:eastAsia="Times New Roman" w:hAnsi="Menlo" w:cs="Menlo"/>
+          <w:color w:val="005CC5"/>
+          <w:sz w:val="18"/>
+          <w:szCs w:val="18"/>
+          <w:lang w:eastAsia="en-GB"/>
+        </w:rPr>
+        <w:t>console</w:t>
+      </w:r>
+      <w:r>
+        <w:rPr>
+          <w:rFonts w:ascii="Menlo" w:eastAsia="Times New Roman" w:hAnsi="Menlo" w:cs="Menlo"/>
+          <w:color w:val="24292E"/>
+          <w:sz w:val="18"/>
+          <w:szCs w:val="18"/>
+          <w:lang w:eastAsia="en-GB"/>
+        </w:rPr>
+        <w:t>.</w:t>
+      </w:r>
+      <w:r>
+        <w:rPr>
+          <w:rFonts w:ascii="Menlo" w:eastAsia="Times New Roman" w:hAnsi="Menlo" w:cs="Menlo"/>
+          <w:color w:val="6F42C1"/>
+          <w:sz w:val="18"/>
+          <w:szCs w:val="18"/>
+          <w:lang w:eastAsia="en-GB"/>
+        </w:rPr>
+        <w:t>log</w:t>
+      </w:r>
+      <w:r>
+        <w:rPr>
+          <w:rFonts w:ascii="Menlo" w:eastAsia="Times New Roman" w:hAnsi="Menlo" w:cs="Menlo"/>
+          <w:color w:val="24292E"/>
+          <w:sz w:val="18"/>
+          <w:szCs w:val="18"/>
+          <w:lang w:eastAsia="en-GB"/>
+        </w:rPr>
+        <w:t>(</w:t>
+      </w:r>
+      <w:r>
+        <w:rPr>
+          <w:rFonts w:ascii="Menlo" w:eastAsia="Times New Roman" w:hAnsi="Menlo" w:cs="Menlo"/>
+          <w:color w:val="032F62"/>
+          <w:sz w:val="18"/>
+          <w:szCs w:val="18"/>
+          <w:lang w:eastAsia="en-GB"/>
+        </w:rPr>
+        <w:t>"Refreshing instances"</w:t>
+      </w:r>
+      <w:r>
+        <w:rPr>
+          <w:rFonts w:ascii="Menlo" w:eastAsia="Times New Roman" w:hAnsi="Menlo" w:cs="Menlo"/>
+          <w:color w:val="24292E"/>
+          <w:sz w:val="18"/>
+          <w:szCs w:val="18"/>
+          <w:lang w:eastAsia="en-GB"/>
+        </w:rPr>
+        <w:t>);</w:t>
+      </w:r>
     </w:p>
     <w:p>
       <w:pPr>
-        <w:ind w:firstLine="720"/>
-        <w:rPr>
-          <w:lang w:val="ro-RO"/>
-        </w:rPr>
-      </w:pPr>
-      <w:proofErr w:type="spellStart"/>
-      <w:r>
-        <w:rPr>
-          <w:lang w:val="ro-RO"/>
-        </w:rPr>
-        <w:t>Odata</w:t>
-      </w:r>
-      <w:proofErr w:type="spellEnd"/>
-      <w:r>
-        <w:rPr>
-          <w:lang w:val="ro-RO"/>
-        </w:rPr>
-        <w:t xml:space="preserve"> ce utilizatorul </w:t>
-      </w:r>
-      <w:proofErr w:type="spellStart"/>
-      <w:r>
-        <w:rPr>
-          <w:lang w:val="ro-RO"/>
-        </w:rPr>
-        <w:t>acceseaza</w:t>
-      </w:r>
-      <w:proofErr w:type="spellEnd"/>
-      <w:r>
-        <w:rPr>
-          <w:lang w:val="ro-RO"/>
-        </w:rPr>
-        <w:t xml:space="preserve"> serviciul web, la </w:t>
-      </w:r>
-      <w:proofErr w:type="spellStart"/>
-      <w:r>
-        <w:rPr>
-          <w:lang w:val="ro-RO"/>
-        </w:rPr>
-        <w:t>incarcarea</w:t>
-      </w:r>
-      <w:proofErr w:type="spellEnd"/>
-      <w:r>
-        <w:rPr>
-          <w:lang w:val="ro-RO"/>
-        </w:rPr>
-        <w:t xml:space="preserve"> paginii </w:t>
-      </w:r>
-      <w:r>
-        <w:rPr>
-          <w:lang w:val="ro-RO"/>
-        </w:rPr>
-        <w:t xml:space="preserve">va </w:t>
-      </w:r>
-      <w:proofErr w:type="spellStart"/>
-      <w:r>
-        <w:rPr>
-          <w:lang w:val="ro-RO"/>
-        </w:rPr>
-        <w:t>aparea</w:t>
-      </w:r>
-      <w:proofErr w:type="spellEnd"/>
-      <w:r>
-        <w:rPr>
-          <w:lang w:val="ro-RO"/>
-        </w:rPr>
-        <w:t xml:space="preserve"> un buton a </w:t>
-      </w:r>
-      <w:proofErr w:type="spellStart"/>
-      <w:r>
-        <w:rPr>
-          <w:lang w:val="ro-RO"/>
-        </w:rPr>
-        <w:t>carei</w:t>
-      </w:r>
-      <w:proofErr w:type="spellEnd"/>
-      <w:r>
-        <w:rPr>
-          <w:lang w:val="ro-RO"/>
-        </w:rPr>
-        <w:t xml:space="preserve"> </w:t>
-      </w:r>
-      <w:proofErr w:type="spellStart"/>
-      <w:r>
-        <w:rPr>
-          <w:lang w:val="ro-RO"/>
-        </w:rPr>
-        <w:t>functii</w:t>
-      </w:r>
-      <w:proofErr w:type="spellEnd"/>
-      <w:r>
-        <w:rPr>
-          <w:lang w:val="ro-RO"/>
-        </w:rPr>
-        <w:t xml:space="preserve"> este chiar aceea de a interoga </w:t>
-      </w:r>
-      <w:proofErr w:type="spellStart"/>
-      <w:r>
-        <w:rPr>
-          <w:rFonts w:ascii="Courier New" w:hAnsi="Courier New" w:cs="Courier New"/>
-          <w:lang w:val="ro-RO"/>
-        </w:rPr>
-        <w:t>openstack.db</w:t>
-      </w:r>
-      <w:proofErr w:type="spellEnd"/>
-      <w:r>
-        <w:rPr>
-          <w:lang w:val="ro-RO"/>
-        </w:rPr>
-        <w:t xml:space="preserve"> </w:t>
-      </w:r>
-      <w:r>
-        <w:rPr>
-          <w:lang w:val="ro-RO"/>
-        </w:rPr>
-        <w:t xml:space="preserve">si de a prelua lista de </w:t>
-      </w:r>
-      <w:proofErr w:type="spellStart"/>
-      <w:r>
-        <w:rPr>
-          <w:lang w:val="ro-RO"/>
-        </w:rPr>
-        <w:t>instante</w:t>
-      </w:r>
-      <w:proofErr w:type="spellEnd"/>
-      <w:r>
-        <w:rPr>
-          <w:lang w:val="ro-RO"/>
-        </w:rPr>
-        <w:t xml:space="preserve"> virtualizate ce sunt disponibile utilizatorului.</w:t>
+        <w:shd w:val="clear" w:color="auto" w:fill="FFFFFF"/>
+        <w:spacing w:line="270" w:lineRule="atLeast"/>
+        <w:rPr>
+          <w:rFonts w:ascii="Menlo" w:eastAsia="Times New Roman" w:hAnsi="Menlo" w:cs="Menlo"/>
+          <w:color w:val="24292E"/>
+          <w:sz w:val="18"/>
+          <w:szCs w:val="18"/>
+          <w:lang w:eastAsia="en-GB"/>
+        </w:rPr>
+      </w:pPr>
+      <w:r>
+        <w:rPr>
+          <w:rFonts w:ascii="Menlo" w:eastAsia="Times New Roman" w:hAnsi="Menlo" w:cs="Menlo"/>
+          <w:color w:val="24292E"/>
+          <w:sz w:val="18"/>
+          <w:szCs w:val="18"/>
+          <w:lang w:eastAsia="en-GB"/>
+        </w:rPr>
+        <w:t xml:space="preserve">    </w:t>
+      </w:r>
+      <w:r>
+        <w:rPr>
+          <w:rFonts w:ascii="Menlo" w:eastAsia="Times New Roman" w:hAnsi="Menlo" w:cs="Menlo"/>
+          <w:color w:val="24292E"/>
+          <w:sz w:val="18"/>
+          <w:szCs w:val="18"/>
+          <w:lang w:eastAsia="en-GB"/>
+        </w:rPr>
+        <w:tab/>
+      </w:r>
+      <w:r>
+        <w:rPr>
+          <w:rFonts w:ascii="Menlo" w:eastAsia="Times New Roman" w:hAnsi="Menlo" w:cs="Menlo"/>
+          <w:color w:val="24292E"/>
+          <w:sz w:val="18"/>
+          <w:szCs w:val="18"/>
+          <w:lang w:eastAsia="en-GB"/>
+        </w:rPr>
+        <w:t>sio.</w:t>
+      </w:r>
+      <w:r>
+        <w:rPr>
+          <w:rFonts w:ascii="Menlo" w:eastAsia="Times New Roman" w:hAnsi="Menlo" w:cs="Menlo"/>
+          <w:color w:val="6F42C1"/>
+          <w:sz w:val="18"/>
+          <w:szCs w:val="18"/>
+          <w:lang w:eastAsia="en-GB"/>
+        </w:rPr>
+        <w:t>emit</w:t>
+      </w:r>
+      <w:r>
+        <w:rPr>
+          <w:rFonts w:ascii="Menlo" w:eastAsia="Times New Roman" w:hAnsi="Menlo" w:cs="Menlo"/>
+          <w:color w:val="24292E"/>
+          <w:sz w:val="18"/>
+          <w:szCs w:val="18"/>
+          <w:lang w:eastAsia="en-GB"/>
+        </w:rPr>
+        <w:t>(</w:t>
+      </w:r>
+      <w:r>
+        <w:rPr>
+          <w:rFonts w:ascii="Menlo" w:eastAsia="Times New Roman" w:hAnsi="Menlo" w:cs="Menlo"/>
+          <w:color w:val="032F62"/>
+          <w:sz w:val="18"/>
+          <w:szCs w:val="18"/>
+          <w:lang w:eastAsia="en-GB"/>
+        </w:rPr>
+        <w:t>"refresh_instances"</w:t>
+      </w:r>
+      <w:r>
+        <w:rPr>
+          <w:rFonts w:ascii="Menlo" w:eastAsia="Times New Roman" w:hAnsi="Menlo" w:cs="Menlo"/>
+          <w:color w:val="24292E"/>
+          <w:sz w:val="18"/>
+          <w:szCs w:val="18"/>
+          <w:lang w:eastAsia="en-GB"/>
+        </w:rPr>
+        <w:t>);</w:t>
       </w:r>
     </w:p>
     <w:p>
       <w:pPr>
-        <w:ind w:left="720" w:hanging="720"/>
-        <w:rPr>
-          <w:lang w:val="ro-RO"/>
-        </w:rPr>
-      </w:pPr>
+        <w:shd w:val="clear" w:color="auto" w:fill="FFFFFF"/>
+        <w:spacing w:line="270" w:lineRule="atLeast"/>
+        <w:rPr>
+          <w:lang w:val="ro-RO"/>
+        </w:rPr>
+      </w:pPr>
+      <w:r>
+        <w:rPr>
+          <w:rFonts w:ascii="Menlo" w:eastAsia="Times New Roman" w:hAnsi="Menlo" w:cs="Menlo"/>
+          <w:color w:val="24292E"/>
+          <w:sz w:val="18"/>
+          <w:szCs w:val="18"/>
+          <w:lang w:eastAsia="en-GB"/>
+        </w:rPr>
+        <w:t xml:space="preserve">  </w:t>
+      </w:r>
+      <w:r>
+        <w:rPr>
+          <w:rFonts w:ascii="Menlo" w:eastAsia="Times New Roman" w:hAnsi="Menlo" w:cs="Menlo"/>
+          <w:color w:val="24292E"/>
+          <w:sz w:val="18"/>
+          <w:szCs w:val="18"/>
+          <w:lang w:eastAsia="en-GB"/>
+        </w:rPr>
+        <w:tab/>
+      </w:r>
+      <w:r>
+        <w:rPr>
+          <w:rFonts w:ascii="Menlo" w:eastAsia="Times New Roman" w:hAnsi="Menlo" w:cs="Menlo"/>
+          <w:color w:val="24292E"/>
+          <w:sz w:val="18"/>
+          <w:szCs w:val="18"/>
+          <w:lang w:eastAsia="en-GB"/>
+        </w:rPr>
+        <w:t>});</w:t>
+      </w:r>
+      <w:r>
+        <w:rPr>
+          <w:lang w:val="ro-RO"/>
+        </w:rPr>
+        <w:tab/>
+      </w:r>
     </w:p>
     <w:p>
       <w:pPr>
-        <w:ind w:left="720" w:hanging="720"/>
-        <w:rPr>
-          <w:b/>
-          <w:bCs/>
-          <w:lang w:val="ro-RO"/>
-        </w:rPr>
-      </w:pPr>
+        <w:shd w:val="clear" w:color="auto" w:fill="FFFFFF"/>
+        <w:spacing w:line="270" w:lineRule="atLeast"/>
+        <w:rPr>
+          <w:rFonts w:cstheme="minorHAnsi"/>
+          <w:lang w:val="ro-RO"/>
+        </w:rPr>
+      </w:pPr>
+      <w:r>
+        <w:rPr>
+          <w:lang w:val="ro-RO"/>
+        </w:rPr>
+        <w:t xml:space="preserve">Serverul va </w:t>
+      </w:r>
+      <w:proofErr w:type="spellStart"/>
+      <w:r>
+        <w:rPr>
+          <w:lang w:val="ro-RO"/>
+        </w:rPr>
+        <w:t>raspunde</w:t>
+      </w:r>
+      <w:proofErr w:type="spellEnd"/>
+      <w:r>
+        <w:rPr>
+          <w:lang w:val="ro-RO"/>
+        </w:rPr>
+        <w:t xml:space="preserve"> acestui </w:t>
+      </w:r>
+      <w:r>
+        <w:rPr>
+          <w:lang w:val="ro-RO"/>
+        </w:rPr>
+        <w:t xml:space="preserve">mesaj tot prin intermediul unui eveniment </w:t>
+      </w:r>
+      <w:proofErr w:type="spellStart"/>
+      <w:r>
+        <w:rPr>
+          <w:lang w:val="ro-RO"/>
+        </w:rPr>
+        <w:t>socketIO</w:t>
+      </w:r>
+      <w:proofErr w:type="spellEnd"/>
+      <w:r>
+        <w:rPr>
+          <w:lang w:val="ro-RO"/>
+        </w:rPr>
+        <w:t xml:space="preserve">, </w:t>
+      </w:r>
+      <w:proofErr w:type="spellStart"/>
+      <w:r>
+        <w:rPr>
+          <w:lang w:val="ro-RO"/>
+        </w:rPr>
+        <w:t>executand</w:t>
+      </w:r>
+      <w:proofErr w:type="spellEnd"/>
+      <w:r>
+        <w:rPr>
+          <w:lang w:val="ro-RO"/>
+        </w:rPr>
+        <w:t xml:space="preserve"> un set de </w:t>
+      </w:r>
+      <w:proofErr w:type="spellStart"/>
+      <w:r>
+        <w:rPr>
+          <w:lang w:val="ro-RO"/>
+        </w:rPr>
+        <w:t>instructiuni</w:t>
+      </w:r>
+      <w:proofErr w:type="spellEnd"/>
+      <w:r>
+        <w:rPr>
+          <w:lang w:val="ro-RO"/>
+        </w:rPr>
+        <w:t xml:space="preserve"> in cadrul </w:t>
+      </w:r>
+      <w:proofErr w:type="spellStart"/>
+      <w:r>
+        <w:rPr>
+          <w:lang w:val="ro-RO"/>
+        </w:rPr>
+        <w:t>functiei</w:t>
+      </w:r>
+      <w:proofErr w:type="spellEnd"/>
+      <w:r>
+        <w:rPr>
+          <w:lang w:val="ro-RO"/>
+        </w:rPr>
+        <w:t xml:space="preserve"> </w:t>
+      </w:r>
+      <w:proofErr w:type="spellStart"/>
+      <w:r>
+        <w:rPr>
+          <w:rFonts w:ascii="Courier New" w:hAnsi="Courier New" w:cs="Courier New"/>
+          <w:lang w:val="ro-RO"/>
+        </w:rPr>
+        <w:t>refresh_instance</w:t>
+      </w:r>
+      <w:r>
+        <w:rPr>
+          <w:rFonts w:ascii="Courier New" w:hAnsi="Courier New" w:cs="Courier New"/>
+          <w:lang w:val="ro-RO"/>
+        </w:rPr>
+        <w:t>s</w:t>
+      </w:r>
+      <w:proofErr w:type="spellEnd"/>
+      <w:r>
+        <w:rPr>
+          <w:rFonts w:ascii="Courier New" w:hAnsi="Courier New" w:cs="Courier New"/>
+          <w:lang w:val="ro-RO"/>
+        </w:rPr>
+        <w:t>()</w:t>
+      </w:r>
+      <w:r>
+        <w:rPr>
+          <w:rFonts w:cstheme="minorHAnsi"/>
+          <w:lang w:val="ro-RO"/>
+        </w:rPr>
+        <w:t xml:space="preserve">si </w:t>
+      </w:r>
+      <w:proofErr w:type="spellStart"/>
+      <w:r>
+        <w:rPr>
+          <w:rFonts w:cstheme="minorHAnsi"/>
+          <w:lang w:val="ro-RO"/>
+        </w:rPr>
+        <w:t>finalizand</w:t>
+      </w:r>
+      <w:proofErr w:type="spellEnd"/>
+      <w:r>
+        <w:rPr>
+          <w:rFonts w:cstheme="minorHAnsi"/>
+          <w:lang w:val="ro-RO"/>
+        </w:rPr>
+        <w:t xml:space="preserve"> cu transmiterea </w:t>
+      </w:r>
+      <w:proofErr w:type="spellStart"/>
+      <w:r>
+        <w:rPr>
+          <w:rFonts w:cstheme="minorHAnsi"/>
+          <w:lang w:val="ro-RO"/>
+        </w:rPr>
+        <w:t>raspunsului</w:t>
+      </w:r>
+      <w:proofErr w:type="spellEnd"/>
+      <w:r>
+        <w:rPr>
+          <w:rFonts w:cstheme="minorHAnsi"/>
+          <w:lang w:val="ro-RO"/>
+        </w:rPr>
+        <w:t xml:space="preserve"> </w:t>
+      </w:r>
+      <w:proofErr w:type="spellStart"/>
+      <w:r>
+        <w:rPr>
+          <w:rFonts w:cstheme="minorHAnsi"/>
+          <w:lang w:val="ro-RO"/>
+        </w:rPr>
+        <w:t>catre</w:t>
+      </w:r>
+      <w:proofErr w:type="spellEnd"/>
+      <w:r>
+        <w:rPr>
+          <w:rFonts w:cstheme="minorHAnsi"/>
+          <w:lang w:val="ro-RO"/>
+        </w:rPr>
+        <w:t xml:space="preserve"> client (</w:t>
+      </w:r>
+      <w:proofErr w:type="spellStart"/>
+      <w:r>
+        <w:rPr>
+          <w:rFonts w:cstheme="minorHAnsi"/>
+          <w:lang w:val="ro-RO"/>
+        </w:rPr>
+        <w:t>aplicatia</w:t>
+      </w:r>
+      <w:proofErr w:type="spellEnd"/>
+      <w:r>
+        <w:rPr>
+          <w:rFonts w:cstheme="minorHAnsi"/>
+          <w:lang w:val="ro-RO"/>
+        </w:rPr>
+        <w:t xml:space="preserve"> web):</w:t>
+      </w:r>
+    </w:p>
+    <w:p>
+      <w:pPr>
+        <w:shd w:val="clear" w:color="auto" w:fill="FFFFFF"/>
+        <w:spacing w:line="270" w:lineRule="atLeast"/>
+        <w:ind w:left="720"/>
+        <w:rPr>
+          <w:rFonts w:ascii="Menlo" w:eastAsia="Times New Roman" w:hAnsi="Menlo" w:cs="Menlo"/>
+          <w:color w:val="24292E"/>
+          <w:sz w:val="18"/>
+          <w:szCs w:val="18"/>
+          <w:lang w:eastAsia="en-GB"/>
+        </w:rPr>
+      </w:pPr>
+      <w:r>
+        <w:rPr>
+          <w:rFonts w:ascii="Menlo" w:eastAsia="Times New Roman" w:hAnsi="Menlo" w:cs="Menlo"/>
+          <w:color w:val="6F42C1"/>
+          <w:sz w:val="18"/>
+          <w:szCs w:val="18"/>
+          <w:lang w:eastAsia="en-GB"/>
+        </w:rPr>
+        <w:t>@</w:t>
+      </w:r>
+      <w:r>
+        <w:rPr>
+          <w:rFonts w:ascii="Menlo" w:eastAsia="Times New Roman" w:hAnsi="Menlo" w:cs="Menlo"/>
+          <w:color w:val="24292E"/>
+          <w:sz w:val="18"/>
+          <w:szCs w:val="18"/>
+          <w:lang w:eastAsia="en-GB"/>
+        </w:rPr>
+        <w:t>socketio</w:t>
+      </w:r>
+      <w:r>
+        <w:rPr>
+          <w:rFonts w:ascii="Menlo" w:eastAsia="Times New Roman" w:hAnsi="Menlo" w:cs="Menlo"/>
+          <w:color w:val="6F42C1"/>
+          <w:sz w:val="18"/>
+          <w:szCs w:val="18"/>
+          <w:lang w:eastAsia="en-GB"/>
+        </w:rPr>
+        <w:t>.event</w:t>
+      </w:r>
+    </w:p>
+    <w:p>
+      <w:pPr>
+        <w:shd w:val="clear" w:color="auto" w:fill="FFFFFF"/>
+        <w:spacing w:line="270" w:lineRule="atLeast"/>
+        <w:ind w:left="720"/>
+        <w:rPr>
+          <w:rFonts w:ascii="Menlo" w:eastAsia="Times New Roman" w:hAnsi="Menlo" w:cs="Menlo"/>
+          <w:color w:val="24292E"/>
+          <w:sz w:val="18"/>
+          <w:szCs w:val="18"/>
+          <w:lang w:eastAsia="en-GB"/>
+        </w:rPr>
+      </w:pPr>
+      <w:r>
+        <w:rPr>
+          <w:rFonts w:ascii="Menlo" w:eastAsia="Times New Roman" w:hAnsi="Menlo" w:cs="Menlo"/>
+          <w:color w:val="D73A49"/>
+          <w:sz w:val="18"/>
+          <w:szCs w:val="18"/>
+          <w:lang w:eastAsia="en-GB"/>
+        </w:rPr>
+        <w:t>def</w:t>
+      </w:r>
+      <w:r>
+        <w:rPr>
+          <w:rFonts w:ascii="Menlo" w:eastAsia="Times New Roman" w:hAnsi="Menlo" w:cs="Menlo"/>
+          <w:color w:val="24292E"/>
+          <w:sz w:val="18"/>
+          <w:szCs w:val="18"/>
+          <w:lang w:eastAsia="en-GB"/>
+        </w:rPr>
+        <w:t xml:space="preserve"> </w:t>
+      </w:r>
+      <w:r>
+        <w:rPr>
+          <w:rFonts w:ascii="Menlo" w:eastAsia="Times New Roman" w:hAnsi="Menlo" w:cs="Menlo"/>
+          <w:color w:val="6F42C1"/>
+          <w:sz w:val="18"/>
+          <w:szCs w:val="18"/>
+          <w:lang w:eastAsia="en-GB"/>
+        </w:rPr>
+        <w:t>refresh_instances</w:t>
+      </w:r>
+      <w:r>
+        <w:rPr>
+          <w:rFonts w:ascii="Menlo" w:eastAsia="Times New Roman" w:hAnsi="Menlo" w:cs="Menlo"/>
+          <w:color w:val="24292E"/>
+          <w:sz w:val="18"/>
+          <w:szCs w:val="18"/>
+          <w:lang w:eastAsia="en-GB"/>
+        </w:rPr>
+        <w:t>():</w:t>
+      </w:r>
+    </w:p>
+    <w:p>
+      <w:pPr>
+        <w:shd w:val="clear" w:color="auto" w:fill="FFFFFF"/>
+        <w:spacing w:line="270" w:lineRule="atLeast"/>
+        <w:ind w:left="720"/>
+        <w:rPr>
+          <w:rFonts w:ascii="Menlo" w:eastAsia="Times New Roman" w:hAnsi="Menlo" w:cs="Menlo"/>
+          <w:color w:val="24292E"/>
+          <w:sz w:val="18"/>
+          <w:szCs w:val="18"/>
+          <w:lang w:eastAsia="en-GB"/>
+        </w:rPr>
+      </w:pPr>
+      <w:r>
+        <w:rPr>
+          <w:rFonts w:ascii="Menlo" w:eastAsia="Times New Roman" w:hAnsi="Menlo" w:cs="Menlo"/>
+          <w:color w:val="24292E"/>
+          <w:sz w:val="18"/>
+          <w:szCs w:val="18"/>
+          <w:lang w:eastAsia="en-GB"/>
+        </w:rPr>
+        <w:t xml:space="preserve">    </w:t>
+      </w:r>
+      <w:r>
+        <w:rPr>
+          <w:rFonts w:ascii="Menlo" w:eastAsia="Times New Roman" w:hAnsi="Menlo" w:cs="Menlo"/>
+          <w:color w:val="6F42C1"/>
+          <w:sz w:val="18"/>
+          <w:szCs w:val="18"/>
+          <w:lang w:eastAsia="en-GB"/>
+        </w:rPr>
+        <w:t>print</w:t>
+      </w:r>
+      <w:r>
+        <w:rPr>
+          <w:rFonts w:ascii="Menlo" w:eastAsia="Times New Roman" w:hAnsi="Menlo" w:cs="Menlo"/>
+          <w:color w:val="24292E"/>
+          <w:sz w:val="18"/>
+          <w:szCs w:val="18"/>
+          <w:lang w:eastAsia="en-GB"/>
+        </w:rPr>
+        <w:t>(</w:t>
+      </w:r>
+      <w:r>
+        <w:rPr>
+          <w:rFonts w:ascii="Menlo" w:eastAsia="Times New Roman" w:hAnsi="Menlo" w:cs="Menlo"/>
+          <w:color w:val="032F62"/>
+          <w:sz w:val="18"/>
+          <w:szCs w:val="18"/>
+          <w:lang w:eastAsia="en-GB"/>
+        </w:rPr>
+        <w:t>'User requested VM list'</w:t>
+      </w:r>
+      <w:r>
+        <w:rPr>
+          <w:rFonts w:ascii="Menlo" w:eastAsia="Times New Roman" w:hAnsi="Menlo" w:cs="Menlo"/>
+          <w:color w:val="24292E"/>
+          <w:sz w:val="18"/>
+          <w:szCs w:val="18"/>
+          <w:lang w:eastAsia="en-GB"/>
+        </w:rPr>
+        <w:t>)</w:t>
+      </w:r>
+    </w:p>
+    <w:p>
+      <w:pPr>
+        <w:shd w:val="clear" w:color="auto" w:fill="FFFFFF"/>
+        <w:spacing w:line="270" w:lineRule="atLeast"/>
+        <w:ind w:left="720"/>
+        <w:rPr>
+          <w:rFonts w:ascii="Menlo" w:eastAsia="Times New Roman" w:hAnsi="Menlo" w:cs="Menlo"/>
+          <w:color w:val="24292E"/>
+          <w:sz w:val="18"/>
+          <w:szCs w:val="18"/>
+          <w:lang w:eastAsia="en-GB"/>
+        </w:rPr>
+      </w:pPr>
+      <w:r>
+        <w:rPr>
+          <w:rFonts w:ascii="Menlo" w:eastAsia="Times New Roman" w:hAnsi="Menlo" w:cs="Menlo"/>
+          <w:color w:val="24292E"/>
+          <w:sz w:val="18"/>
+          <w:szCs w:val="18"/>
+          <w:lang w:eastAsia="en-GB"/>
+        </w:rPr>
+        <w:t xml:space="preserve">    active_vms </w:t>
+      </w:r>
+      <w:r>
+        <w:rPr>
+          <w:rFonts w:ascii="Menlo" w:eastAsia="Times New Roman" w:hAnsi="Menlo" w:cs="Menlo"/>
+          <w:color w:val="D73A49"/>
+          <w:sz w:val="18"/>
+          <w:szCs w:val="18"/>
+          <w:lang w:eastAsia="en-GB"/>
+        </w:rPr>
+        <w:t>=</w:t>
+      </w:r>
+      <w:r>
+        <w:rPr>
+          <w:rFonts w:ascii="Menlo" w:eastAsia="Times New Roman" w:hAnsi="Menlo" w:cs="Menlo"/>
+          <w:color w:val="24292E"/>
+          <w:sz w:val="18"/>
+          <w:szCs w:val="18"/>
+          <w:lang w:eastAsia="en-GB"/>
+        </w:rPr>
+        <w:t xml:space="preserve"> [(vm[</w:t>
+      </w:r>
+      <w:r>
+        <w:rPr>
+          <w:rFonts w:ascii="Menlo" w:eastAsia="Times New Roman" w:hAnsi="Menlo" w:cs="Menlo"/>
+          <w:color w:val="005CC5"/>
+          <w:sz w:val="18"/>
+          <w:szCs w:val="18"/>
+          <w:lang w:eastAsia="en-GB"/>
+        </w:rPr>
+        <w:t>0</w:t>
+      </w:r>
+      <w:r>
+        <w:rPr>
+          <w:rFonts w:ascii="Menlo" w:eastAsia="Times New Roman" w:hAnsi="Menlo" w:cs="Menlo"/>
+          <w:color w:val="24292E"/>
+          <w:sz w:val="18"/>
+          <w:szCs w:val="18"/>
+          <w:lang w:eastAsia="en-GB"/>
+        </w:rPr>
+        <w:t>], vm[</w:t>
+      </w:r>
+      <w:r>
+        <w:rPr>
+          <w:rFonts w:ascii="Menlo" w:eastAsia="Times New Roman" w:hAnsi="Menlo" w:cs="Menlo"/>
+          <w:color w:val="005CC5"/>
+          <w:sz w:val="18"/>
+          <w:szCs w:val="18"/>
+          <w:lang w:eastAsia="en-GB"/>
+        </w:rPr>
+        <w:t>1</w:t>
+      </w:r>
+      <w:r>
+        <w:rPr>
+          <w:rFonts w:ascii="Menlo" w:eastAsia="Times New Roman" w:hAnsi="Menlo" w:cs="Menlo"/>
+          <w:color w:val="24292E"/>
+          <w:sz w:val="18"/>
+          <w:szCs w:val="18"/>
+          <w:lang w:eastAsia="en-GB"/>
+        </w:rPr>
+        <w:t xml:space="preserve">]) </w:t>
+      </w:r>
+      <w:r>
+        <w:rPr>
+          <w:rFonts w:ascii="Menlo" w:eastAsia="Times New Roman" w:hAnsi="Menlo" w:cs="Menlo"/>
+          <w:color w:val="D73A49"/>
+          <w:sz w:val="18"/>
+          <w:szCs w:val="18"/>
+          <w:lang w:eastAsia="en-GB"/>
+        </w:rPr>
+        <w:t>for</w:t>
+      </w:r>
+      <w:r>
+        <w:rPr>
+          <w:rFonts w:ascii="Menlo" w:eastAsia="Times New Roman" w:hAnsi="Menlo" w:cs="Menlo"/>
+          <w:color w:val="24292E"/>
+          <w:sz w:val="18"/>
+          <w:szCs w:val="18"/>
+          <w:lang w:eastAsia="en-GB"/>
+        </w:rPr>
+        <w:t xml:space="preserve"> vm </w:t>
+      </w:r>
+      <w:r>
+        <w:rPr>
+          <w:rFonts w:ascii="Menlo" w:eastAsia="Times New Roman" w:hAnsi="Menlo" w:cs="Menlo"/>
+          <w:color w:val="D73A49"/>
+          <w:sz w:val="18"/>
+          <w:szCs w:val="18"/>
+          <w:lang w:eastAsia="en-GB"/>
+        </w:rPr>
+        <w:t>in</w:t>
+      </w:r>
+      <w:r>
+        <w:rPr>
+          <w:rFonts w:ascii="Menlo" w:eastAsia="Times New Roman" w:hAnsi="Menlo" w:cs="Menlo"/>
+          <w:color w:val="24292E"/>
+          <w:sz w:val="18"/>
+          <w:szCs w:val="18"/>
+          <w:lang w:eastAsia="en-GB"/>
+        </w:rPr>
+        <w:t xml:space="preserve"> </w:t>
+      </w:r>
+      <w:r>
+        <w:rPr>
+          <w:rFonts w:ascii="Menlo" w:eastAsia="Times New Roman" w:hAnsi="Menlo" w:cs="Menlo"/>
+          <w:color w:val="6F42C1"/>
+          <w:sz w:val="18"/>
+          <w:szCs w:val="18"/>
+          <w:lang w:eastAsia="en-GB"/>
+        </w:rPr>
+        <w:t>vm_db</w:t>
+      </w:r>
+      <w:r>
+        <w:rPr>
+          <w:rFonts w:ascii="Menlo" w:eastAsia="Times New Roman" w:hAnsi="Menlo" w:cs="Menlo"/>
+          <w:color w:val="24292E"/>
+          <w:sz w:val="18"/>
+          <w:szCs w:val="18"/>
+          <w:lang w:eastAsia="en-GB"/>
+        </w:rPr>
+        <w:t>.</w:t>
+      </w:r>
+      <w:r>
+        <w:rPr>
+          <w:rFonts w:ascii="Menlo" w:eastAsia="Times New Roman" w:hAnsi="Menlo" w:cs="Menlo"/>
+          <w:color w:val="6F42C1"/>
+          <w:sz w:val="18"/>
+          <w:szCs w:val="18"/>
+          <w:lang w:eastAsia="en-GB"/>
+        </w:rPr>
+        <w:t>get_user_vms</w:t>
+      </w:r>
+      <w:r>
+        <w:rPr>
+          <w:rFonts w:ascii="Menlo" w:eastAsia="Times New Roman" w:hAnsi="Menlo" w:cs="Menlo"/>
+          <w:color w:val="24292E"/>
+          <w:sz w:val="18"/>
+          <w:szCs w:val="18"/>
+          <w:lang w:eastAsia="en-GB"/>
+        </w:rPr>
+        <w:t>(</w:t>
+      </w:r>
+      <w:r>
+        <w:rPr>
+          <w:rFonts w:ascii="Menlo" w:eastAsia="Times New Roman" w:hAnsi="Menlo" w:cs="Menlo"/>
+          <w:color w:val="005CC5"/>
+          <w:sz w:val="18"/>
+          <w:szCs w:val="18"/>
+          <w:lang w:eastAsia="en-GB"/>
+        </w:rPr>
+        <w:t>VM_DB</w:t>
+      </w:r>
+      <w:r>
+        <w:rPr>
+          <w:rFonts w:ascii="Menlo" w:eastAsia="Times New Roman" w:hAnsi="Menlo" w:cs="Menlo"/>
+          <w:color w:val="24292E"/>
+          <w:sz w:val="18"/>
+          <w:szCs w:val="18"/>
+          <w:lang w:eastAsia="en-GB"/>
+        </w:rPr>
+        <w:t>)]</w:t>
+      </w:r>
+    </w:p>
+    <w:p>
+      <w:pPr>
+        <w:shd w:val="clear" w:color="auto" w:fill="FFFFFF"/>
+        <w:spacing w:line="270" w:lineRule="atLeast"/>
+        <w:ind w:left="720"/>
+        <w:rPr>
+          <w:rFonts w:ascii="Menlo" w:eastAsia="Times New Roman" w:hAnsi="Menlo" w:cs="Menlo"/>
+          <w:color w:val="24292E"/>
+          <w:sz w:val="18"/>
+          <w:szCs w:val="18"/>
+          <w:lang w:eastAsia="en-GB"/>
+        </w:rPr>
+      </w:pPr>
+      <w:r>
+        <w:rPr>
+          <w:rFonts w:ascii="Menlo" w:eastAsia="Times New Roman" w:hAnsi="Menlo" w:cs="Menlo"/>
+          <w:color w:val="24292E"/>
+          <w:sz w:val="18"/>
+          <w:szCs w:val="18"/>
+          <w:lang w:eastAsia="en-GB"/>
+        </w:rPr>
+        <w:t xml:space="preserve">    </w:t>
+      </w:r>
+      <w:r>
+        <w:rPr>
+          <w:rFonts w:ascii="Menlo" w:eastAsia="Times New Roman" w:hAnsi="Menlo" w:cs="Menlo"/>
+          <w:color w:val="6F42C1"/>
+          <w:sz w:val="18"/>
+          <w:szCs w:val="18"/>
+          <w:lang w:eastAsia="en-GB"/>
+        </w:rPr>
+        <w:t>emit</w:t>
+      </w:r>
+      <w:r>
+        <w:rPr>
+          <w:rFonts w:ascii="Menlo" w:eastAsia="Times New Roman" w:hAnsi="Menlo" w:cs="Menlo"/>
+          <w:color w:val="24292E"/>
+          <w:sz w:val="18"/>
+          <w:szCs w:val="18"/>
+          <w:lang w:eastAsia="en-GB"/>
+        </w:rPr>
+        <w:t>(</w:t>
+      </w:r>
+      <w:r>
+        <w:rPr>
+          <w:rFonts w:ascii="Menlo" w:eastAsia="Times New Roman" w:hAnsi="Menlo" w:cs="Menlo"/>
+          <w:color w:val="032F62"/>
+          <w:sz w:val="18"/>
+          <w:szCs w:val="18"/>
+          <w:lang w:eastAsia="en-GB"/>
+        </w:rPr>
+        <w:t>'instances'</w:t>
+      </w:r>
+      <w:r>
+        <w:rPr>
+          <w:rFonts w:ascii="Menlo" w:eastAsia="Times New Roman" w:hAnsi="Menlo" w:cs="Menlo"/>
+          <w:color w:val="24292E"/>
+          <w:sz w:val="18"/>
+          <w:szCs w:val="18"/>
+          <w:lang w:eastAsia="en-GB"/>
+        </w:rPr>
+        <w:t>, {</w:t>
+      </w:r>
+      <w:r>
+        <w:rPr>
+          <w:rFonts w:ascii="Menlo" w:eastAsia="Times New Roman" w:hAnsi="Menlo" w:cs="Menlo"/>
+          <w:color w:val="032F62"/>
+          <w:sz w:val="18"/>
+          <w:szCs w:val="18"/>
+          <w:lang w:eastAsia="en-GB"/>
+        </w:rPr>
+        <w:t>'vms'</w:t>
+      </w:r>
+      <w:r>
+        <w:rPr>
+          <w:rFonts w:ascii="Menlo" w:eastAsia="Times New Roman" w:hAnsi="Menlo" w:cs="Menlo"/>
+          <w:color w:val="24292E"/>
+          <w:sz w:val="18"/>
+          <w:szCs w:val="18"/>
+          <w:lang w:eastAsia="en-GB"/>
+        </w:rPr>
+        <w:t>: active_vms})</w:t>
+      </w:r>
+    </w:p>
+    <w:p>
+      <w:pPr>
+        <w:shd w:val="clear" w:color="auto" w:fill="FFFFFF"/>
+        <w:spacing w:line="270" w:lineRule="atLeast"/>
+        <w:rPr>
+          <w:rFonts w:cstheme="minorHAnsi"/>
+          <w:lang w:val="ro-RO"/>
+        </w:rPr>
+      </w:pPr>
+      <w:r>
+        <w:rPr>
+          <w:rFonts w:cstheme="minorHAnsi"/>
+          <w:lang w:val="ro-RO"/>
+        </w:rPr>
+        <w:t xml:space="preserve">In codul de mai sus, variabilele </w:t>
+      </w:r>
+      <w:proofErr w:type="spellStart"/>
+      <w:r>
+        <w:rPr>
+          <w:rFonts w:cstheme="minorHAnsi"/>
+          <w:lang w:val="ro-RO"/>
+        </w:rPr>
+        <w:t>vm</w:t>
+      </w:r>
+      <w:proofErr w:type="spellEnd"/>
+      <w:r>
+        <w:rPr>
+          <w:rFonts w:cstheme="minorHAnsi"/>
+          <w:lang w:val="ro-RO"/>
+        </w:rPr>
+        <w:t xml:space="preserve">[0] si </w:t>
+      </w:r>
+      <w:proofErr w:type="spellStart"/>
+      <w:r>
+        <w:rPr>
+          <w:rFonts w:cstheme="minorHAnsi"/>
+          <w:lang w:val="ro-RO"/>
+        </w:rPr>
+        <w:t>vm</w:t>
+      </w:r>
+      <w:proofErr w:type="spellEnd"/>
+      <w:r>
+        <w:rPr>
+          <w:rFonts w:cstheme="minorHAnsi"/>
+          <w:lang w:val="ro-RO"/>
+        </w:rPr>
+        <w:t xml:space="preserve">[1] </w:t>
+      </w:r>
+      <w:proofErr w:type="spellStart"/>
+      <w:r>
+        <w:rPr>
+          <w:rFonts w:cstheme="minorHAnsi"/>
+          <w:lang w:val="ro-RO"/>
+        </w:rPr>
+        <w:t>reprezinta</w:t>
+      </w:r>
+      <w:proofErr w:type="spellEnd"/>
+      <w:r>
+        <w:rPr>
+          <w:rFonts w:cstheme="minorHAnsi"/>
+          <w:lang w:val="ro-RO"/>
+        </w:rPr>
+        <w:t xml:space="preserve"> ID-ul si numele </w:t>
+      </w:r>
+      <w:proofErr w:type="spellStart"/>
+      <w:r>
+        <w:rPr>
+          <w:rFonts w:cstheme="minorHAnsi"/>
+          <w:lang w:val="ro-RO"/>
+        </w:rPr>
+        <w:t>masinilor</w:t>
+      </w:r>
+      <w:proofErr w:type="spellEnd"/>
+      <w:r>
+        <w:rPr>
+          <w:rFonts w:cstheme="minorHAnsi"/>
+          <w:lang w:val="ro-RO"/>
+        </w:rPr>
+        <w:t xml:space="preserve"> virtuale ce sunt preluate din baza de date. Lista de VM-uri se transmite </w:t>
+      </w:r>
+      <w:proofErr w:type="spellStart"/>
+      <w:r>
+        <w:rPr>
+          <w:rFonts w:cstheme="minorHAnsi"/>
+          <w:lang w:val="ro-RO"/>
+        </w:rPr>
+        <w:t>catre</w:t>
+      </w:r>
+      <w:proofErr w:type="spellEnd"/>
+      <w:r>
+        <w:rPr>
+          <w:rFonts w:cstheme="minorHAnsi"/>
+          <w:lang w:val="ro-RO"/>
+        </w:rPr>
+        <w:t xml:space="preserve"> </w:t>
+      </w:r>
+      <w:proofErr w:type="spellStart"/>
+      <w:r>
+        <w:rPr>
+          <w:rFonts w:cstheme="minorHAnsi"/>
+          <w:lang w:val="ro-RO"/>
+        </w:rPr>
+        <w:t>interfata</w:t>
+      </w:r>
+      <w:proofErr w:type="spellEnd"/>
+      <w:r>
+        <w:rPr>
+          <w:rFonts w:cstheme="minorHAnsi"/>
+          <w:lang w:val="ro-RO"/>
+        </w:rPr>
+        <w:t xml:space="preserve"> web cu ajutorul comenzii </w:t>
+      </w:r>
+      <w:r>
+        <w:rPr>
+          <w:rFonts w:cstheme="minorHAnsi"/>
+          <w:i/>
+          <w:iCs/>
+          <w:lang w:val="ro-RO"/>
+        </w:rPr>
+        <w:t>emit</w:t>
+      </w:r>
+      <w:r>
+        <w:rPr>
+          <w:rFonts w:cstheme="minorHAnsi"/>
+          <w:lang w:val="ro-RO"/>
+        </w:rPr>
+        <w:t xml:space="preserve"> din modulul </w:t>
+      </w:r>
+      <w:proofErr w:type="spellStart"/>
+      <w:r>
+        <w:rPr>
+          <w:rFonts w:cstheme="minorHAnsi"/>
+          <w:lang w:val="ro-RO"/>
+        </w:rPr>
+        <w:t>socketIO</w:t>
+      </w:r>
+      <w:proofErr w:type="spellEnd"/>
+      <w:r>
+        <w:rPr>
+          <w:rFonts w:cstheme="minorHAnsi"/>
+          <w:lang w:val="ro-RO"/>
+        </w:rPr>
+        <w:t>.</w:t>
+      </w:r>
+      <w:r>
+        <w:rPr>
+          <w:rFonts w:cstheme="minorHAnsi"/>
+          <w:lang w:val="ro-RO"/>
+        </w:rPr>
+        <w:t xml:space="preserve"> </w:t>
+      </w:r>
+      <w:proofErr w:type="spellStart"/>
+      <w:r>
+        <w:rPr>
+          <w:rFonts w:cstheme="minorHAnsi"/>
+          <w:lang w:val="ro-RO"/>
+        </w:rPr>
+        <w:t>Odata</w:t>
+      </w:r>
+      <w:proofErr w:type="spellEnd"/>
+      <w:r>
+        <w:rPr>
+          <w:rFonts w:cstheme="minorHAnsi"/>
+          <w:lang w:val="ro-RO"/>
+        </w:rPr>
+        <w:t xml:space="preserve"> ce lista este primita</w:t>
+      </w:r>
+      <w:r>
+        <w:rPr>
+          <w:rFonts w:cstheme="minorHAnsi"/>
+          <w:lang w:val="ro-RO"/>
+        </w:rPr>
+        <w:t xml:space="preserve">, aceasta va fi redata ca si </w:t>
+      </w:r>
+      <w:proofErr w:type="spellStart"/>
+      <w:r>
+        <w:rPr>
+          <w:rFonts w:cstheme="minorHAnsi"/>
+          <w:lang w:val="ro-RO"/>
+        </w:rPr>
+        <w:t>continut</w:t>
+      </w:r>
+      <w:proofErr w:type="spellEnd"/>
+      <w:r>
+        <w:rPr>
+          <w:rFonts w:cstheme="minorHAnsi"/>
+          <w:lang w:val="ro-RO"/>
+        </w:rPr>
+        <w:t xml:space="preserve"> HTML pe pagina activa. </w:t>
+      </w:r>
+      <w:proofErr w:type="spellStart"/>
+      <w:r>
+        <w:rPr>
+          <w:rFonts w:cstheme="minorHAnsi"/>
+          <w:lang w:val="ro-RO"/>
+        </w:rPr>
+        <w:t>Intrucat</w:t>
+      </w:r>
+      <w:proofErr w:type="spellEnd"/>
+      <w:r>
+        <w:rPr>
+          <w:rFonts w:cstheme="minorHAnsi"/>
+          <w:lang w:val="ro-RO"/>
+        </w:rPr>
+        <w:t xml:space="preserve"> editarea continua a sursei „.</w:t>
+      </w:r>
+      <w:proofErr w:type="spellStart"/>
+      <w:r>
+        <w:rPr>
+          <w:rFonts w:cstheme="minorHAnsi"/>
+          <w:lang w:val="ro-RO"/>
+        </w:rPr>
+        <w:t>html</w:t>
+      </w:r>
+      <w:proofErr w:type="spellEnd"/>
+      <w:r>
+        <w:rPr>
+          <w:rFonts w:cstheme="minorHAnsi"/>
+          <w:lang w:val="ro-RO"/>
+        </w:rPr>
+        <w:t xml:space="preserve">” nu este o metoda eficienta, se va folosi </w:t>
+      </w:r>
+      <w:proofErr w:type="spellStart"/>
+      <w:r>
+        <w:rPr>
+          <w:rFonts w:cstheme="minorHAnsi"/>
+          <w:lang w:val="ro-RO"/>
+        </w:rPr>
+        <w:t>jQuery</w:t>
+      </w:r>
+      <w:proofErr w:type="spellEnd"/>
+      <w:r>
+        <w:rPr>
+          <w:rFonts w:cstheme="minorHAnsi"/>
+          <w:lang w:val="ro-RO"/>
+        </w:rPr>
+        <w:t xml:space="preserve"> [6]:</w:t>
+      </w:r>
+    </w:p>
+    <w:p>
+      <w:pPr>
+        <w:shd w:val="clear" w:color="auto" w:fill="FFFFFF"/>
+        <w:spacing w:line="270" w:lineRule="atLeast"/>
+        <w:ind w:left="720"/>
+        <w:rPr>
+          <w:rFonts w:ascii="Menlo" w:eastAsia="Times New Roman" w:hAnsi="Menlo" w:cs="Menlo"/>
+          <w:color w:val="24292E"/>
+          <w:sz w:val="18"/>
+          <w:szCs w:val="18"/>
+          <w:lang w:eastAsia="en-GB"/>
+        </w:rPr>
+      </w:pPr>
+      <w:r>
+        <w:rPr>
+          <w:rFonts w:ascii="Menlo" w:eastAsia="Times New Roman" w:hAnsi="Menlo" w:cs="Menlo"/>
+          <w:color w:val="6A737D"/>
+          <w:sz w:val="18"/>
+          <w:szCs w:val="18"/>
+          <w:lang w:eastAsia="en-GB"/>
+        </w:rPr>
+        <w:t>&lt;!-- use jQuery --&gt;</w:t>
+      </w:r>
+    </w:p>
+    <w:p>
+      <w:pPr>
+        <w:shd w:val="clear" w:color="auto" w:fill="FFFFFF"/>
+        <w:spacing w:line="270" w:lineRule="atLeast"/>
+        <w:ind w:left="720"/>
+        <w:rPr>
+          <w:rFonts w:ascii="Menlo" w:eastAsia="Times New Roman" w:hAnsi="Menlo" w:cs="Menlo"/>
+          <w:color w:val="24292E"/>
+          <w:sz w:val="18"/>
+          <w:szCs w:val="18"/>
+          <w:lang w:eastAsia="en-GB"/>
+        </w:rPr>
+      </w:pPr>
+      <w:r>
+        <w:rPr>
+          <w:rFonts w:ascii="Menlo" w:eastAsia="Times New Roman" w:hAnsi="Menlo" w:cs="Menlo"/>
+          <w:color w:val="24292E"/>
+          <w:sz w:val="18"/>
+          <w:szCs w:val="18"/>
+          <w:lang w:eastAsia="en-GB"/>
+        </w:rPr>
+        <w:t>&lt;</w:t>
+      </w:r>
+      <w:r>
+        <w:rPr>
+          <w:rFonts w:ascii="Menlo" w:eastAsia="Times New Roman" w:hAnsi="Menlo" w:cs="Menlo"/>
+          <w:color w:val="22863A"/>
+          <w:sz w:val="18"/>
+          <w:szCs w:val="18"/>
+          <w:lang w:eastAsia="en-GB"/>
+        </w:rPr>
+        <w:t>script</w:t>
+      </w:r>
+      <w:r>
+        <w:rPr>
+          <w:rFonts w:ascii="Menlo" w:eastAsia="Times New Roman" w:hAnsi="Menlo" w:cs="Menlo"/>
+          <w:color w:val="24292E"/>
+          <w:sz w:val="18"/>
+          <w:szCs w:val="18"/>
+          <w:lang w:val="en-US" w:eastAsia="en-GB"/>
+        </w:rPr>
+        <w:t xml:space="preserve"> </w:t>
+      </w:r>
+      <w:r>
+        <w:rPr>
+          <w:rFonts w:ascii="Menlo" w:eastAsia="Times New Roman" w:hAnsi="Menlo" w:cs="Menlo"/>
+          <w:color w:val="6F42C1"/>
+          <w:sz w:val="18"/>
+          <w:szCs w:val="18"/>
+          <w:lang w:eastAsia="en-GB"/>
+        </w:rPr>
+        <w:t>src</w:t>
+      </w:r>
+      <w:r>
+        <w:rPr>
+          <w:rFonts w:ascii="Menlo" w:eastAsia="Times New Roman" w:hAnsi="Menlo" w:cs="Menlo"/>
+          <w:color w:val="24292E"/>
+          <w:sz w:val="18"/>
+          <w:szCs w:val="18"/>
+          <w:lang w:eastAsia="en-GB"/>
+        </w:rPr>
+        <w:t>=</w:t>
+      </w:r>
+      <w:r>
+        <w:rPr>
+          <w:rFonts w:ascii="Menlo" w:eastAsia="Times New Roman" w:hAnsi="Menlo" w:cs="Menlo"/>
+          <w:color w:val="032F62"/>
+          <w:sz w:val="18"/>
+          <w:szCs w:val="18"/>
+          <w:lang w:eastAsia="en-GB"/>
+        </w:rPr>
+        <w:t>"https://ajax.googleapis.com/ajax/libs/jquery/3.3.1/jquery.min.js"</w:t>
+      </w:r>
+      <w:r>
+        <w:rPr>
+          <w:rFonts w:ascii="Menlo" w:eastAsia="Times New Roman" w:hAnsi="Menlo" w:cs="Menlo"/>
+          <w:color w:val="24292E"/>
+          <w:sz w:val="18"/>
+          <w:szCs w:val="18"/>
+          <w:lang w:eastAsia="en-GB"/>
+        </w:rPr>
+        <w:t>&gt;</w:t>
+      </w:r>
+    </w:p>
+    <w:p>
+      <w:pPr>
+        <w:shd w:val="clear" w:color="auto" w:fill="FFFFFF"/>
+        <w:spacing w:line="270" w:lineRule="atLeast"/>
+        <w:ind w:left="720"/>
+        <w:rPr>
+          <w:rFonts w:ascii="Menlo" w:eastAsia="Times New Roman" w:hAnsi="Menlo" w:cs="Menlo"/>
+          <w:color w:val="24292E"/>
+          <w:sz w:val="18"/>
+          <w:szCs w:val="18"/>
+          <w:lang w:eastAsia="en-GB"/>
+        </w:rPr>
+      </w:pPr>
+      <w:r>
+        <w:rPr>
+          <w:rFonts w:ascii="Menlo" w:eastAsia="Times New Roman" w:hAnsi="Menlo" w:cs="Menlo"/>
+          <w:color w:val="24292E"/>
+          <w:sz w:val="18"/>
+          <w:szCs w:val="18"/>
+          <w:lang w:eastAsia="en-GB"/>
+        </w:rPr>
+        <w:t>&lt;/</w:t>
+      </w:r>
+      <w:r>
+        <w:rPr>
+          <w:rFonts w:ascii="Menlo" w:eastAsia="Times New Roman" w:hAnsi="Menlo" w:cs="Menlo"/>
+          <w:color w:val="22863A"/>
+          <w:sz w:val="18"/>
+          <w:szCs w:val="18"/>
+          <w:lang w:eastAsia="en-GB"/>
+        </w:rPr>
+        <w:t>script</w:t>
+      </w:r>
+      <w:r>
+        <w:rPr>
+          <w:rFonts w:ascii="Menlo" w:eastAsia="Times New Roman" w:hAnsi="Menlo" w:cs="Menlo"/>
+          <w:color w:val="24292E"/>
+          <w:sz w:val="18"/>
+          <w:szCs w:val="18"/>
+          <w:lang w:eastAsia="en-GB"/>
+        </w:rPr>
+        <w:t>&gt;</w:t>
+      </w:r>
+    </w:p>
+    <w:p>
+      <w:pPr>
+        <w:shd w:val="clear" w:color="auto" w:fill="FFFFFF"/>
+        <w:spacing w:line="270" w:lineRule="atLeast"/>
+        <w:rPr>
+          <w:rFonts w:cstheme="minorHAnsi"/>
+          <w:lang w:val="ro-RO"/>
+        </w:rPr>
+      </w:pPr>
+      <w:r>
+        <w:rPr>
+          <w:rFonts w:cstheme="minorHAnsi"/>
+          <w:lang w:val="ro-RO"/>
+        </w:rPr>
+        <w:t xml:space="preserve">pentru a putea accesa doar anumite </w:t>
+      </w:r>
+      <w:proofErr w:type="spellStart"/>
+      <w:r>
+        <w:rPr>
+          <w:rFonts w:cstheme="minorHAnsi"/>
+          <w:lang w:val="ro-RO"/>
+        </w:rPr>
+        <w:t>campuri</w:t>
+      </w:r>
+      <w:proofErr w:type="spellEnd"/>
+      <w:r>
+        <w:rPr>
+          <w:rFonts w:cstheme="minorHAnsi"/>
+          <w:lang w:val="ro-RO"/>
+        </w:rPr>
+        <w:t xml:space="preserve"> (</w:t>
+      </w:r>
+      <w:proofErr w:type="spellStart"/>
+      <w:r>
+        <w:rPr>
+          <w:rFonts w:cstheme="minorHAnsi"/>
+          <w:lang w:val="ro-RO"/>
+        </w:rPr>
+        <w:t>tag</w:t>
+      </w:r>
+      <w:proofErr w:type="spellEnd"/>
+      <w:r>
+        <w:rPr>
+          <w:rFonts w:cstheme="minorHAnsi"/>
+          <w:lang w:val="ro-RO"/>
+        </w:rPr>
+        <w:t xml:space="preserve">-uri) din pagina HTML. In cazul </w:t>
+      </w:r>
+      <w:proofErr w:type="spellStart"/>
+      <w:r>
+        <w:rPr>
+          <w:rFonts w:cstheme="minorHAnsi"/>
+          <w:lang w:val="ro-RO"/>
+        </w:rPr>
+        <w:t>afisarii</w:t>
+      </w:r>
+      <w:proofErr w:type="spellEnd"/>
+      <w:r>
+        <w:rPr>
+          <w:rFonts w:cstheme="minorHAnsi"/>
+          <w:lang w:val="ro-RO"/>
+        </w:rPr>
+        <w:t xml:space="preserve"> </w:t>
+      </w:r>
+      <w:proofErr w:type="spellStart"/>
+      <w:r>
+        <w:rPr>
+          <w:rFonts w:cstheme="minorHAnsi"/>
+          <w:lang w:val="ro-RO"/>
+        </w:rPr>
+        <w:t>masinilor</w:t>
+      </w:r>
+      <w:proofErr w:type="spellEnd"/>
+      <w:r>
+        <w:rPr>
+          <w:rFonts w:cstheme="minorHAnsi"/>
+          <w:lang w:val="ro-RO"/>
+        </w:rPr>
+        <w:t xml:space="preserve"> virtuale, </w:t>
+      </w:r>
+      <w:r>
+        <w:rPr>
+          <w:rFonts w:cstheme="minorHAnsi"/>
+          <w:lang w:val="ro-RO"/>
+        </w:rPr>
+        <w:t xml:space="preserve">acestea vor fi </w:t>
+      </w:r>
+      <w:proofErr w:type="spellStart"/>
+      <w:r>
+        <w:rPr>
+          <w:rFonts w:cstheme="minorHAnsi"/>
+          <w:lang w:val="ro-RO"/>
+        </w:rPr>
+        <w:t>asezate</w:t>
+      </w:r>
+      <w:proofErr w:type="spellEnd"/>
+      <w:r>
+        <w:rPr>
+          <w:rFonts w:cstheme="minorHAnsi"/>
+          <w:lang w:val="ro-RO"/>
+        </w:rPr>
+        <w:t xml:space="preserve"> sub forma unui tabel in momentul in care </w:t>
+      </w:r>
+      <w:proofErr w:type="spellStart"/>
+      <w:r>
+        <w:rPr>
+          <w:rFonts w:cstheme="minorHAnsi"/>
+          <w:lang w:val="ro-RO"/>
+        </w:rPr>
+        <w:t>instantele</w:t>
+      </w:r>
+      <w:proofErr w:type="spellEnd"/>
+      <w:r>
+        <w:rPr>
+          <w:rFonts w:cstheme="minorHAnsi"/>
+          <w:lang w:val="ro-RO"/>
+        </w:rPr>
+        <w:t xml:space="preserve"> VM sunt primite de la serverul principal:</w:t>
+      </w:r>
+    </w:p>
+    <w:p>
+      <w:pPr>
+        <w:shd w:val="clear" w:color="auto" w:fill="FFFFFF"/>
+        <w:spacing w:line="270" w:lineRule="atLeast"/>
+        <w:rPr>
+          <w:rFonts w:ascii="Menlo" w:eastAsia="Times New Roman" w:hAnsi="Menlo" w:cs="Menlo"/>
+          <w:color w:val="24292E"/>
+          <w:sz w:val="18"/>
+          <w:szCs w:val="18"/>
+          <w:lang w:eastAsia="en-GB"/>
+        </w:rPr>
+      </w:pPr>
+      <w:r>
+        <w:rPr>
+          <w:rFonts w:ascii="Menlo" w:eastAsia="Times New Roman" w:hAnsi="Menlo" w:cs="Menlo"/>
+          <w:color w:val="24292E"/>
+          <w:sz w:val="18"/>
+          <w:szCs w:val="18"/>
+          <w:lang w:eastAsia="en-GB"/>
+        </w:rPr>
+        <w:t xml:space="preserve">  </w:t>
+      </w:r>
+      <w:r>
+        <w:rPr>
+          <w:rFonts w:ascii="Menlo" w:eastAsia="Times New Roman" w:hAnsi="Menlo" w:cs="Menlo"/>
+          <w:color w:val="6A737D"/>
+          <w:sz w:val="18"/>
+          <w:szCs w:val="18"/>
+          <w:lang w:eastAsia="en-GB"/>
+        </w:rPr>
+        <w:t>//save the instances list from the server as an array</w:t>
+      </w:r>
+    </w:p>
+    <w:p>
+      <w:pPr>
+        <w:shd w:val="clear" w:color="auto" w:fill="FFFFFF"/>
+        <w:spacing w:line="270" w:lineRule="atLeast"/>
+        <w:rPr>
+          <w:rFonts w:ascii="Menlo" w:eastAsia="Times New Roman" w:hAnsi="Menlo" w:cs="Menlo"/>
+          <w:color w:val="24292E"/>
+          <w:sz w:val="18"/>
+          <w:szCs w:val="18"/>
+          <w:lang w:eastAsia="en-GB"/>
+        </w:rPr>
+      </w:pPr>
+      <w:r>
+        <w:rPr>
+          <w:rFonts w:ascii="Menlo" w:eastAsia="Times New Roman" w:hAnsi="Menlo" w:cs="Menlo"/>
+          <w:color w:val="24292E"/>
+          <w:sz w:val="18"/>
+          <w:szCs w:val="18"/>
+          <w:lang w:eastAsia="en-GB"/>
+        </w:rPr>
+        <w:t xml:space="preserve">  sio.</w:t>
+      </w:r>
+      <w:r>
+        <w:rPr>
+          <w:rFonts w:ascii="Menlo" w:eastAsia="Times New Roman" w:hAnsi="Menlo" w:cs="Menlo"/>
+          <w:color w:val="6F42C1"/>
+          <w:sz w:val="18"/>
+          <w:szCs w:val="18"/>
+          <w:lang w:eastAsia="en-GB"/>
+        </w:rPr>
+        <w:t>on</w:t>
+      </w:r>
+      <w:r>
+        <w:rPr>
+          <w:rFonts w:ascii="Menlo" w:eastAsia="Times New Roman" w:hAnsi="Menlo" w:cs="Menlo"/>
+          <w:color w:val="24292E"/>
+          <w:sz w:val="18"/>
+          <w:szCs w:val="18"/>
+          <w:lang w:eastAsia="en-GB"/>
+        </w:rPr>
+        <w:t>(</w:t>
+      </w:r>
+      <w:r>
+        <w:rPr>
+          <w:rFonts w:ascii="Menlo" w:eastAsia="Times New Roman" w:hAnsi="Menlo" w:cs="Menlo"/>
+          <w:color w:val="032F62"/>
+          <w:sz w:val="18"/>
+          <w:szCs w:val="18"/>
+          <w:lang w:eastAsia="en-GB"/>
+        </w:rPr>
+        <w:t>"instances"</w:t>
+      </w:r>
+      <w:r>
+        <w:rPr>
+          <w:rFonts w:ascii="Menlo" w:eastAsia="Times New Roman" w:hAnsi="Menlo" w:cs="Menlo"/>
+          <w:color w:val="24292E"/>
+          <w:sz w:val="18"/>
+          <w:szCs w:val="18"/>
+          <w:lang w:eastAsia="en-GB"/>
+        </w:rPr>
+        <w:t>, (</w:t>
+      </w:r>
+      <w:r>
+        <w:rPr>
+          <w:rFonts w:ascii="Menlo" w:eastAsia="Times New Roman" w:hAnsi="Menlo" w:cs="Menlo"/>
+          <w:color w:val="E36209"/>
+          <w:sz w:val="18"/>
+          <w:szCs w:val="18"/>
+          <w:lang w:eastAsia="en-GB"/>
+        </w:rPr>
+        <w:t>data</w:t>
+      </w:r>
+      <w:r>
+        <w:rPr>
+          <w:rFonts w:ascii="Menlo" w:eastAsia="Times New Roman" w:hAnsi="Menlo" w:cs="Menlo"/>
+          <w:color w:val="24292E"/>
+          <w:sz w:val="18"/>
+          <w:szCs w:val="18"/>
+          <w:lang w:eastAsia="en-GB"/>
+        </w:rPr>
+        <w:t xml:space="preserve">) </w:t>
+      </w:r>
+      <w:r>
+        <w:rPr>
+          <w:rFonts w:ascii="Menlo" w:eastAsia="Times New Roman" w:hAnsi="Menlo" w:cs="Menlo"/>
+          <w:color w:val="D73A49"/>
+          <w:sz w:val="18"/>
+          <w:szCs w:val="18"/>
+          <w:lang w:eastAsia="en-GB"/>
+        </w:rPr>
+        <w:t>=&gt;</w:t>
+      </w:r>
+      <w:r>
+        <w:rPr>
+          <w:rFonts w:ascii="Menlo" w:eastAsia="Times New Roman" w:hAnsi="Menlo" w:cs="Menlo"/>
+          <w:color w:val="24292E"/>
+          <w:sz w:val="18"/>
+          <w:szCs w:val="18"/>
+          <w:lang w:eastAsia="en-GB"/>
+        </w:rPr>
+        <w:t xml:space="preserve"> {</w:t>
+      </w:r>
+    </w:p>
+    <w:p>
+      <w:pPr>
+        <w:shd w:val="clear" w:color="auto" w:fill="FFFFFF"/>
+        <w:spacing w:line="270" w:lineRule="atLeast"/>
+        <w:rPr>
+          <w:rFonts w:ascii="Menlo" w:eastAsia="Times New Roman" w:hAnsi="Menlo" w:cs="Menlo"/>
+          <w:color w:val="24292E"/>
+          <w:sz w:val="18"/>
+          <w:szCs w:val="18"/>
+          <w:lang w:eastAsia="en-GB"/>
+        </w:rPr>
+      </w:pPr>
+      <w:r>
+        <w:rPr>
+          <w:rFonts w:ascii="Menlo" w:eastAsia="Times New Roman" w:hAnsi="Menlo" w:cs="Menlo"/>
+          <w:color w:val="24292E"/>
+          <w:sz w:val="18"/>
+          <w:szCs w:val="18"/>
+          <w:lang w:eastAsia="en-GB"/>
+        </w:rPr>
+        <w:t xml:space="preserve">    </w:t>
+      </w:r>
+      <w:r>
+        <w:rPr>
+          <w:rFonts w:ascii="Menlo" w:eastAsia="Times New Roman" w:hAnsi="Menlo" w:cs="Menlo"/>
+          <w:color w:val="6F42C1"/>
+          <w:sz w:val="18"/>
+          <w:szCs w:val="18"/>
+          <w:lang w:eastAsia="en-GB"/>
+        </w:rPr>
+        <w:t>$</w:t>
+      </w:r>
+      <w:r>
+        <w:rPr>
+          <w:rFonts w:ascii="Menlo" w:eastAsia="Times New Roman" w:hAnsi="Menlo" w:cs="Menlo"/>
+          <w:color w:val="24292E"/>
+          <w:sz w:val="18"/>
+          <w:szCs w:val="18"/>
+          <w:lang w:eastAsia="en-GB"/>
+        </w:rPr>
+        <w:t>(</w:t>
+      </w:r>
+      <w:r>
+        <w:rPr>
+          <w:rFonts w:ascii="Menlo" w:eastAsia="Times New Roman" w:hAnsi="Menlo" w:cs="Menlo"/>
+          <w:color w:val="032F62"/>
+          <w:sz w:val="18"/>
+          <w:szCs w:val="18"/>
+          <w:lang w:eastAsia="en-GB"/>
+        </w:rPr>
+        <w:t>"#vm-drp-list"</w:t>
+      </w:r>
+      <w:r>
+        <w:rPr>
+          <w:rFonts w:ascii="Menlo" w:eastAsia="Times New Roman" w:hAnsi="Menlo" w:cs="Menlo"/>
+          <w:color w:val="24292E"/>
+          <w:sz w:val="18"/>
+          <w:szCs w:val="18"/>
+          <w:lang w:eastAsia="en-GB"/>
+        </w:rPr>
+        <w:t>).</w:t>
+      </w:r>
+      <w:r>
+        <w:rPr>
+          <w:rFonts w:ascii="Menlo" w:eastAsia="Times New Roman" w:hAnsi="Menlo" w:cs="Menlo"/>
+          <w:color w:val="6F42C1"/>
+          <w:sz w:val="18"/>
+          <w:szCs w:val="18"/>
+          <w:lang w:eastAsia="en-GB"/>
+        </w:rPr>
+        <w:t>empty</w:t>
+      </w:r>
+      <w:r>
+        <w:rPr>
+          <w:rFonts w:ascii="Menlo" w:eastAsia="Times New Roman" w:hAnsi="Menlo" w:cs="Menlo"/>
+          <w:color w:val="24292E"/>
+          <w:sz w:val="18"/>
+          <w:szCs w:val="18"/>
+          <w:lang w:eastAsia="en-GB"/>
+        </w:rPr>
+        <w:t>();</w:t>
+      </w:r>
+    </w:p>
+    <w:p>
+      <w:pPr>
+        <w:shd w:val="clear" w:color="auto" w:fill="FFFFFF"/>
+        <w:spacing w:line="270" w:lineRule="atLeast"/>
+        <w:rPr>
+          <w:rFonts w:ascii="Menlo" w:eastAsia="Times New Roman" w:hAnsi="Menlo" w:cs="Menlo"/>
+          <w:color w:val="24292E"/>
+          <w:sz w:val="18"/>
+          <w:szCs w:val="18"/>
+          <w:lang w:eastAsia="en-GB"/>
+        </w:rPr>
+      </w:pPr>
+      <w:r>
+        <w:rPr>
+          <w:rFonts w:ascii="Menlo" w:eastAsia="Times New Roman" w:hAnsi="Menlo" w:cs="Menlo"/>
+          <w:color w:val="24292E"/>
+          <w:sz w:val="18"/>
+          <w:szCs w:val="18"/>
+          <w:lang w:eastAsia="en-GB"/>
+        </w:rPr>
+        <w:t xml:space="preserve">    </w:t>
+      </w:r>
+      <w:r>
+        <w:rPr>
+          <w:rFonts w:ascii="Menlo" w:eastAsia="Times New Roman" w:hAnsi="Menlo" w:cs="Menlo"/>
+          <w:color w:val="E36209"/>
+          <w:sz w:val="18"/>
+          <w:szCs w:val="18"/>
+          <w:lang w:eastAsia="en-GB"/>
+        </w:rPr>
+        <w:t>data</w:t>
+      </w:r>
+      <w:r>
+        <w:rPr>
+          <w:rFonts w:ascii="Menlo" w:eastAsia="Times New Roman" w:hAnsi="Menlo" w:cs="Menlo"/>
+          <w:color w:val="24292E"/>
+          <w:sz w:val="18"/>
+          <w:szCs w:val="18"/>
+          <w:lang w:eastAsia="en-GB"/>
+        </w:rPr>
+        <w:t>.vms.</w:t>
+      </w:r>
+      <w:r>
+        <w:rPr>
+          <w:rFonts w:ascii="Menlo" w:eastAsia="Times New Roman" w:hAnsi="Menlo" w:cs="Menlo"/>
+          <w:color w:val="6F42C1"/>
+          <w:sz w:val="18"/>
+          <w:szCs w:val="18"/>
+          <w:lang w:eastAsia="en-GB"/>
+        </w:rPr>
+        <w:t>forEach</w:t>
+      </w:r>
+      <w:r>
+        <w:rPr>
+          <w:rFonts w:ascii="Menlo" w:eastAsia="Times New Roman" w:hAnsi="Menlo" w:cs="Menlo"/>
+          <w:color w:val="24292E"/>
+          <w:sz w:val="18"/>
+          <w:szCs w:val="18"/>
+          <w:lang w:eastAsia="en-GB"/>
+        </w:rPr>
+        <w:t>((</w:t>
+      </w:r>
+      <w:r>
+        <w:rPr>
+          <w:rFonts w:ascii="Menlo" w:eastAsia="Times New Roman" w:hAnsi="Menlo" w:cs="Menlo"/>
+          <w:color w:val="E36209"/>
+          <w:sz w:val="18"/>
+          <w:szCs w:val="18"/>
+          <w:lang w:eastAsia="en-GB"/>
+        </w:rPr>
+        <w:t>element</w:t>
+      </w:r>
+      <w:r>
+        <w:rPr>
+          <w:rFonts w:ascii="Menlo" w:eastAsia="Times New Roman" w:hAnsi="Menlo" w:cs="Menlo"/>
+          <w:color w:val="24292E"/>
+          <w:sz w:val="18"/>
+          <w:szCs w:val="18"/>
+          <w:lang w:eastAsia="en-GB"/>
+        </w:rPr>
+        <w:t xml:space="preserve">) </w:t>
+      </w:r>
+      <w:r>
+        <w:rPr>
+          <w:rFonts w:ascii="Menlo" w:eastAsia="Times New Roman" w:hAnsi="Menlo" w:cs="Menlo"/>
+          <w:color w:val="D73A49"/>
+          <w:sz w:val="18"/>
+          <w:szCs w:val="18"/>
+          <w:lang w:eastAsia="en-GB"/>
+        </w:rPr>
+        <w:t>=&gt;</w:t>
+      </w:r>
+      <w:r>
+        <w:rPr>
+          <w:rFonts w:ascii="Menlo" w:eastAsia="Times New Roman" w:hAnsi="Menlo" w:cs="Menlo"/>
+          <w:color w:val="24292E"/>
+          <w:sz w:val="18"/>
+          <w:szCs w:val="18"/>
+          <w:lang w:eastAsia="en-GB"/>
+        </w:rPr>
+        <w:t xml:space="preserve"> {</w:t>
+      </w:r>
+    </w:p>
+    <w:p>
+      <w:pPr>
+        <w:shd w:val="clear" w:color="auto" w:fill="FFFFFF"/>
+        <w:spacing w:line="270" w:lineRule="atLeast"/>
+        <w:rPr>
+          <w:rFonts w:ascii="Menlo" w:eastAsia="Times New Roman" w:hAnsi="Menlo" w:cs="Menlo"/>
+          <w:color w:val="24292E"/>
+          <w:sz w:val="18"/>
+          <w:szCs w:val="18"/>
+          <w:lang w:eastAsia="en-GB"/>
+        </w:rPr>
+      </w:pPr>
+      <w:r>
+        <w:rPr>
+          <w:rFonts w:ascii="Menlo" w:eastAsia="Times New Roman" w:hAnsi="Menlo" w:cs="Menlo"/>
+          <w:color w:val="24292E"/>
+          <w:sz w:val="18"/>
+          <w:szCs w:val="18"/>
+          <w:lang w:eastAsia="en-GB"/>
+        </w:rPr>
+        <w:t xml:space="preserve">      </w:t>
+      </w:r>
+      <w:r>
+        <w:rPr>
+          <w:rFonts w:ascii="Menlo" w:eastAsia="Times New Roman" w:hAnsi="Menlo" w:cs="Menlo"/>
+          <w:color w:val="D73A49"/>
+          <w:sz w:val="18"/>
+          <w:szCs w:val="18"/>
+          <w:lang w:eastAsia="en-GB"/>
+        </w:rPr>
+        <w:t>let</w:t>
+      </w:r>
+      <w:r>
+        <w:rPr>
+          <w:rFonts w:ascii="Menlo" w:eastAsia="Times New Roman" w:hAnsi="Menlo" w:cs="Menlo"/>
+          <w:color w:val="24292E"/>
+          <w:sz w:val="18"/>
+          <w:szCs w:val="18"/>
+          <w:lang w:eastAsia="en-GB"/>
+        </w:rPr>
+        <w:t xml:space="preserve"> vm_name </w:t>
+      </w:r>
+      <w:r>
+        <w:rPr>
+          <w:rFonts w:ascii="Menlo" w:eastAsia="Times New Roman" w:hAnsi="Menlo" w:cs="Menlo"/>
+          <w:color w:val="D73A49"/>
+          <w:sz w:val="18"/>
+          <w:szCs w:val="18"/>
+          <w:lang w:eastAsia="en-GB"/>
+        </w:rPr>
+        <w:t>=</w:t>
+      </w:r>
+      <w:r>
+        <w:rPr>
+          <w:rFonts w:ascii="Menlo" w:eastAsia="Times New Roman" w:hAnsi="Menlo" w:cs="Menlo"/>
+          <w:color w:val="24292E"/>
+          <w:sz w:val="18"/>
+          <w:szCs w:val="18"/>
+          <w:lang w:eastAsia="en-GB"/>
+        </w:rPr>
+        <w:t xml:space="preserve"> </w:t>
+      </w:r>
+      <w:r>
+        <w:rPr>
+          <w:rFonts w:ascii="Menlo" w:eastAsia="Times New Roman" w:hAnsi="Menlo" w:cs="Menlo"/>
+          <w:color w:val="E36209"/>
+          <w:sz w:val="18"/>
+          <w:szCs w:val="18"/>
+          <w:lang w:eastAsia="en-GB"/>
+        </w:rPr>
+        <w:t>element</w:t>
+      </w:r>
+      <w:r>
+        <w:rPr>
+          <w:rFonts w:ascii="Menlo" w:eastAsia="Times New Roman" w:hAnsi="Menlo" w:cs="Menlo"/>
+          <w:color w:val="24292E"/>
+          <w:sz w:val="18"/>
+          <w:szCs w:val="18"/>
+          <w:lang w:eastAsia="en-GB"/>
+        </w:rPr>
+        <w:t>[</w:t>
+      </w:r>
+      <w:r>
+        <w:rPr>
+          <w:rFonts w:ascii="Menlo" w:eastAsia="Times New Roman" w:hAnsi="Menlo" w:cs="Menlo"/>
+          <w:color w:val="005CC5"/>
+          <w:sz w:val="18"/>
+          <w:szCs w:val="18"/>
+          <w:lang w:eastAsia="en-GB"/>
+        </w:rPr>
+        <w:t>1</w:t>
+      </w:r>
+      <w:r>
+        <w:rPr>
+          <w:rFonts w:ascii="Menlo" w:eastAsia="Times New Roman" w:hAnsi="Menlo" w:cs="Menlo"/>
+          <w:color w:val="24292E"/>
+          <w:sz w:val="18"/>
+          <w:szCs w:val="18"/>
+          <w:lang w:eastAsia="en-GB"/>
+        </w:rPr>
+        <w:t>];</w:t>
+      </w:r>
+    </w:p>
+    <w:p>
+      <w:pPr>
+        <w:shd w:val="clear" w:color="auto" w:fill="FFFFFF"/>
+        <w:spacing w:line="270" w:lineRule="atLeast"/>
+        <w:rPr>
+          <w:rFonts w:ascii="Menlo" w:eastAsia="Times New Roman" w:hAnsi="Menlo" w:cs="Menlo"/>
+          <w:color w:val="24292E"/>
+          <w:sz w:val="18"/>
+          <w:szCs w:val="18"/>
+          <w:lang w:eastAsia="en-GB"/>
+        </w:rPr>
+      </w:pPr>
+      <w:r>
+        <w:rPr>
+          <w:rFonts w:ascii="Menlo" w:eastAsia="Times New Roman" w:hAnsi="Menlo" w:cs="Menlo"/>
+          <w:color w:val="24292E"/>
+          <w:sz w:val="18"/>
+          <w:szCs w:val="18"/>
+          <w:lang w:eastAsia="en-GB"/>
+        </w:rPr>
+        <w:t xml:space="preserve">      </w:t>
+      </w:r>
+      <w:r>
+        <w:rPr>
+          <w:rFonts w:ascii="Menlo" w:eastAsia="Times New Roman" w:hAnsi="Menlo" w:cs="Menlo"/>
+          <w:color w:val="D73A49"/>
+          <w:sz w:val="18"/>
+          <w:szCs w:val="18"/>
+          <w:lang w:eastAsia="en-GB"/>
+        </w:rPr>
+        <w:t>let</w:t>
+      </w:r>
+      <w:r>
+        <w:rPr>
+          <w:rFonts w:ascii="Menlo" w:eastAsia="Times New Roman" w:hAnsi="Menlo" w:cs="Menlo"/>
+          <w:color w:val="24292E"/>
+          <w:sz w:val="18"/>
+          <w:szCs w:val="18"/>
+          <w:lang w:eastAsia="en-GB"/>
+        </w:rPr>
+        <w:t xml:space="preserve"> vm_id </w:t>
+      </w:r>
+      <w:r>
+        <w:rPr>
+          <w:rFonts w:ascii="Menlo" w:eastAsia="Times New Roman" w:hAnsi="Menlo" w:cs="Menlo"/>
+          <w:color w:val="D73A49"/>
+          <w:sz w:val="18"/>
+          <w:szCs w:val="18"/>
+          <w:lang w:eastAsia="en-GB"/>
+        </w:rPr>
+        <w:t>=</w:t>
+      </w:r>
+      <w:r>
+        <w:rPr>
+          <w:rFonts w:ascii="Menlo" w:eastAsia="Times New Roman" w:hAnsi="Menlo" w:cs="Menlo"/>
+          <w:color w:val="24292E"/>
+          <w:sz w:val="18"/>
+          <w:szCs w:val="18"/>
+          <w:lang w:eastAsia="en-GB"/>
+        </w:rPr>
+        <w:t xml:space="preserve"> </w:t>
+      </w:r>
+      <w:r>
+        <w:rPr>
+          <w:rFonts w:ascii="Menlo" w:eastAsia="Times New Roman" w:hAnsi="Menlo" w:cs="Menlo"/>
+          <w:color w:val="E36209"/>
+          <w:sz w:val="18"/>
+          <w:szCs w:val="18"/>
+          <w:lang w:eastAsia="en-GB"/>
+        </w:rPr>
+        <w:t>element</w:t>
+      </w:r>
+      <w:r>
+        <w:rPr>
+          <w:rFonts w:ascii="Menlo" w:eastAsia="Times New Roman" w:hAnsi="Menlo" w:cs="Menlo"/>
+          <w:color w:val="24292E"/>
+          <w:sz w:val="18"/>
+          <w:szCs w:val="18"/>
+          <w:lang w:eastAsia="en-GB"/>
+        </w:rPr>
+        <w:t>[</w:t>
+      </w:r>
+      <w:r>
+        <w:rPr>
+          <w:rFonts w:ascii="Menlo" w:eastAsia="Times New Roman" w:hAnsi="Menlo" w:cs="Menlo"/>
+          <w:color w:val="005CC5"/>
+          <w:sz w:val="18"/>
+          <w:szCs w:val="18"/>
+          <w:lang w:eastAsia="en-GB"/>
+        </w:rPr>
+        <w:t>0</w:t>
+      </w:r>
+      <w:r>
+        <w:rPr>
+          <w:rFonts w:ascii="Menlo" w:eastAsia="Times New Roman" w:hAnsi="Menlo" w:cs="Menlo"/>
+          <w:color w:val="24292E"/>
+          <w:sz w:val="18"/>
+          <w:szCs w:val="18"/>
+          <w:lang w:eastAsia="en-GB"/>
+        </w:rPr>
+        <w:t>];</w:t>
+      </w:r>
+    </w:p>
+    <w:p>
+      <w:pPr>
+        <w:shd w:val="clear" w:color="auto" w:fill="FFFFFF"/>
+        <w:spacing w:line="270" w:lineRule="atLeast"/>
+        <w:rPr>
+          <w:rFonts w:ascii="Menlo" w:eastAsia="Times New Roman" w:hAnsi="Menlo" w:cs="Menlo"/>
+          <w:color w:val="24292E"/>
+          <w:sz w:val="18"/>
+          <w:szCs w:val="18"/>
+          <w:lang w:eastAsia="en-GB"/>
+        </w:rPr>
+      </w:pPr>
+      <w:r>
+        <w:rPr>
+          <w:rFonts w:ascii="Menlo" w:eastAsia="Times New Roman" w:hAnsi="Menlo" w:cs="Menlo"/>
+          <w:color w:val="24292E"/>
+          <w:sz w:val="18"/>
+          <w:szCs w:val="18"/>
+          <w:lang w:eastAsia="en-GB"/>
+        </w:rPr>
+        <w:t xml:space="preserve">      </w:t>
+      </w:r>
+      <w:r>
+        <w:rPr>
+          <w:rFonts w:ascii="Menlo" w:eastAsia="Times New Roman" w:hAnsi="Menlo" w:cs="Menlo"/>
+          <w:color w:val="6F42C1"/>
+          <w:sz w:val="18"/>
+          <w:szCs w:val="18"/>
+          <w:lang w:eastAsia="en-GB"/>
+        </w:rPr>
+        <w:t>$</w:t>
+      </w:r>
+      <w:r>
+        <w:rPr>
+          <w:rFonts w:ascii="Menlo" w:eastAsia="Times New Roman" w:hAnsi="Menlo" w:cs="Menlo"/>
+          <w:color w:val="24292E"/>
+          <w:sz w:val="18"/>
+          <w:szCs w:val="18"/>
+          <w:lang w:eastAsia="en-GB"/>
+        </w:rPr>
+        <w:t>(</w:t>
+      </w:r>
+      <w:r>
+        <w:rPr>
+          <w:rFonts w:ascii="Menlo" w:eastAsia="Times New Roman" w:hAnsi="Menlo" w:cs="Menlo"/>
+          <w:color w:val="032F62"/>
+          <w:sz w:val="18"/>
+          <w:szCs w:val="18"/>
+          <w:lang w:eastAsia="en-GB"/>
+        </w:rPr>
+        <w:t>"#vm-drp-list"</w:t>
+      </w:r>
+      <w:r>
+        <w:rPr>
+          <w:rFonts w:ascii="Menlo" w:eastAsia="Times New Roman" w:hAnsi="Menlo" w:cs="Menlo"/>
+          <w:color w:val="24292E"/>
+          <w:sz w:val="18"/>
+          <w:szCs w:val="18"/>
+          <w:lang w:eastAsia="en-GB"/>
+        </w:rPr>
+        <w:t>).</w:t>
+      </w:r>
+      <w:r>
+        <w:rPr>
+          <w:rFonts w:ascii="Menlo" w:eastAsia="Times New Roman" w:hAnsi="Menlo" w:cs="Menlo"/>
+          <w:color w:val="6F42C1"/>
+          <w:sz w:val="18"/>
+          <w:szCs w:val="18"/>
+          <w:lang w:eastAsia="en-GB"/>
+        </w:rPr>
+        <w:t>append</w:t>
+      </w:r>
+      <w:r>
+        <w:rPr>
+          <w:rFonts w:ascii="Menlo" w:eastAsia="Times New Roman" w:hAnsi="Menlo" w:cs="Menlo"/>
+          <w:color w:val="24292E"/>
+          <w:sz w:val="18"/>
+          <w:szCs w:val="18"/>
+          <w:lang w:eastAsia="en-GB"/>
+        </w:rPr>
+        <w:t>(</w:t>
+      </w:r>
+    </w:p>
+    <w:p>
+      <w:pPr>
+        <w:shd w:val="clear" w:color="auto" w:fill="FFFFFF"/>
+        <w:spacing w:line="270" w:lineRule="atLeast"/>
+        <w:rPr>
+          <w:rFonts w:ascii="Menlo" w:eastAsia="Times New Roman" w:hAnsi="Menlo" w:cs="Menlo"/>
+          <w:color w:val="24292E"/>
+          <w:sz w:val="18"/>
+          <w:szCs w:val="18"/>
+          <w:lang w:eastAsia="en-GB"/>
+        </w:rPr>
+      </w:pPr>
+      <w:r>
+        <w:rPr>
+          <w:rFonts w:ascii="Menlo" w:eastAsia="Times New Roman" w:hAnsi="Menlo" w:cs="Menlo"/>
+          <w:color w:val="24292E"/>
+          <w:sz w:val="18"/>
+          <w:szCs w:val="18"/>
+          <w:lang w:eastAsia="en-GB"/>
+        </w:rPr>
+        <w:t xml:space="preserve">        </w:t>
+      </w:r>
+      <w:r>
+        <w:rPr>
+          <w:rFonts w:ascii="Menlo" w:eastAsia="Times New Roman" w:hAnsi="Menlo" w:cs="Menlo"/>
+          <w:color w:val="032F62"/>
+          <w:sz w:val="18"/>
+          <w:szCs w:val="18"/>
+          <w:lang w:eastAsia="en-GB"/>
+        </w:rPr>
+        <w:t>'&lt;a class="dropdown-item" href="#"&gt;'</w:t>
+      </w:r>
+      <w:r>
+        <w:rPr>
+          <w:rFonts w:ascii="Menlo" w:eastAsia="Times New Roman" w:hAnsi="Menlo" w:cs="Menlo"/>
+          <w:color w:val="24292E"/>
+          <w:sz w:val="18"/>
+          <w:szCs w:val="18"/>
+          <w:lang w:eastAsia="en-GB"/>
+        </w:rPr>
+        <w:t xml:space="preserve"> </w:t>
+      </w:r>
+      <w:r>
+        <w:rPr>
+          <w:rFonts w:ascii="Menlo" w:eastAsia="Times New Roman" w:hAnsi="Menlo" w:cs="Menlo"/>
+          <w:color w:val="D73A49"/>
+          <w:sz w:val="18"/>
+          <w:szCs w:val="18"/>
+          <w:lang w:eastAsia="en-GB"/>
+        </w:rPr>
+        <w:t>+</w:t>
+      </w:r>
+      <w:r>
+        <w:rPr>
+          <w:rFonts w:ascii="Menlo" w:eastAsia="Times New Roman" w:hAnsi="Menlo" w:cs="Menlo"/>
+          <w:color w:val="24292E"/>
+          <w:sz w:val="18"/>
+          <w:szCs w:val="18"/>
+          <w:lang w:eastAsia="en-GB"/>
+        </w:rPr>
+        <w:t xml:space="preserve"> vm_name </w:t>
+      </w:r>
+      <w:r>
+        <w:rPr>
+          <w:rFonts w:ascii="Menlo" w:eastAsia="Times New Roman" w:hAnsi="Menlo" w:cs="Menlo"/>
+          <w:color w:val="D73A49"/>
+          <w:sz w:val="18"/>
+          <w:szCs w:val="18"/>
+          <w:lang w:eastAsia="en-GB"/>
+        </w:rPr>
+        <w:t>+</w:t>
+      </w:r>
+      <w:r>
+        <w:rPr>
+          <w:rFonts w:ascii="Menlo" w:eastAsia="Times New Roman" w:hAnsi="Menlo" w:cs="Menlo"/>
+          <w:color w:val="24292E"/>
+          <w:sz w:val="18"/>
+          <w:szCs w:val="18"/>
+          <w:lang w:eastAsia="en-GB"/>
+        </w:rPr>
+        <w:t xml:space="preserve"> </w:t>
+      </w:r>
+      <w:r>
+        <w:rPr>
+          <w:rFonts w:ascii="Menlo" w:eastAsia="Times New Roman" w:hAnsi="Menlo" w:cs="Menlo"/>
+          <w:color w:val="032F62"/>
+          <w:sz w:val="18"/>
+          <w:szCs w:val="18"/>
+          <w:lang w:eastAsia="en-GB"/>
+        </w:rPr>
+        <w:t>"&lt;/a&gt;"</w:t>
+      </w:r>
+    </w:p>
+    <w:p>
+      <w:pPr>
+        <w:shd w:val="clear" w:color="auto" w:fill="FFFFFF"/>
+        <w:spacing w:line="270" w:lineRule="atLeast"/>
+        <w:rPr>
+          <w:rFonts w:ascii="Menlo" w:eastAsia="Times New Roman" w:hAnsi="Menlo" w:cs="Menlo"/>
+          <w:color w:val="24292E"/>
+          <w:sz w:val="18"/>
+          <w:szCs w:val="18"/>
+          <w:lang w:eastAsia="en-GB"/>
+        </w:rPr>
+      </w:pPr>
+      <w:r>
+        <w:rPr>
+          <w:rFonts w:ascii="Menlo" w:eastAsia="Times New Roman" w:hAnsi="Menlo" w:cs="Menlo"/>
+          <w:color w:val="24292E"/>
+          <w:sz w:val="18"/>
+          <w:szCs w:val="18"/>
+          <w:lang w:eastAsia="en-GB"/>
+        </w:rPr>
+        <w:t xml:space="preserve">      );</w:t>
+      </w:r>
+    </w:p>
+    <w:p>
+      <w:pPr>
+        <w:shd w:val="clear" w:color="auto" w:fill="FFFFFF"/>
+        <w:spacing w:line="270" w:lineRule="atLeast"/>
+        <w:rPr>
+          <w:rFonts w:ascii="Menlo" w:eastAsia="Times New Roman" w:hAnsi="Menlo" w:cs="Menlo"/>
+          <w:color w:val="24292E"/>
+          <w:sz w:val="18"/>
+          <w:szCs w:val="18"/>
+          <w:lang w:eastAsia="en-GB"/>
+        </w:rPr>
+      </w:pPr>
+      <w:r>
+        <w:rPr>
+          <w:rFonts w:ascii="Menlo" w:eastAsia="Times New Roman" w:hAnsi="Menlo" w:cs="Menlo"/>
+          <w:color w:val="24292E"/>
+          <w:sz w:val="18"/>
+          <w:szCs w:val="18"/>
+          <w:lang w:eastAsia="en-GB"/>
+        </w:rPr>
+        <w:t xml:space="preserve">      vm_id_list.</w:t>
+      </w:r>
+      <w:r>
+        <w:rPr>
+          <w:rFonts w:ascii="Menlo" w:eastAsia="Times New Roman" w:hAnsi="Menlo" w:cs="Menlo"/>
+          <w:color w:val="6F42C1"/>
+          <w:sz w:val="18"/>
+          <w:szCs w:val="18"/>
+          <w:lang w:eastAsia="en-GB"/>
+        </w:rPr>
+        <w:t>push</w:t>
+      </w:r>
+      <w:r>
+        <w:rPr>
+          <w:rFonts w:ascii="Menlo" w:eastAsia="Times New Roman" w:hAnsi="Menlo" w:cs="Menlo"/>
+          <w:color w:val="24292E"/>
+          <w:sz w:val="18"/>
+          <w:szCs w:val="18"/>
+          <w:lang w:eastAsia="en-GB"/>
+        </w:rPr>
+        <w:t>(vm_id);</w:t>
+      </w:r>
+    </w:p>
+    <w:p>
+      <w:pPr>
+        <w:shd w:val="clear" w:color="auto" w:fill="FFFFFF"/>
+        <w:spacing w:line="270" w:lineRule="atLeast"/>
+        <w:rPr>
+          <w:rFonts w:ascii="Menlo" w:eastAsia="Times New Roman" w:hAnsi="Menlo" w:cs="Menlo"/>
+          <w:color w:val="24292E"/>
+          <w:sz w:val="18"/>
+          <w:szCs w:val="18"/>
+          <w:lang w:eastAsia="en-GB"/>
+        </w:rPr>
+      </w:pPr>
+      <w:r>
+        <w:rPr>
+          <w:rFonts w:ascii="Menlo" w:eastAsia="Times New Roman" w:hAnsi="Menlo" w:cs="Menlo"/>
+          <w:color w:val="24292E"/>
+          <w:sz w:val="18"/>
+          <w:szCs w:val="18"/>
+          <w:lang w:eastAsia="en-GB"/>
+        </w:rPr>
+        <w:t xml:space="preserve">      vm_name_list.</w:t>
+      </w:r>
+      <w:r>
+        <w:rPr>
+          <w:rFonts w:ascii="Menlo" w:eastAsia="Times New Roman" w:hAnsi="Menlo" w:cs="Menlo"/>
+          <w:color w:val="6F42C1"/>
+          <w:sz w:val="18"/>
+          <w:szCs w:val="18"/>
+          <w:lang w:eastAsia="en-GB"/>
+        </w:rPr>
+        <w:t>push</w:t>
+      </w:r>
+      <w:r>
+        <w:rPr>
+          <w:rFonts w:ascii="Menlo" w:eastAsia="Times New Roman" w:hAnsi="Menlo" w:cs="Menlo"/>
+          <w:color w:val="24292E"/>
+          <w:sz w:val="18"/>
+          <w:szCs w:val="18"/>
+          <w:lang w:eastAsia="en-GB"/>
+        </w:rPr>
+        <w:t>(vm_name);</w:t>
+      </w:r>
+    </w:p>
+    <w:p>
+      <w:pPr>
+        <w:shd w:val="clear" w:color="auto" w:fill="FFFFFF"/>
+        <w:spacing w:line="270" w:lineRule="atLeast"/>
+        <w:rPr>
+          <w:rFonts w:ascii="Menlo" w:eastAsia="Times New Roman" w:hAnsi="Menlo" w:cs="Menlo"/>
+          <w:color w:val="24292E"/>
+          <w:sz w:val="18"/>
+          <w:szCs w:val="18"/>
+          <w:lang w:eastAsia="en-GB"/>
+        </w:rPr>
+      </w:pPr>
+      <w:r>
+        <w:rPr>
+          <w:rFonts w:ascii="Menlo" w:eastAsia="Times New Roman" w:hAnsi="Menlo" w:cs="Menlo"/>
+          <w:color w:val="24292E"/>
+          <w:sz w:val="18"/>
+          <w:szCs w:val="18"/>
+          <w:lang w:eastAsia="en-GB"/>
+        </w:rPr>
+        <w:t xml:space="preserve">    });</w:t>
+      </w:r>
+    </w:p>
+    <w:p>
+      <w:pPr>
+        <w:shd w:val="clear" w:color="auto" w:fill="FFFFFF"/>
+        <w:spacing w:line="270" w:lineRule="atLeast"/>
+        <w:rPr>
+          <w:rFonts w:ascii="Menlo" w:eastAsia="Times New Roman" w:hAnsi="Menlo" w:cs="Menlo"/>
+          <w:color w:val="24292E"/>
+          <w:sz w:val="18"/>
+          <w:szCs w:val="18"/>
+          <w:lang w:eastAsia="en-GB"/>
+        </w:rPr>
+      </w:pPr>
+      <w:r>
+        <w:rPr>
+          <w:rFonts w:ascii="Menlo" w:eastAsia="Times New Roman" w:hAnsi="Menlo" w:cs="Menlo"/>
+          <w:color w:val="24292E"/>
+          <w:sz w:val="18"/>
+          <w:szCs w:val="18"/>
+          <w:lang w:eastAsia="en-GB"/>
+        </w:rPr>
+        <w:t xml:space="preserve">  });</w:t>
+      </w:r>
+    </w:p>
+    <w:p>
+      <w:pPr>
+        <w:shd w:val="clear" w:color="auto" w:fill="FFFFFF"/>
+        <w:spacing w:line="270" w:lineRule="atLeast"/>
+        <w:rPr>
+          <w:rFonts w:cstheme="minorHAnsi"/>
+          <w:lang w:val="en-US"/>
+        </w:rPr>
+      </w:pPr>
+      <w:r>
+        <w:rPr>
+          <w:rFonts w:cstheme="minorHAnsi"/>
+          <w:lang w:val="ro-RO"/>
+        </w:rPr>
+        <w:lastRenderedPageBreak/>
+        <w:t xml:space="preserve">In codul de mai sus, prima comanda se asigura ca tabelul este gol </w:t>
+      </w:r>
+      <w:proofErr w:type="spellStart"/>
+      <w:r>
+        <w:rPr>
+          <w:rFonts w:cstheme="minorHAnsi"/>
+          <w:lang w:val="ro-RO"/>
+        </w:rPr>
+        <w:t>inainte</w:t>
+      </w:r>
+      <w:proofErr w:type="spellEnd"/>
+      <w:r>
+        <w:rPr>
+          <w:rFonts w:cstheme="minorHAnsi"/>
+          <w:lang w:val="ro-RO"/>
+        </w:rPr>
+        <w:t xml:space="preserve"> de </w:t>
+      </w:r>
+      <w:proofErr w:type="spellStart"/>
+      <w:r>
+        <w:rPr>
+          <w:rFonts w:cstheme="minorHAnsi"/>
+          <w:lang w:val="ro-RO"/>
+        </w:rPr>
+        <w:t>initializare</w:t>
+      </w:r>
+      <w:proofErr w:type="spellEnd"/>
+      <w:r>
+        <w:rPr>
+          <w:rFonts w:cstheme="minorHAnsi"/>
+          <w:lang w:val="ro-RO"/>
+        </w:rPr>
+        <w:t xml:space="preserve">, iar variabilele </w:t>
+      </w:r>
+      <w:r>
+        <w:rPr>
+          <w:rFonts w:ascii="Menlo" w:eastAsia="Times New Roman" w:hAnsi="Menlo" w:cs="Menlo"/>
+          <w:color w:val="24292E"/>
+          <w:sz w:val="18"/>
+          <w:szCs w:val="18"/>
+          <w:lang w:eastAsia="en-GB"/>
+        </w:rPr>
+        <w:t>vm_id_list</w:t>
+      </w:r>
+      <w:r>
+        <w:rPr>
+          <w:rFonts w:ascii="Menlo" w:eastAsia="Times New Roman" w:hAnsi="Menlo" w:cs="Menlo"/>
+          <w:color w:val="24292E"/>
+          <w:sz w:val="18"/>
+          <w:szCs w:val="18"/>
+          <w:lang w:val="en-US" w:eastAsia="en-GB"/>
+        </w:rPr>
+        <w:t xml:space="preserve">, </w:t>
+      </w:r>
+      <w:r>
+        <w:rPr>
+          <w:rFonts w:ascii="Menlo" w:eastAsia="Times New Roman" w:hAnsi="Menlo" w:cs="Menlo"/>
+          <w:color w:val="24292E"/>
+          <w:sz w:val="18"/>
+          <w:szCs w:val="18"/>
+          <w:lang w:eastAsia="en-GB"/>
+        </w:rPr>
+        <w:t>vm_name_list</w:t>
+      </w:r>
+      <w:r>
+        <w:rPr>
+          <w:rFonts w:ascii="Menlo" w:eastAsia="Times New Roman" w:hAnsi="Menlo" w:cs="Menlo"/>
+          <w:color w:val="24292E"/>
+          <w:sz w:val="18"/>
+          <w:szCs w:val="18"/>
+          <w:lang w:val="en-US" w:eastAsia="en-GB"/>
+        </w:rPr>
+        <w:t xml:space="preserve"> </w:t>
+      </w:r>
+      <w:r>
+        <w:rPr>
+          <w:rFonts w:cstheme="minorHAnsi"/>
+          <w:lang w:val="ro-RO"/>
+        </w:rPr>
+        <w:t xml:space="preserve">sunt utilizate pentru memorarea </w:t>
+      </w:r>
+      <w:proofErr w:type="spellStart"/>
+      <w:r>
+        <w:rPr>
+          <w:rFonts w:cstheme="minorHAnsi"/>
+          <w:lang w:val="ro-RO"/>
+        </w:rPr>
+        <w:t>fiecarui</w:t>
+      </w:r>
+      <w:proofErr w:type="spellEnd"/>
+      <w:r>
+        <w:rPr>
+          <w:rFonts w:cstheme="minorHAnsi"/>
+          <w:lang w:val="ro-RO"/>
+        </w:rPr>
+        <w:t xml:space="preserve"> ID si nume de VM, pentru o utilizare ulterioara a acestora.</w:t>
+      </w:r>
     </w:p>
     <w:sectPr>
       <w:pgSz w:w="11906" w:h="16838"/>

</xml_diff>

<commit_message>
mention dropdown list update in report
</commit_message>
<xml_diff>
--- a/projects/package-view/docs/CECBID-DFCTI-MAY-REPORT.docx
+++ b/projects/package-view/docs/CECBID-DFCTI-MAY-REPORT.docx
@@ -4083,7 +4083,69 @@
           <w:rFonts w:cstheme="minorHAnsi"/>
           <w:lang w:val="ro-RO"/>
         </w:rPr>
-        <w:t xml:space="preserve"> sub forma unui tabel in momentul in care </w:t>
+        <w:t xml:space="preserve"> sub forma un</w:t>
+      </w:r>
+      <w:r>
+        <w:rPr>
+          <w:rFonts w:cstheme="minorHAnsi"/>
+          <w:lang w:val="ro-RO"/>
+        </w:rPr>
+        <w:t xml:space="preserve">ei liste selectabile (in termeni tehnici aceasta se </w:t>
+      </w:r>
+      <w:proofErr w:type="spellStart"/>
+      <w:r>
+        <w:rPr>
+          <w:rFonts w:cstheme="minorHAnsi"/>
+          <w:lang w:val="ro-RO"/>
+        </w:rPr>
+        <w:t>numeste</w:t>
+      </w:r>
+      <w:proofErr w:type="spellEnd"/>
+      <w:r>
+        <w:rPr>
+          <w:rFonts w:cstheme="minorHAnsi"/>
+          <w:lang w:val="ro-RO"/>
+        </w:rPr>
+        <w:t xml:space="preserve"> </w:t>
+      </w:r>
+      <w:proofErr w:type="spellStart"/>
+      <w:r>
+        <w:rPr>
+          <w:rFonts w:cstheme="minorHAnsi"/>
+          <w:i/>
+          <w:iCs/>
+          <w:lang w:val="ro-RO"/>
+        </w:rPr>
+        <w:t>dropdown-</w:t>
+      </w:r>
+      <w:r>
+        <w:rPr>
+          <w:rFonts w:cstheme="minorHAnsi"/>
+          <w:lang w:val="ro-RO"/>
+        </w:rPr>
+        <w:t>list</w:t>
+      </w:r>
+      <w:proofErr w:type="spellEnd"/>
+      <w:r>
+        <w:rPr>
+          <w:rFonts w:cstheme="minorHAnsi"/>
+          <w:lang w:val="ro-RO"/>
+        </w:rPr>
+        <w:t xml:space="preserve">) </w:t>
+      </w:r>
+      <w:r>
+        <w:rPr>
+          <w:rFonts w:cstheme="minorHAnsi"/>
+          <w:lang w:val="ro-RO"/>
+        </w:rPr>
+        <w:t>in</w:t>
+      </w:r>
+      <w:r>
+        <w:rPr>
+          <w:rFonts w:cstheme="minorHAnsi"/>
+          <w:lang w:val="ro-RO"/>
+        </w:rPr>
+        <w:t xml:space="preserve"> momentul in care </w:t>
       </w:r>
       <w:proofErr w:type="spellStart"/>
       <w:r>
@@ -4965,9 +5027,10 @@
       <w:pPr>
         <w:shd w:val="clear" w:color="auto" w:fill="FFFFFF"/>
         <w:spacing w:line="270" w:lineRule="atLeast"/>
-        <w:rPr>
-          <w:rFonts w:cstheme="minorHAnsi"/>
-          <w:lang w:val="en-US"/>
+        <w:ind w:firstLine="720"/>
+        <w:rPr>
+          <w:rFonts w:cstheme="minorHAnsi"/>
+          <w:lang w:val="ro-RO"/>
         </w:rPr>
       </w:pPr>
       <w:r>
@@ -5071,7 +5134,1226 @@
           <w:rFonts w:cstheme="minorHAnsi"/>
           <w:lang w:val="ro-RO"/>
         </w:rPr>
-        <w:t xml:space="preserve"> ID si nume de VM, pentru o utilizare ulterioara a acestora.</w:t>
+        <w:t xml:space="preserve"> ID si nume de VM, </w:t>
+      </w:r>
+      <w:r>
+        <w:rPr>
+          <w:rFonts w:cstheme="minorHAnsi"/>
+          <w:lang w:val="ro-RO"/>
+        </w:rPr>
+        <w:t xml:space="preserve">oferind posibilitatea de </w:t>
+      </w:r>
+      <w:r>
+        <w:rPr>
+          <w:rFonts w:cstheme="minorHAnsi"/>
+          <w:lang w:val="ro-RO"/>
+        </w:rPr>
+        <w:t>utilizare ulterioara a acestora.</w:t>
+      </w:r>
+      <w:r>
+        <w:rPr>
+          <w:rFonts w:cstheme="minorHAnsi"/>
+          <w:lang w:val="ro-RO"/>
+        </w:rPr>
+        <w:t xml:space="preserve"> Mai departe, utilizatorul va putea selecta din lista de VM-uri, una specifica</w:t>
+      </w:r>
+      <w:r>
+        <w:rPr>
+          <w:rFonts w:cstheme="minorHAnsi"/>
+          <w:lang w:val="ro-RO"/>
+        </w:rPr>
+        <w:t xml:space="preserve"> (</w:t>
+      </w:r>
+      <w:proofErr w:type="spellStart"/>
+      <w:r>
+        <w:rPr>
+          <w:rFonts w:cstheme="minorHAnsi"/>
+          <w:lang w:val="ro-RO"/>
+        </w:rPr>
+        <w:t>afisarea</w:t>
+      </w:r>
+      <w:proofErr w:type="spellEnd"/>
+      <w:r>
+        <w:rPr>
+          <w:rFonts w:cstheme="minorHAnsi"/>
+          <w:lang w:val="ro-RO"/>
+        </w:rPr>
+        <w:t xml:space="preserve"> se face pe baza </w:t>
+      </w:r>
+      <w:proofErr w:type="spellStart"/>
+      <w:r>
+        <w:rPr>
+          <w:rFonts w:cstheme="minorHAnsi"/>
+          <w:lang w:val="ro-RO"/>
+        </w:rPr>
+        <w:t>campului</w:t>
+      </w:r>
+      <w:proofErr w:type="spellEnd"/>
+      <w:r>
+        <w:rPr>
+          <w:rFonts w:cstheme="minorHAnsi"/>
+          <w:lang w:val="ro-RO"/>
+        </w:rPr>
+        <w:t xml:space="preserve"> </w:t>
+      </w:r>
+      <w:proofErr w:type="spellStart"/>
+      <w:r>
+        <w:rPr>
+          <w:rFonts w:ascii="Courier New" w:hAnsi="Courier New" w:cs="Courier New"/>
+          <w:lang w:val="ro-RO"/>
+        </w:rPr>
+        <w:t>Name</w:t>
+      </w:r>
+      <w:proofErr w:type="spellEnd"/>
+      <w:r>
+        <w:rPr>
+          <w:rFonts w:cstheme="minorHAnsi"/>
+          <w:lang w:val="ro-RO"/>
+        </w:rPr>
+        <w:t xml:space="preserve"> din baza de date </w:t>
+      </w:r>
+      <w:proofErr w:type="spellStart"/>
+      <w:r>
+        <w:rPr>
+          <w:rFonts w:cstheme="minorHAnsi"/>
+          <w:lang w:val="ro-RO"/>
+        </w:rPr>
+        <w:t>initiala</w:t>
+      </w:r>
+      <w:proofErr w:type="spellEnd"/>
+      <w:r>
+        <w:rPr>
+          <w:rFonts w:cstheme="minorHAnsi"/>
+          <w:lang w:val="ro-RO"/>
+        </w:rPr>
+        <w:t xml:space="preserve">). </w:t>
+      </w:r>
+      <w:r>
+        <w:rPr>
+          <w:rFonts w:cstheme="minorHAnsi"/>
+          <w:lang w:val="ro-RO"/>
+        </w:rPr>
+        <w:t xml:space="preserve">Selectarea </w:t>
+      </w:r>
+      <w:proofErr w:type="spellStart"/>
+      <w:r>
+        <w:rPr>
+          <w:rFonts w:cstheme="minorHAnsi"/>
+          <w:lang w:val="ro-RO"/>
+        </w:rPr>
+        <w:t>prorpiu</w:t>
+      </w:r>
+      <w:proofErr w:type="spellEnd"/>
+      <w:r>
+        <w:rPr>
+          <w:rFonts w:cstheme="minorHAnsi"/>
+          <w:lang w:val="ro-RO"/>
+        </w:rPr>
+        <w:t xml:space="preserve">-zisa a unei </w:t>
+      </w:r>
+      <w:proofErr w:type="spellStart"/>
+      <w:r>
+        <w:rPr>
+          <w:rFonts w:cstheme="minorHAnsi"/>
+          <w:lang w:val="ro-RO"/>
+        </w:rPr>
+        <w:t>masini</w:t>
+      </w:r>
+      <w:proofErr w:type="spellEnd"/>
+      <w:r>
+        <w:rPr>
+          <w:rFonts w:cstheme="minorHAnsi"/>
+          <w:lang w:val="ro-RO"/>
+        </w:rPr>
+        <w:t xml:space="preserve"> virtuale este pasul necesar pentru </w:t>
+      </w:r>
+      <w:proofErr w:type="spellStart"/>
+      <w:r>
+        <w:rPr>
+          <w:rFonts w:cstheme="minorHAnsi"/>
+          <w:lang w:val="ro-RO"/>
+        </w:rPr>
+        <w:t>afisarea</w:t>
+      </w:r>
+      <w:proofErr w:type="spellEnd"/>
+      <w:r>
+        <w:rPr>
+          <w:rFonts w:cstheme="minorHAnsi"/>
+          <w:lang w:val="ro-RO"/>
+        </w:rPr>
+        <w:t xml:space="preserve"> listei de pachete instalate pe acel sistem. </w:t>
+      </w:r>
+      <w:r>
+        <w:rPr>
+          <w:rFonts w:cstheme="minorHAnsi"/>
+          <w:lang w:val="ro-RO"/>
+        </w:rPr>
+        <w:t>D</w:t>
+      </w:r>
+      <w:r>
+        <w:rPr>
+          <w:rFonts w:cstheme="minorHAnsi"/>
+          <w:lang w:val="ro-RO"/>
+        </w:rPr>
+        <w:t xml:space="preserve">eoarece </w:t>
+      </w:r>
+      <w:proofErr w:type="spellStart"/>
+      <w:r>
+        <w:rPr>
+          <w:rFonts w:cstheme="minorHAnsi"/>
+          <w:lang w:val="ro-RO"/>
+        </w:rPr>
+        <w:t>intregul</w:t>
+      </w:r>
+      <w:proofErr w:type="spellEnd"/>
+      <w:r>
+        <w:rPr>
+          <w:rFonts w:cstheme="minorHAnsi"/>
+          <w:lang w:val="ro-RO"/>
+        </w:rPr>
+        <w:t xml:space="preserve"> set de pachete ce sunt instalate in mod standard (</w:t>
+      </w:r>
+      <w:proofErr w:type="spellStart"/>
+      <w:r>
+        <w:rPr>
+          <w:rFonts w:cstheme="minorHAnsi"/>
+          <w:i/>
+          <w:iCs/>
+          <w:lang w:val="ro-RO"/>
+        </w:rPr>
+        <w:t>by</w:t>
+      </w:r>
+      <w:proofErr w:type="spellEnd"/>
+      <w:r>
+        <w:rPr>
+          <w:rFonts w:cstheme="minorHAnsi"/>
+          <w:i/>
+          <w:iCs/>
+          <w:lang w:val="ro-RO"/>
+        </w:rPr>
+        <w:t xml:space="preserve"> </w:t>
+      </w:r>
+      <w:proofErr w:type="spellStart"/>
+      <w:r>
+        <w:rPr>
+          <w:rFonts w:cstheme="minorHAnsi"/>
+          <w:i/>
+          <w:iCs/>
+          <w:lang w:val="ro-RO"/>
+        </w:rPr>
+        <w:t>default</w:t>
+      </w:r>
+      <w:proofErr w:type="spellEnd"/>
+      <w:r>
+        <w:rPr>
+          <w:rFonts w:cstheme="minorHAnsi"/>
+          <w:lang w:val="ro-RO"/>
+        </w:rPr>
+        <w:t xml:space="preserve">) pe o </w:t>
+      </w:r>
+      <w:proofErr w:type="spellStart"/>
+      <w:r>
+        <w:rPr>
+          <w:rFonts w:cstheme="minorHAnsi"/>
+          <w:lang w:val="ro-RO"/>
+        </w:rPr>
+        <w:t>masina</w:t>
+      </w:r>
+      <w:proofErr w:type="spellEnd"/>
+      <w:r>
+        <w:rPr>
+          <w:rFonts w:cstheme="minorHAnsi"/>
+          <w:lang w:val="ro-RO"/>
+        </w:rPr>
+        <w:t xml:space="preserve"> virtuala tip Linux (mai precis cele de tip RHEL [7]) </w:t>
+      </w:r>
+      <w:proofErr w:type="spellStart"/>
+      <w:r>
+        <w:rPr>
+          <w:rFonts w:cstheme="minorHAnsi"/>
+          <w:lang w:val="ro-RO"/>
+        </w:rPr>
+        <w:t>contine</w:t>
+      </w:r>
+      <w:proofErr w:type="spellEnd"/>
+      <w:r>
+        <w:rPr>
+          <w:rFonts w:cstheme="minorHAnsi"/>
+          <w:lang w:val="ro-RO"/>
+        </w:rPr>
+        <w:t xml:space="preserve"> si multe servicii care nu sunt de interes utilizatorului, </w:t>
+      </w:r>
+      <w:proofErr w:type="spellStart"/>
+      <w:r>
+        <w:rPr>
+          <w:rFonts w:cstheme="minorHAnsi"/>
+          <w:lang w:val="ro-RO"/>
+        </w:rPr>
+        <w:t>aplicatia</w:t>
+      </w:r>
+      <w:proofErr w:type="spellEnd"/>
+      <w:r>
+        <w:rPr>
+          <w:rFonts w:cstheme="minorHAnsi"/>
+          <w:lang w:val="ro-RO"/>
+        </w:rPr>
+        <w:t xml:space="preserve"> va selecta doar acele pachete de dezvoltare (</w:t>
+      </w:r>
+      <w:proofErr w:type="spellStart"/>
+      <w:r>
+        <w:rPr>
+          <w:rFonts w:cstheme="minorHAnsi"/>
+          <w:lang w:val="ro-RO"/>
+        </w:rPr>
+        <w:t>development</w:t>
+      </w:r>
+      <w:proofErr w:type="spellEnd"/>
+      <w:r>
+        <w:rPr>
+          <w:rFonts w:cstheme="minorHAnsi"/>
+          <w:lang w:val="ro-RO"/>
+        </w:rPr>
+        <w:t xml:space="preserve"> </w:t>
+      </w:r>
+      <w:proofErr w:type="spellStart"/>
+      <w:r>
+        <w:rPr>
+          <w:rFonts w:cstheme="minorHAnsi"/>
+          <w:lang w:val="ro-RO"/>
+        </w:rPr>
+        <w:t>tools</w:t>
+      </w:r>
+      <w:proofErr w:type="spellEnd"/>
+      <w:r>
+        <w:rPr>
+          <w:rFonts w:cstheme="minorHAnsi"/>
+          <w:lang w:val="ro-RO"/>
+        </w:rPr>
+        <w:t xml:space="preserve">) cu care utilizatorul </w:t>
+      </w:r>
+      <w:proofErr w:type="spellStart"/>
+      <w:r>
+        <w:rPr>
+          <w:rFonts w:cstheme="minorHAnsi"/>
+          <w:lang w:val="ro-RO"/>
+        </w:rPr>
+        <w:t>isi</w:t>
+      </w:r>
+      <w:proofErr w:type="spellEnd"/>
+      <w:r>
+        <w:rPr>
+          <w:rFonts w:cstheme="minorHAnsi"/>
+          <w:lang w:val="ro-RO"/>
+        </w:rPr>
+        <w:t xml:space="preserve"> va putea controla calculele si </w:t>
+      </w:r>
+      <w:proofErr w:type="spellStart"/>
+      <w:r>
+        <w:rPr>
+          <w:rFonts w:cstheme="minorHAnsi"/>
+          <w:lang w:val="ro-RO"/>
+        </w:rPr>
+        <w:t>simularile</w:t>
+      </w:r>
+      <w:proofErr w:type="spellEnd"/>
+      <w:r>
+        <w:rPr>
+          <w:rFonts w:cstheme="minorHAnsi"/>
+          <w:lang w:val="ro-RO"/>
+        </w:rPr>
+        <w:t xml:space="preserve"> </w:t>
+      </w:r>
+      <w:r>
+        <w:rPr>
+          <w:rFonts w:cstheme="minorHAnsi"/>
+          <w:lang w:val="ro-RO"/>
+        </w:rPr>
+        <w:t>dorite.</w:t>
+      </w:r>
+      <w:r>
+        <w:rPr>
+          <w:rFonts w:cstheme="minorHAnsi"/>
+          <w:lang w:val="ro-RO"/>
+        </w:rPr>
+        <w:t xml:space="preserve"> Codul de mai jos este responsabil cu selectarea unui VM din </w:t>
+      </w:r>
+      <w:proofErr w:type="spellStart"/>
+      <w:r>
+        <w:rPr>
+          <w:rFonts w:cstheme="minorHAnsi"/>
+          <w:lang w:val="ro-RO"/>
+        </w:rPr>
+        <w:t>dropdown</w:t>
+      </w:r>
+      <w:proofErr w:type="spellEnd"/>
+      <w:r>
+        <w:rPr>
+          <w:rFonts w:cstheme="minorHAnsi"/>
+          <w:lang w:val="ro-RO"/>
+        </w:rPr>
+        <w:t>:</w:t>
+      </w:r>
+    </w:p>
+    <w:p>
+      <w:pPr>
+        <w:shd w:val="clear" w:color="auto" w:fill="FFFFFF"/>
+        <w:spacing w:line="270" w:lineRule="atLeast"/>
+        <w:ind w:left="720"/>
+        <w:rPr>
+          <w:rFonts w:ascii="Menlo" w:eastAsia="Times New Roman" w:hAnsi="Menlo" w:cs="Menlo"/>
+          <w:color w:val="24292E"/>
+          <w:sz w:val="18"/>
+          <w:szCs w:val="18"/>
+          <w:lang w:eastAsia="en-GB"/>
+        </w:rPr>
+      </w:pPr>
+      <w:r>
+        <w:rPr>
+          <w:rFonts w:ascii="Menlo" w:eastAsia="Times New Roman" w:hAnsi="Menlo" w:cs="Menlo"/>
+          <w:color w:val="6A737D"/>
+          <w:sz w:val="18"/>
+          <w:szCs w:val="18"/>
+          <w:lang w:eastAsia="en-GB"/>
+        </w:rPr>
+        <w:t>//actions when the user selects an item from vm-drp-list</w:t>
+      </w:r>
+    </w:p>
+    <w:p>
+      <w:pPr>
+        <w:shd w:val="clear" w:color="auto" w:fill="FFFFFF"/>
+        <w:spacing w:line="270" w:lineRule="atLeast"/>
+        <w:ind w:left="720"/>
+        <w:rPr>
+          <w:rFonts w:ascii="Menlo" w:eastAsia="Times New Roman" w:hAnsi="Menlo" w:cs="Menlo"/>
+          <w:color w:val="24292E"/>
+          <w:sz w:val="18"/>
+          <w:szCs w:val="18"/>
+          <w:lang w:eastAsia="en-GB"/>
+        </w:rPr>
+      </w:pPr>
+      <w:r>
+        <w:rPr>
+          <w:rFonts w:ascii="Menlo" w:eastAsia="Times New Roman" w:hAnsi="Menlo" w:cs="Menlo"/>
+          <w:color w:val="24292E"/>
+          <w:sz w:val="18"/>
+          <w:szCs w:val="18"/>
+          <w:lang w:eastAsia="en-GB"/>
+        </w:rPr>
+        <w:t xml:space="preserve">  </w:t>
+      </w:r>
+      <w:r>
+        <w:rPr>
+          <w:rFonts w:ascii="Menlo" w:eastAsia="Times New Roman" w:hAnsi="Menlo" w:cs="Menlo"/>
+          <w:color w:val="6F42C1"/>
+          <w:sz w:val="18"/>
+          <w:szCs w:val="18"/>
+          <w:lang w:eastAsia="en-GB"/>
+        </w:rPr>
+        <w:t>$</w:t>
+      </w:r>
+      <w:r>
+        <w:rPr>
+          <w:rFonts w:ascii="Menlo" w:eastAsia="Times New Roman" w:hAnsi="Menlo" w:cs="Menlo"/>
+          <w:color w:val="24292E"/>
+          <w:sz w:val="18"/>
+          <w:szCs w:val="18"/>
+          <w:lang w:eastAsia="en-GB"/>
+        </w:rPr>
+        <w:t>(</w:t>
+      </w:r>
+      <w:r>
+        <w:rPr>
+          <w:rFonts w:ascii="Menlo" w:eastAsia="Times New Roman" w:hAnsi="Menlo" w:cs="Menlo"/>
+          <w:color w:val="032F62"/>
+          <w:sz w:val="18"/>
+          <w:szCs w:val="18"/>
+          <w:lang w:eastAsia="en-GB"/>
+        </w:rPr>
+        <w:t>"#vm-drp-list"</w:t>
+      </w:r>
+      <w:r>
+        <w:rPr>
+          <w:rFonts w:ascii="Menlo" w:eastAsia="Times New Roman" w:hAnsi="Menlo" w:cs="Menlo"/>
+          <w:color w:val="24292E"/>
+          <w:sz w:val="18"/>
+          <w:szCs w:val="18"/>
+          <w:lang w:eastAsia="en-GB"/>
+        </w:rPr>
+        <w:t>).</w:t>
+      </w:r>
+      <w:r>
+        <w:rPr>
+          <w:rFonts w:ascii="Menlo" w:eastAsia="Times New Roman" w:hAnsi="Menlo" w:cs="Menlo"/>
+          <w:color w:val="6F42C1"/>
+          <w:sz w:val="18"/>
+          <w:szCs w:val="18"/>
+          <w:lang w:eastAsia="en-GB"/>
+        </w:rPr>
+        <w:t>on</w:t>
+      </w:r>
+      <w:r>
+        <w:rPr>
+          <w:rFonts w:ascii="Menlo" w:eastAsia="Times New Roman" w:hAnsi="Menlo" w:cs="Menlo"/>
+          <w:color w:val="24292E"/>
+          <w:sz w:val="18"/>
+          <w:szCs w:val="18"/>
+          <w:lang w:eastAsia="en-GB"/>
+        </w:rPr>
+        <w:t>(</w:t>
+      </w:r>
+      <w:r>
+        <w:rPr>
+          <w:rFonts w:ascii="Menlo" w:eastAsia="Times New Roman" w:hAnsi="Menlo" w:cs="Menlo"/>
+          <w:color w:val="032F62"/>
+          <w:sz w:val="18"/>
+          <w:szCs w:val="18"/>
+          <w:lang w:eastAsia="en-GB"/>
+        </w:rPr>
+        <w:t>"click"</w:t>
+      </w:r>
+      <w:r>
+        <w:rPr>
+          <w:rFonts w:ascii="Menlo" w:eastAsia="Times New Roman" w:hAnsi="Menlo" w:cs="Menlo"/>
+          <w:color w:val="24292E"/>
+          <w:sz w:val="18"/>
+          <w:szCs w:val="18"/>
+          <w:lang w:eastAsia="en-GB"/>
+        </w:rPr>
+        <w:t xml:space="preserve">, </w:t>
+      </w:r>
+      <w:r>
+        <w:rPr>
+          <w:rFonts w:ascii="Menlo" w:eastAsia="Times New Roman" w:hAnsi="Menlo" w:cs="Menlo"/>
+          <w:color w:val="032F62"/>
+          <w:sz w:val="18"/>
+          <w:szCs w:val="18"/>
+          <w:lang w:eastAsia="en-GB"/>
+        </w:rPr>
+        <w:t>"a"</w:t>
+      </w:r>
+      <w:r>
+        <w:rPr>
+          <w:rFonts w:ascii="Menlo" w:eastAsia="Times New Roman" w:hAnsi="Menlo" w:cs="Menlo"/>
+          <w:color w:val="24292E"/>
+          <w:sz w:val="18"/>
+          <w:szCs w:val="18"/>
+          <w:lang w:eastAsia="en-GB"/>
+        </w:rPr>
+        <w:t>, (</w:t>
+      </w:r>
+      <w:r>
+        <w:rPr>
+          <w:rFonts w:ascii="Menlo" w:eastAsia="Times New Roman" w:hAnsi="Menlo" w:cs="Menlo"/>
+          <w:color w:val="E36209"/>
+          <w:sz w:val="18"/>
+          <w:szCs w:val="18"/>
+          <w:lang w:eastAsia="en-GB"/>
+        </w:rPr>
+        <w:t>e</w:t>
+      </w:r>
+      <w:r>
+        <w:rPr>
+          <w:rFonts w:ascii="Menlo" w:eastAsia="Times New Roman" w:hAnsi="Menlo" w:cs="Menlo"/>
+          <w:color w:val="24292E"/>
+          <w:sz w:val="18"/>
+          <w:szCs w:val="18"/>
+          <w:lang w:eastAsia="en-GB"/>
+        </w:rPr>
+        <w:t xml:space="preserve">) </w:t>
+      </w:r>
+      <w:r>
+        <w:rPr>
+          <w:rFonts w:ascii="Menlo" w:eastAsia="Times New Roman" w:hAnsi="Menlo" w:cs="Menlo"/>
+          <w:color w:val="D73A49"/>
+          <w:sz w:val="18"/>
+          <w:szCs w:val="18"/>
+          <w:lang w:eastAsia="en-GB"/>
+        </w:rPr>
+        <w:t>=&gt;</w:t>
+      </w:r>
+      <w:r>
+        <w:rPr>
+          <w:rFonts w:ascii="Menlo" w:eastAsia="Times New Roman" w:hAnsi="Menlo" w:cs="Menlo"/>
+          <w:color w:val="24292E"/>
+          <w:sz w:val="18"/>
+          <w:szCs w:val="18"/>
+          <w:lang w:eastAsia="en-GB"/>
+        </w:rPr>
+        <w:t xml:space="preserve"> {</w:t>
+      </w:r>
+    </w:p>
+    <w:p>
+      <w:pPr>
+        <w:shd w:val="clear" w:color="auto" w:fill="FFFFFF"/>
+        <w:spacing w:line="270" w:lineRule="atLeast"/>
+        <w:ind w:left="720"/>
+        <w:rPr>
+          <w:rFonts w:ascii="Menlo" w:eastAsia="Times New Roman" w:hAnsi="Menlo" w:cs="Menlo"/>
+          <w:color w:val="24292E"/>
+          <w:sz w:val="18"/>
+          <w:szCs w:val="18"/>
+          <w:lang w:eastAsia="en-GB"/>
+        </w:rPr>
+      </w:pPr>
+      <w:r>
+        <w:rPr>
+          <w:rFonts w:ascii="Menlo" w:eastAsia="Times New Roman" w:hAnsi="Menlo" w:cs="Menlo"/>
+          <w:color w:val="24292E"/>
+          <w:sz w:val="18"/>
+          <w:szCs w:val="18"/>
+          <w:lang w:eastAsia="en-GB"/>
+        </w:rPr>
+        <w:t xml:space="preserve">      selected_vm </w:t>
+      </w:r>
+      <w:r>
+        <w:rPr>
+          <w:rFonts w:ascii="Menlo" w:eastAsia="Times New Roman" w:hAnsi="Menlo" w:cs="Menlo"/>
+          <w:color w:val="D73A49"/>
+          <w:sz w:val="18"/>
+          <w:szCs w:val="18"/>
+          <w:lang w:eastAsia="en-GB"/>
+        </w:rPr>
+        <w:t>=</w:t>
+      </w:r>
+      <w:r>
+        <w:rPr>
+          <w:rFonts w:ascii="Menlo" w:eastAsia="Times New Roman" w:hAnsi="Menlo" w:cs="Menlo"/>
+          <w:color w:val="24292E"/>
+          <w:sz w:val="18"/>
+          <w:szCs w:val="18"/>
+          <w:lang w:eastAsia="en-GB"/>
+        </w:rPr>
+        <w:t xml:space="preserve"> </w:t>
+      </w:r>
+      <w:r>
+        <w:rPr>
+          <w:rFonts w:ascii="Menlo" w:eastAsia="Times New Roman" w:hAnsi="Menlo" w:cs="Menlo"/>
+          <w:color w:val="E36209"/>
+          <w:sz w:val="18"/>
+          <w:szCs w:val="18"/>
+          <w:lang w:eastAsia="en-GB"/>
+        </w:rPr>
+        <w:t>e</w:t>
+      </w:r>
+      <w:r>
+        <w:rPr>
+          <w:rFonts w:ascii="Menlo" w:eastAsia="Times New Roman" w:hAnsi="Menlo" w:cs="Menlo"/>
+          <w:color w:val="24292E"/>
+          <w:sz w:val="18"/>
+          <w:szCs w:val="18"/>
+          <w:lang w:eastAsia="en-GB"/>
+        </w:rPr>
+        <w:t>.target.text;</w:t>
+      </w:r>
+    </w:p>
+    <w:p>
+      <w:pPr>
+        <w:shd w:val="clear" w:color="auto" w:fill="FFFFFF"/>
+        <w:spacing w:line="270" w:lineRule="atLeast"/>
+        <w:ind w:left="720"/>
+        <w:rPr>
+          <w:rFonts w:ascii="Menlo" w:eastAsia="Times New Roman" w:hAnsi="Menlo" w:cs="Menlo"/>
+          <w:color w:val="24292E"/>
+          <w:sz w:val="18"/>
+          <w:szCs w:val="18"/>
+          <w:lang w:eastAsia="en-GB"/>
+        </w:rPr>
+      </w:pPr>
+      <w:r>
+        <w:rPr>
+          <w:rFonts w:ascii="Menlo" w:eastAsia="Times New Roman" w:hAnsi="Menlo" w:cs="Menlo"/>
+          <w:color w:val="24292E"/>
+          <w:sz w:val="18"/>
+          <w:szCs w:val="18"/>
+          <w:lang w:eastAsia="en-GB"/>
+        </w:rPr>
+        <w:t xml:space="preserve">      </w:t>
+      </w:r>
+      <w:r>
+        <w:rPr>
+          <w:rFonts w:ascii="Menlo" w:eastAsia="Times New Roman" w:hAnsi="Menlo" w:cs="Menlo"/>
+          <w:color w:val="D73A49"/>
+          <w:sz w:val="18"/>
+          <w:szCs w:val="18"/>
+          <w:lang w:eastAsia="en-GB"/>
+        </w:rPr>
+        <w:t>let</w:t>
+      </w:r>
+      <w:r>
+        <w:rPr>
+          <w:rFonts w:ascii="Menlo" w:eastAsia="Times New Roman" w:hAnsi="Menlo" w:cs="Menlo"/>
+          <w:color w:val="24292E"/>
+          <w:sz w:val="18"/>
+          <w:szCs w:val="18"/>
+          <w:lang w:eastAsia="en-GB"/>
+        </w:rPr>
+        <w:t xml:space="preserve"> selected_vm_index </w:t>
+      </w:r>
+      <w:r>
+        <w:rPr>
+          <w:rFonts w:ascii="Menlo" w:eastAsia="Times New Roman" w:hAnsi="Menlo" w:cs="Menlo"/>
+          <w:color w:val="D73A49"/>
+          <w:sz w:val="18"/>
+          <w:szCs w:val="18"/>
+          <w:lang w:eastAsia="en-GB"/>
+        </w:rPr>
+        <w:t>=</w:t>
+      </w:r>
+      <w:r>
+        <w:rPr>
+          <w:rFonts w:ascii="Menlo" w:eastAsia="Times New Roman" w:hAnsi="Menlo" w:cs="Menlo"/>
+          <w:color w:val="24292E"/>
+          <w:sz w:val="18"/>
+          <w:szCs w:val="18"/>
+          <w:lang w:eastAsia="en-GB"/>
+        </w:rPr>
+        <w:t xml:space="preserve"> </w:t>
+      </w:r>
+      <w:r>
+        <w:rPr>
+          <w:rFonts w:ascii="Menlo" w:eastAsia="Times New Roman" w:hAnsi="Menlo" w:cs="Menlo"/>
+          <w:color w:val="6F42C1"/>
+          <w:sz w:val="18"/>
+          <w:szCs w:val="18"/>
+          <w:lang w:eastAsia="en-GB"/>
+        </w:rPr>
+        <w:t>$</w:t>
+      </w:r>
+      <w:r>
+        <w:rPr>
+          <w:rFonts w:ascii="Menlo" w:eastAsia="Times New Roman" w:hAnsi="Menlo" w:cs="Menlo"/>
+          <w:color w:val="24292E"/>
+          <w:sz w:val="18"/>
+          <w:szCs w:val="18"/>
+          <w:lang w:eastAsia="en-GB"/>
+        </w:rPr>
+        <w:t>(</w:t>
+      </w:r>
+      <w:r>
+        <w:rPr>
+          <w:rFonts w:ascii="Menlo" w:eastAsia="Times New Roman" w:hAnsi="Menlo" w:cs="Menlo"/>
+          <w:color w:val="032F62"/>
+          <w:sz w:val="18"/>
+          <w:szCs w:val="18"/>
+          <w:lang w:eastAsia="en-GB"/>
+        </w:rPr>
+        <w:t>"#vm-drp-list a"</w:t>
+      </w:r>
+      <w:r>
+        <w:rPr>
+          <w:rFonts w:ascii="Menlo" w:eastAsia="Times New Roman" w:hAnsi="Menlo" w:cs="Menlo"/>
+          <w:color w:val="24292E"/>
+          <w:sz w:val="18"/>
+          <w:szCs w:val="18"/>
+          <w:lang w:eastAsia="en-GB"/>
+        </w:rPr>
+        <w:t>).</w:t>
+      </w:r>
+      <w:r>
+        <w:rPr>
+          <w:rFonts w:ascii="Menlo" w:eastAsia="Times New Roman" w:hAnsi="Menlo" w:cs="Menlo"/>
+          <w:color w:val="6F42C1"/>
+          <w:sz w:val="18"/>
+          <w:szCs w:val="18"/>
+          <w:lang w:eastAsia="en-GB"/>
+        </w:rPr>
+        <w:t>index</w:t>
+      </w:r>
+      <w:r>
+        <w:rPr>
+          <w:rFonts w:ascii="Menlo" w:eastAsia="Times New Roman" w:hAnsi="Menlo" w:cs="Menlo"/>
+          <w:color w:val="24292E"/>
+          <w:sz w:val="18"/>
+          <w:szCs w:val="18"/>
+          <w:lang w:eastAsia="en-GB"/>
+        </w:rPr>
+        <w:t>(</w:t>
+      </w:r>
+      <w:r>
+        <w:rPr>
+          <w:rFonts w:ascii="Menlo" w:eastAsia="Times New Roman" w:hAnsi="Menlo" w:cs="Menlo"/>
+          <w:color w:val="E36209"/>
+          <w:sz w:val="18"/>
+          <w:szCs w:val="18"/>
+          <w:lang w:eastAsia="en-GB"/>
+        </w:rPr>
+        <w:t>e</w:t>
+      </w:r>
+      <w:r>
+        <w:rPr>
+          <w:rFonts w:ascii="Menlo" w:eastAsia="Times New Roman" w:hAnsi="Menlo" w:cs="Menlo"/>
+          <w:color w:val="24292E"/>
+          <w:sz w:val="18"/>
+          <w:szCs w:val="18"/>
+          <w:lang w:eastAsia="en-GB"/>
+        </w:rPr>
+        <w:t xml:space="preserve">.target) </w:t>
+      </w:r>
+      <w:r>
+        <w:rPr>
+          <w:rFonts w:ascii="Menlo" w:eastAsia="Times New Roman" w:hAnsi="Menlo" w:cs="Menlo"/>
+          <w:color w:val="D73A49"/>
+          <w:sz w:val="18"/>
+          <w:szCs w:val="18"/>
+          <w:lang w:eastAsia="en-GB"/>
+        </w:rPr>
+        <w:t>+</w:t>
+      </w:r>
+      <w:r>
+        <w:rPr>
+          <w:rFonts w:ascii="Menlo" w:eastAsia="Times New Roman" w:hAnsi="Menlo" w:cs="Menlo"/>
+          <w:color w:val="24292E"/>
+          <w:sz w:val="18"/>
+          <w:szCs w:val="18"/>
+          <w:lang w:eastAsia="en-GB"/>
+        </w:rPr>
+        <w:t xml:space="preserve"> </w:t>
+      </w:r>
+      <w:r>
+        <w:rPr>
+          <w:rFonts w:ascii="Menlo" w:eastAsia="Times New Roman" w:hAnsi="Menlo" w:cs="Menlo"/>
+          <w:color w:val="005CC5"/>
+          <w:sz w:val="18"/>
+          <w:szCs w:val="18"/>
+          <w:lang w:eastAsia="en-GB"/>
+        </w:rPr>
+        <w:t>1</w:t>
+      </w:r>
+      <w:r>
+        <w:rPr>
+          <w:rFonts w:ascii="Menlo" w:eastAsia="Times New Roman" w:hAnsi="Menlo" w:cs="Menlo"/>
+          <w:color w:val="24292E"/>
+          <w:sz w:val="18"/>
+          <w:szCs w:val="18"/>
+          <w:lang w:eastAsia="en-GB"/>
+        </w:rPr>
+        <w:t>;</w:t>
+      </w:r>
+    </w:p>
+    <w:p>
+      <w:pPr>
+        <w:shd w:val="clear" w:color="auto" w:fill="FFFFFF"/>
+        <w:spacing w:line="270" w:lineRule="atLeast"/>
+        <w:ind w:left="720"/>
+        <w:rPr>
+          <w:rFonts w:ascii="Menlo" w:eastAsia="Times New Roman" w:hAnsi="Menlo" w:cs="Menlo"/>
+          <w:color w:val="24292E"/>
+          <w:sz w:val="18"/>
+          <w:szCs w:val="18"/>
+          <w:lang w:eastAsia="en-GB"/>
+        </w:rPr>
+      </w:pPr>
+      <w:r>
+        <w:rPr>
+          <w:rFonts w:ascii="Menlo" w:eastAsia="Times New Roman" w:hAnsi="Menlo" w:cs="Menlo"/>
+          <w:color w:val="24292E"/>
+          <w:sz w:val="18"/>
+          <w:szCs w:val="18"/>
+          <w:lang w:eastAsia="en-GB"/>
+        </w:rPr>
+        <w:t xml:space="preserve">      sio.</w:t>
+      </w:r>
+      <w:r>
+        <w:rPr>
+          <w:rFonts w:ascii="Menlo" w:eastAsia="Times New Roman" w:hAnsi="Menlo" w:cs="Menlo"/>
+          <w:color w:val="6F42C1"/>
+          <w:sz w:val="18"/>
+          <w:szCs w:val="18"/>
+          <w:lang w:eastAsia="en-GB"/>
+        </w:rPr>
+        <w:t>emit</w:t>
+      </w:r>
+      <w:r>
+        <w:rPr>
+          <w:rFonts w:ascii="Menlo" w:eastAsia="Times New Roman" w:hAnsi="Menlo" w:cs="Menlo"/>
+          <w:color w:val="24292E"/>
+          <w:sz w:val="18"/>
+          <w:szCs w:val="18"/>
+          <w:lang w:eastAsia="en-GB"/>
+        </w:rPr>
+        <w:t>(</w:t>
+      </w:r>
+      <w:r>
+        <w:rPr>
+          <w:rFonts w:ascii="Menlo" w:eastAsia="Times New Roman" w:hAnsi="Menlo" w:cs="Menlo"/>
+          <w:color w:val="032F62"/>
+          <w:sz w:val="18"/>
+          <w:szCs w:val="18"/>
+          <w:lang w:eastAsia="en-GB"/>
+        </w:rPr>
+        <w:t>"vm_selected"</w:t>
+      </w:r>
+      <w:r>
+        <w:rPr>
+          <w:rFonts w:ascii="Menlo" w:eastAsia="Times New Roman" w:hAnsi="Menlo" w:cs="Menlo"/>
+          <w:color w:val="24292E"/>
+          <w:sz w:val="18"/>
+          <w:szCs w:val="18"/>
+          <w:lang w:eastAsia="en-GB"/>
+        </w:rPr>
+        <w:t>, {</w:t>
+      </w:r>
+    </w:p>
+    <w:p>
+      <w:pPr>
+        <w:shd w:val="clear" w:color="auto" w:fill="FFFFFF"/>
+        <w:spacing w:line="270" w:lineRule="atLeast"/>
+        <w:ind w:left="720"/>
+        <w:rPr>
+          <w:rFonts w:ascii="Menlo" w:eastAsia="Times New Roman" w:hAnsi="Menlo" w:cs="Menlo"/>
+          <w:color w:val="24292E"/>
+          <w:sz w:val="18"/>
+          <w:szCs w:val="18"/>
+          <w:lang w:eastAsia="en-GB"/>
+        </w:rPr>
+      </w:pPr>
+      <w:r>
+        <w:rPr>
+          <w:rFonts w:ascii="Menlo" w:eastAsia="Times New Roman" w:hAnsi="Menlo" w:cs="Menlo"/>
+          <w:color w:val="24292E"/>
+          <w:sz w:val="18"/>
+          <w:szCs w:val="18"/>
+          <w:lang w:eastAsia="en-GB"/>
+        </w:rPr>
+        <w:t xml:space="preserve">        vm_id: vm_id_list[selected_vm_index </w:t>
+      </w:r>
+      <w:r>
+        <w:rPr>
+          <w:rFonts w:ascii="Menlo" w:eastAsia="Times New Roman" w:hAnsi="Menlo" w:cs="Menlo"/>
+          <w:color w:val="D73A49"/>
+          <w:sz w:val="18"/>
+          <w:szCs w:val="18"/>
+          <w:lang w:eastAsia="en-GB"/>
+        </w:rPr>
+        <w:t>-</w:t>
+      </w:r>
+      <w:r>
+        <w:rPr>
+          <w:rFonts w:ascii="Menlo" w:eastAsia="Times New Roman" w:hAnsi="Menlo" w:cs="Menlo"/>
+          <w:color w:val="24292E"/>
+          <w:sz w:val="18"/>
+          <w:szCs w:val="18"/>
+          <w:lang w:eastAsia="en-GB"/>
+        </w:rPr>
+        <w:t xml:space="preserve"> </w:t>
+      </w:r>
+      <w:r>
+        <w:rPr>
+          <w:rFonts w:ascii="Menlo" w:eastAsia="Times New Roman" w:hAnsi="Menlo" w:cs="Menlo"/>
+          <w:color w:val="005CC5"/>
+          <w:sz w:val="18"/>
+          <w:szCs w:val="18"/>
+          <w:lang w:eastAsia="en-GB"/>
+        </w:rPr>
+        <w:t>1</w:t>
+      </w:r>
+      <w:r>
+        <w:rPr>
+          <w:rFonts w:ascii="Menlo" w:eastAsia="Times New Roman" w:hAnsi="Menlo" w:cs="Menlo"/>
+          <w:color w:val="24292E"/>
+          <w:sz w:val="18"/>
+          <w:szCs w:val="18"/>
+          <w:lang w:eastAsia="en-GB"/>
+        </w:rPr>
+        <w:t>],</w:t>
+      </w:r>
+    </w:p>
+    <w:p>
+      <w:pPr>
+        <w:shd w:val="clear" w:color="auto" w:fill="FFFFFF"/>
+        <w:spacing w:line="270" w:lineRule="atLeast"/>
+        <w:ind w:left="720"/>
+        <w:rPr>
+          <w:rFonts w:ascii="Menlo" w:eastAsia="Times New Roman" w:hAnsi="Menlo" w:cs="Menlo"/>
+          <w:color w:val="24292E"/>
+          <w:sz w:val="18"/>
+          <w:szCs w:val="18"/>
+          <w:lang w:eastAsia="en-GB"/>
+        </w:rPr>
+      </w:pPr>
+      <w:r>
+        <w:rPr>
+          <w:rFonts w:ascii="Menlo" w:eastAsia="Times New Roman" w:hAnsi="Menlo" w:cs="Menlo"/>
+          <w:color w:val="24292E"/>
+          <w:sz w:val="18"/>
+          <w:szCs w:val="18"/>
+          <w:lang w:eastAsia="en-GB"/>
+        </w:rPr>
+        <w:t xml:space="preserve">        vm_name: vm_name_list[selected_vm_index </w:t>
+      </w:r>
+      <w:r>
+        <w:rPr>
+          <w:rFonts w:ascii="Menlo" w:eastAsia="Times New Roman" w:hAnsi="Menlo" w:cs="Menlo"/>
+          <w:color w:val="D73A49"/>
+          <w:sz w:val="18"/>
+          <w:szCs w:val="18"/>
+          <w:lang w:eastAsia="en-GB"/>
+        </w:rPr>
+        <w:t>-</w:t>
+      </w:r>
+      <w:r>
+        <w:rPr>
+          <w:rFonts w:ascii="Menlo" w:eastAsia="Times New Roman" w:hAnsi="Menlo" w:cs="Menlo"/>
+          <w:color w:val="24292E"/>
+          <w:sz w:val="18"/>
+          <w:szCs w:val="18"/>
+          <w:lang w:eastAsia="en-GB"/>
+        </w:rPr>
+        <w:t xml:space="preserve"> </w:t>
+      </w:r>
+      <w:r>
+        <w:rPr>
+          <w:rFonts w:ascii="Menlo" w:eastAsia="Times New Roman" w:hAnsi="Menlo" w:cs="Menlo"/>
+          <w:color w:val="005CC5"/>
+          <w:sz w:val="18"/>
+          <w:szCs w:val="18"/>
+          <w:lang w:eastAsia="en-GB"/>
+        </w:rPr>
+        <w:t>1</w:t>
+      </w:r>
+      <w:r>
+        <w:rPr>
+          <w:rFonts w:ascii="Menlo" w:eastAsia="Times New Roman" w:hAnsi="Menlo" w:cs="Menlo"/>
+          <w:color w:val="24292E"/>
+          <w:sz w:val="18"/>
+          <w:szCs w:val="18"/>
+          <w:lang w:eastAsia="en-GB"/>
+        </w:rPr>
+        <w:t>],</w:t>
+      </w:r>
+    </w:p>
+    <w:p>
+      <w:pPr>
+        <w:shd w:val="clear" w:color="auto" w:fill="FFFFFF"/>
+        <w:spacing w:line="270" w:lineRule="atLeast"/>
+        <w:ind w:left="720"/>
+        <w:rPr>
+          <w:rFonts w:ascii="Menlo" w:eastAsia="Times New Roman" w:hAnsi="Menlo" w:cs="Menlo"/>
+          <w:color w:val="24292E"/>
+          <w:sz w:val="18"/>
+          <w:szCs w:val="18"/>
+          <w:lang w:eastAsia="en-GB"/>
+        </w:rPr>
+      </w:pPr>
+      <w:r>
+        <w:rPr>
+          <w:rFonts w:ascii="Menlo" w:eastAsia="Times New Roman" w:hAnsi="Menlo" w:cs="Menlo"/>
+          <w:color w:val="24292E"/>
+          <w:sz w:val="18"/>
+          <w:szCs w:val="18"/>
+          <w:lang w:eastAsia="en-GB"/>
+        </w:rPr>
+        <w:t xml:space="preserve">      });</w:t>
+      </w:r>
+    </w:p>
+    <w:p>
+      <w:pPr>
+        <w:shd w:val="clear" w:color="auto" w:fill="FFFFFF"/>
+        <w:spacing w:line="270" w:lineRule="atLeast"/>
+        <w:ind w:firstLine="720"/>
+        <w:rPr>
+          <w:rFonts w:cstheme="minorHAnsi"/>
+          <w:lang w:val="ro-RO"/>
+        </w:rPr>
+      </w:pPr>
+    </w:p>
+    <w:p>
+      <w:pPr>
+        <w:shd w:val="clear" w:color="auto" w:fill="FFFFFF"/>
+        <w:spacing w:line="270" w:lineRule="atLeast"/>
+        <w:rPr>
+          <w:rFonts w:cstheme="minorHAnsi"/>
+          <w:lang w:val="en-US"/>
+        </w:rPr>
+      </w:pPr>
+      <w:r>
+        <w:rPr>
+          <w:rFonts w:cstheme="minorHAnsi"/>
+          <w:lang w:val="ro-RO"/>
+        </w:rPr>
+        <w:tab/>
+      </w:r>
+      <w:r>
+        <w:rPr>
+          <w:rFonts w:cstheme="minorHAnsi"/>
+          <w:lang w:val="ro-RO"/>
+        </w:rPr>
+        <w:t xml:space="preserve">Selectarea unui VM specific din lista se face </w:t>
+      </w:r>
+      <w:proofErr w:type="spellStart"/>
+      <w:r>
+        <w:rPr>
+          <w:rFonts w:cstheme="minorHAnsi"/>
+          <w:lang w:val="ro-RO"/>
+        </w:rPr>
+        <w:t>dupa</w:t>
+      </w:r>
+      <w:proofErr w:type="spellEnd"/>
+      <w:r>
+        <w:rPr>
+          <w:rFonts w:cstheme="minorHAnsi"/>
+          <w:lang w:val="ro-RO"/>
+        </w:rPr>
+        <w:t xml:space="preserve"> numele acestuia, </w:t>
+      </w:r>
+      <w:proofErr w:type="spellStart"/>
+      <w:r>
+        <w:rPr>
+          <w:rFonts w:cstheme="minorHAnsi"/>
+          <w:lang w:val="ro-RO"/>
+        </w:rPr>
+        <w:t>insa</w:t>
+      </w:r>
+      <w:proofErr w:type="spellEnd"/>
+      <w:r>
+        <w:rPr>
+          <w:rFonts w:cstheme="minorHAnsi"/>
+          <w:lang w:val="ro-RO"/>
+        </w:rPr>
+        <w:t xml:space="preserve"> </w:t>
+      </w:r>
+      <w:proofErr w:type="spellStart"/>
+      <w:r>
+        <w:rPr>
+          <w:rFonts w:cstheme="minorHAnsi"/>
+          <w:lang w:val="ro-RO"/>
+        </w:rPr>
+        <w:t>aplicatia</w:t>
+      </w:r>
+      <w:proofErr w:type="spellEnd"/>
+      <w:r>
+        <w:rPr>
+          <w:rFonts w:cstheme="minorHAnsi"/>
+          <w:lang w:val="ro-RO"/>
+        </w:rPr>
+        <w:t xml:space="preserve"> va identifica si ID-ul (prin cele doua variabile de tip vector despre care s-a discutat mai sus: </w:t>
+      </w:r>
+      <w:r>
+        <w:rPr>
+          <w:rFonts w:ascii="Menlo" w:eastAsia="Times New Roman" w:hAnsi="Menlo" w:cs="Menlo"/>
+          <w:color w:val="24292E"/>
+          <w:sz w:val="18"/>
+          <w:szCs w:val="18"/>
+          <w:lang w:eastAsia="en-GB"/>
+        </w:rPr>
+        <w:t>vm_id_list</w:t>
+      </w:r>
+      <w:r>
+        <w:rPr>
+          <w:rFonts w:ascii="Menlo" w:eastAsia="Times New Roman" w:hAnsi="Menlo" w:cs="Menlo"/>
+          <w:color w:val="24292E"/>
+          <w:sz w:val="18"/>
+          <w:szCs w:val="18"/>
+          <w:lang w:val="en-US" w:eastAsia="en-GB"/>
+        </w:rPr>
+        <w:t>,</w:t>
+      </w:r>
+      <w:r>
+        <w:rPr>
+          <w:rFonts w:ascii="Menlo" w:eastAsia="Times New Roman" w:hAnsi="Menlo" w:cs="Menlo"/>
+          <w:color w:val="24292E"/>
+          <w:sz w:val="18"/>
+          <w:szCs w:val="18"/>
+          <w:lang w:val="en-US" w:eastAsia="en-GB"/>
+        </w:rPr>
+        <w:t xml:space="preserve"> </w:t>
+      </w:r>
+      <w:r>
+        <w:rPr>
+          <w:rFonts w:ascii="Menlo" w:eastAsia="Times New Roman" w:hAnsi="Menlo" w:cs="Menlo"/>
+          <w:color w:val="24292E"/>
+          <w:sz w:val="18"/>
+          <w:szCs w:val="18"/>
+          <w:lang w:eastAsia="en-GB"/>
+        </w:rPr>
+        <w:t>vm_name_list</w:t>
+      </w:r>
+      <w:r>
+        <w:rPr>
+          <w:rFonts w:cstheme="minorHAnsi"/>
+          <w:lang w:val="ro-RO"/>
+        </w:rPr>
+        <w:t xml:space="preserve">). In momentul </w:t>
+      </w:r>
+      <w:proofErr w:type="spellStart"/>
+      <w:r>
+        <w:rPr>
+          <w:rFonts w:cstheme="minorHAnsi"/>
+          <w:lang w:val="ro-RO"/>
+        </w:rPr>
+        <w:t>selectarii</w:t>
+      </w:r>
+      <w:proofErr w:type="spellEnd"/>
+      <w:r>
+        <w:rPr>
+          <w:rFonts w:cstheme="minorHAnsi"/>
+          <w:lang w:val="ro-RO"/>
+        </w:rPr>
+        <w:t xml:space="preserve">, un alt eveniment </w:t>
+      </w:r>
+      <w:proofErr w:type="spellStart"/>
+      <w:r>
+        <w:rPr>
+          <w:rFonts w:cstheme="minorHAnsi"/>
+          <w:lang w:val="ro-RO"/>
+        </w:rPr>
+        <w:t>socketIO</w:t>
+      </w:r>
+      <w:proofErr w:type="spellEnd"/>
+      <w:r>
+        <w:rPr>
+          <w:rFonts w:cstheme="minorHAnsi"/>
+          <w:lang w:val="ro-RO"/>
+        </w:rPr>
+        <w:t xml:space="preserve"> va fi emis </w:t>
+      </w:r>
+      <w:proofErr w:type="spellStart"/>
+      <w:r>
+        <w:rPr>
+          <w:rFonts w:cstheme="minorHAnsi"/>
+          <w:lang w:val="ro-RO"/>
+        </w:rPr>
+        <w:t>catre</w:t>
+      </w:r>
+      <w:proofErr w:type="spellEnd"/>
+      <w:r>
+        <w:rPr>
+          <w:rFonts w:cstheme="minorHAnsi"/>
+          <w:lang w:val="ro-RO"/>
+        </w:rPr>
+        <w:t xml:space="preserve"> server, prin care se va cere </w:t>
+      </w:r>
+      <w:proofErr w:type="spellStart"/>
+      <w:r>
+        <w:rPr>
+          <w:rFonts w:cstheme="minorHAnsi"/>
+          <w:lang w:val="ro-RO"/>
+        </w:rPr>
+        <w:t>informatia</w:t>
+      </w:r>
+      <w:proofErr w:type="spellEnd"/>
+      <w:r>
+        <w:rPr>
+          <w:rFonts w:cstheme="minorHAnsi"/>
+          <w:lang w:val="ro-RO"/>
+        </w:rPr>
+        <w:t xml:space="preserve"> cu privire la pachetele </w:t>
+      </w:r>
+      <w:proofErr w:type="spellStart"/>
+      <w:r>
+        <w:rPr>
+          <w:rFonts w:cstheme="minorHAnsi"/>
+          <w:lang w:val="ro-RO"/>
+        </w:rPr>
+        <w:t>masinii</w:t>
+      </w:r>
+      <w:proofErr w:type="spellEnd"/>
+      <w:r>
+        <w:rPr>
+          <w:rFonts w:cstheme="minorHAnsi"/>
+          <w:lang w:val="ro-RO"/>
+        </w:rPr>
+        <w:t xml:space="preserve"> respective.</w:t>
       </w:r>
     </w:p>
     <w:sectPr>

</xml_diff>

<commit_message>
edit page a bit
</commit_message>
<xml_diff>
--- a/projects/package-view/docs/CECBID-DFCTI-MAY-REPORT.docx
+++ b/projects/package-view/docs/CECBID-DFCTI-MAY-REPORT.docx
@@ -9690,21 +9690,23 @@
           <w:lang w:val="ro-RO"/>
         </w:rPr>
       </w:pPr>
-      <w:r>
+    </w:p>
+    <w:p>
+      <w:pPr>
+        <w:jc w:val="both"/>
         <w:rPr>
           <w:i/>
           <w:iCs/>
           <w:lang w:val="ro-RO"/>
         </w:rPr>
-        <w:t>1.</w:t>
-      </w:r>
+      </w:pPr>
       <w:r>
         <w:rPr>
           <w:i/>
           <w:iCs/>
           <w:lang w:val="ro-RO"/>
         </w:rPr>
-        <w:t>2</w:t>
+        <w:t>1.</w:t>
       </w:r>
       <w:r>
         <w:rPr>
@@ -9712,7 +9714,7 @@
           <w:iCs/>
           <w:lang w:val="ro-RO"/>
         </w:rPr>
-        <w:t xml:space="preserve"> </w:t>
+        <w:t>2</w:t>
       </w:r>
       <w:r>
         <w:rPr>
@@ -9720,6 +9722,14 @@
           <w:iCs/>
           <w:lang w:val="ro-RO"/>
         </w:rPr>
+        <w:t xml:space="preserve"> </w:t>
+      </w:r>
+      <w:r>
+        <w:rPr>
+          <w:i/>
+          <w:iCs/>
+          <w:lang w:val="ro-RO"/>
+        </w:rPr>
         <w:t>Frontend</w:t>
       </w:r>
     </w:p>
@@ -9761,31 +9771,71 @@
           <w:color w:val="24292E"/>
           <w:lang w:val="ro-RO" w:eastAsia="en-GB"/>
         </w:rPr>
-        <w:t xml:space="preserve"> In continuare, vor fi prezentate elementele cu care utilizatorul serviciului poate interactiona. In figura de mai jos este prezentata pagina principala a componentei ce se ocupa cu administrarea pachetelor de pe instantele virtuale ale unui utilizator.</w:t>
-      </w:r>
-    </w:p>
-    <w:p>
-      <w:pPr>
-        <w:shd w:val="clear" w:color="auto" w:fill="FFFFFF"/>
-        <w:spacing w:line="270" w:lineRule="atLeast"/>
-        <w:jc w:val="both"/>
+        <w:t xml:space="preserve"> In continuare, vor fi prezentate elementele cu care </w:t>
+      </w:r>
+      <w:r>
         <w:rPr>
           <w:rFonts w:eastAsia="Times New Roman" w:cstheme="minorHAnsi"/>
           <w:color w:val="24292E"/>
           <w:lang w:val="ro-RO" w:eastAsia="en-GB"/>
         </w:rPr>
-      </w:pPr>
+        <w:t xml:space="preserve">utilizatorii </w:t>
+      </w:r>
       <w:r>
         <w:rPr>
           <w:rFonts w:eastAsia="Times New Roman" w:cstheme="minorHAnsi"/>
           <w:color w:val="24292E"/>
           <w:lang w:val="ro-RO" w:eastAsia="en-GB"/>
         </w:rPr>
+        <w:t xml:space="preserve">serviciului </w:t>
+      </w:r>
+      <w:r>
+        <w:rPr>
+          <w:rFonts w:eastAsia="Times New Roman" w:cstheme="minorHAnsi"/>
+          <w:color w:val="24292E"/>
+          <w:lang w:val="ro-RO" w:eastAsia="en-GB"/>
+        </w:rPr>
+        <w:t xml:space="preserve">pot </w:t>
+      </w:r>
+      <w:r>
+        <w:rPr>
+          <w:rFonts w:eastAsia="Times New Roman" w:cstheme="minorHAnsi"/>
+          <w:color w:val="24292E"/>
+          <w:lang w:val="ro-RO" w:eastAsia="en-GB"/>
+        </w:rPr>
+        <w:t xml:space="preserve">interactiona. In figura de mai jos este prezentata pagina principala a componentei ce se ocupa </w:t>
+      </w:r>
+      <w:r>
+        <w:rPr>
+          <w:rFonts w:eastAsia="Times New Roman" w:cstheme="minorHAnsi"/>
+          <w:color w:val="24292E"/>
+          <w:lang w:val="ro-RO" w:eastAsia="en-GB"/>
+        </w:rPr>
+        <w:t>doar cu vizualizarea pachetelor de pe masinile virtuale.</w:t>
+      </w:r>
+    </w:p>
+    <w:p>
+      <w:pPr>
+        <w:shd w:val="clear" w:color="auto" w:fill="FFFFFF"/>
+        <w:spacing w:line="270" w:lineRule="atLeast"/>
+        <w:jc w:val="both"/>
+        <w:rPr>
+          <w:rFonts w:eastAsia="Times New Roman" w:cstheme="minorHAnsi"/>
+          <w:color w:val="24292E"/>
+          <w:lang w:val="ro-RO" w:eastAsia="en-GB"/>
+        </w:rPr>
+      </w:pPr>
+      <w:r>
+        <w:rPr>
+          <w:rFonts w:eastAsia="Times New Roman" w:cstheme="minorHAnsi"/>
+          <w:color w:val="24292E"/>
+          <w:lang w:val="ro-RO" w:eastAsia="en-GB"/>
+        </w:rPr>
         <w:drawing>
-          <wp:inline distT="0" distB="0" distL="0" distR="0" wp14:anchorId="599A3463" wp14:editId="45A3771F">
-            <wp:extent cx="5731510" cy="2906395"/>
-            <wp:effectExtent l="0" t="0" r="0" b="1905"/>
-            <wp:docPr id="5" name="Picture 5" descr="Graphical user interface, text, application&#10;&#10;Description automatically generated"/>
+          <wp:inline distT="0" distB="0" distL="0" distR="0" wp14:anchorId="29C769C1" wp14:editId="4D8C67BB">
+            <wp:extent cx="5731510" cy="2981325"/>
+            <wp:effectExtent l="0" t="0" r="0" b="3175"/>
+            <wp:docPr id="6" name="Picture 6" descr="Graphical user interface, text, application&#10;&#10;Description automatically generated"/>
             <wp:cNvGraphicFramePr>
               <a:graphicFrameLocks xmlns:a="http://schemas.openxmlformats.org/drawingml/2006/main" noChangeAspect="1"/>
             </wp:cNvGraphicFramePr>
@@ -9793,7 +9843,7 @@
               <a:graphicData uri="http://schemas.openxmlformats.org/drawingml/2006/picture">
                 <pic:pic xmlns:pic="http://schemas.openxmlformats.org/drawingml/2006/picture">
                   <pic:nvPicPr>
-                    <pic:cNvPr id="5" name="Picture 5" descr="Graphical user interface, text, application&#10;&#10;Description automatically generated"/>
+                    <pic:cNvPr id="6" name="Picture 6" descr="Graphical user interface, text, application&#10;&#10;Description automatically generated"/>
                     <pic:cNvPicPr/>
                   </pic:nvPicPr>
                   <pic:blipFill>
@@ -9805,7 +9855,7 @@
                   <pic:spPr>
                     <a:xfrm>
                       <a:off x="0" y="0"/>
-                      <a:ext cx="5731510" cy="2906395"/>
+                      <a:ext cx="5731510" cy="2981325"/>
                     </a:xfrm>
                     <a:prstGeom prst="rect">
                       <a:avLst/>
@@ -9824,21 +9874,180 @@
         <w:spacing w:line="270" w:lineRule="atLeast"/>
         <w:jc w:val="both"/>
         <w:rPr>
+          <w:rFonts w:eastAsia="Times New Roman" w:cstheme="minorHAnsi"/>
+          <w:color w:val="24292E"/>
+          <w:lang w:val="ro-RO" w:eastAsia="en-GB"/>
+        </w:rPr>
+      </w:pPr>
+    </w:p>
+    <w:p>
+      <w:pPr>
+        <w:shd w:val="clear" w:color="auto" w:fill="FFFFFF"/>
+        <w:spacing w:line="270" w:lineRule="atLeast"/>
+        <w:ind w:firstLine="720"/>
+        <w:jc w:val="both"/>
+        <w:rPr>
+          <w:rFonts w:eastAsia="Times New Roman" w:cstheme="minorHAnsi"/>
+          <w:color w:val="24292E"/>
+          <w:lang w:val="ro-RO" w:eastAsia="en-GB"/>
+        </w:rPr>
+      </w:pPr>
+      <w:r>
+        <w:rPr>
+          <w:rFonts w:eastAsia="Times New Roman" w:cstheme="minorHAnsi"/>
+          <w:color w:val="24292E"/>
+          <w:lang w:val="ro-RO" w:eastAsia="en-GB"/>
+        </w:rPr>
+        <w:t>Pentru situatia in care utilizatorul are si drept de administrator pe reteaua OpenStack, pagina principala va avea un continut similar, insa i se va putea oferi si cele doua funtii aditionale pentru pachete.</w:t>
+      </w:r>
+      <w:r>
+        <w:rPr>
+          <w:rFonts w:eastAsia="Times New Roman" w:cstheme="minorHAnsi"/>
+          <w:color w:val="24292E"/>
+          <w:lang w:val="ro-RO" w:eastAsia="en-GB"/>
+        </w:rPr>
+        <w:t xml:space="preserve"> Situatia mentionata se poate vedea in figura de mai jos.</w:t>
+      </w:r>
+    </w:p>
+    <w:p>
+      <w:pPr>
+        <w:shd w:val="clear" w:color="auto" w:fill="FFFFFF"/>
+        <w:spacing w:line="270" w:lineRule="atLeast"/>
+        <w:jc w:val="both"/>
+        <w:rPr>
+          <w:rFonts w:eastAsia="Times New Roman" w:cstheme="minorHAnsi"/>
+          <w:color w:val="24292E"/>
+          <w:lang w:val="ro-RO" w:eastAsia="en-GB"/>
+        </w:rPr>
+      </w:pPr>
+      <w:r>
+        <w:rPr>
+          <w:rFonts w:eastAsia="Times New Roman" w:cstheme="minorHAnsi"/>
+          <w:color w:val="24292E"/>
+          <w:lang w:val="ro-RO" w:eastAsia="en-GB"/>
+        </w:rPr>
+        <w:drawing>
+          <wp:inline distT="0" distB="0" distL="0" distR="0" wp14:anchorId="0C895925" wp14:editId="72E6A3CC">
+            <wp:extent cx="5731510" cy="2875915"/>
+            <wp:effectExtent l="0" t="0" r="0" b="0"/>
+            <wp:docPr id="7" name="Picture 7" descr="Graphical user interface, text, application&#10;&#10;Description automatically generated"/>
+            <wp:cNvGraphicFramePr>
+              <a:graphicFrameLocks xmlns:a="http://schemas.openxmlformats.org/drawingml/2006/main" noChangeAspect="1"/>
+            </wp:cNvGraphicFramePr>
+            <a:graphic xmlns:a="http://schemas.openxmlformats.org/drawingml/2006/main">
+              <a:graphicData uri="http://schemas.openxmlformats.org/drawingml/2006/picture">
+                <pic:pic xmlns:pic="http://schemas.openxmlformats.org/drawingml/2006/picture">
+                  <pic:nvPicPr>
+                    <pic:cNvPr id="7" name="Picture 7" descr="Graphical user interface, text, application&#10;&#10;Description automatically generated"/>
+                    <pic:cNvPicPr/>
+                  </pic:nvPicPr>
+                  <pic:blipFill>
+                    <a:blip r:embed="rId9"/>
+                    <a:stretch>
+                      <a:fillRect/>
+                    </a:stretch>
+                  </pic:blipFill>
+                  <pic:spPr>
+                    <a:xfrm>
+                      <a:off x="0" y="0"/>
+                      <a:ext cx="5731510" cy="2875915"/>
+                    </a:xfrm>
+                    <a:prstGeom prst="rect">
+                      <a:avLst/>
+                    </a:prstGeom>
+                  </pic:spPr>
+                </pic:pic>
+              </a:graphicData>
+            </a:graphic>
+          </wp:inline>
+        </w:drawing>
+      </w:r>
+    </w:p>
+    <w:p>
+      <w:pPr>
+        <w:shd w:val="clear" w:color="auto" w:fill="FFFFFF"/>
+        <w:spacing w:line="270" w:lineRule="atLeast"/>
+        <w:jc w:val="both"/>
+        <w:rPr>
+          <w:rFonts w:eastAsia="Times New Roman" w:cstheme="minorHAnsi"/>
+          <w:color w:val="24292E"/>
+          <w:lang w:val="ro-RO" w:eastAsia="en-GB"/>
+        </w:rPr>
+      </w:pPr>
+    </w:p>
+    <w:p>
+      <w:pPr>
+        <w:shd w:val="clear" w:color="auto" w:fill="FFFFFF"/>
+        <w:spacing w:line="270" w:lineRule="atLeast"/>
+        <w:ind w:firstLine="720"/>
+        <w:rPr>
+          <w:rFonts w:eastAsia="Times New Roman" w:cstheme="minorHAnsi"/>
+          <w:color w:val="24292E"/>
+          <w:lang w:val="ro-RO" w:eastAsia="en-GB"/>
+        </w:rPr>
+      </w:pPr>
+      <w:r>
+        <w:rPr>
+          <w:rFonts w:eastAsia="Times New Roman" w:cstheme="minorHAnsi"/>
+          <w:color w:val="24292E"/>
+          <w:lang w:val="ro-RO" w:eastAsia="en-GB"/>
+        </w:rPr>
+        <w:lastRenderedPageBreak/>
+        <w:t xml:space="preserve">La accesarea paginii web denumita „Package Management”, se va afisa numele utilizatorului impreuna cu butonul „Refresh Instances”. Conform descrierii, </w:t>
+      </w:r>
+      <w:r>
+        <w:rPr>
+          <w:rFonts w:eastAsia="Times New Roman" w:cstheme="minorHAnsi"/>
+          <w:color w:val="24292E"/>
+          <w:lang w:val="ro-RO" w:eastAsia="en-GB"/>
+        </w:rPr>
+        <w:t xml:space="preserve">prin apasrea butonului se declanseaza </w:t>
+      </w:r>
+      <w:r>
+        <w:rPr>
+          <w:rFonts w:eastAsia="Times New Roman" w:cstheme="minorHAnsi"/>
+          <w:color w:val="24292E"/>
+          <w:lang w:val="ro-RO" w:eastAsia="en-GB"/>
+        </w:rPr>
+        <w:t>mecanismul prin care evenimentul „</w:t>
+      </w:r>
+      <w:r>
+        <w:rPr>
+          <w:rFonts w:ascii="Menlo" w:eastAsia="Times New Roman" w:hAnsi="Menlo" w:cs="Menlo"/>
+          <w:color w:val="032F62"/>
+          <w:sz w:val="18"/>
+          <w:szCs w:val="18"/>
+          <w:lang w:eastAsia="en-GB"/>
+        </w:rPr>
+        <w:t>refresh_instances</w:t>
+      </w:r>
+      <w:r>
+        <w:rPr>
           <w:rFonts w:ascii="Menlo" w:eastAsia="Times New Roman" w:hAnsi="Menlo" w:cs="Menlo"/>
           <w:color w:val="24292E"/>
           <w:sz w:val="18"/>
           <w:szCs w:val="18"/>
           <w:lang w:val="en-US" w:eastAsia="en-GB"/>
         </w:rPr>
-      </w:pPr>
+        <w:t>”</w:t>
+      </w:r>
+      <w:r>
+        <w:rPr>
+          <w:rFonts w:ascii="Menlo" w:eastAsia="Times New Roman" w:hAnsi="Menlo" w:cs="Menlo"/>
+          <w:color w:val="24292E"/>
+          <w:sz w:val="18"/>
+          <w:szCs w:val="18"/>
+          <w:lang w:val="en-US" w:eastAsia="en-GB"/>
+        </w:rPr>
+        <w:t xml:space="preserve"> </w:t>
+      </w:r>
       <w:r>
         <w:rPr>
           <w:rFonts w:eastAsia="Times New Roman" w:cstheme="minorHAnsi"/>
           <w:color w:val="24292E"/>
-          <w:lang w:val="ro-RO" w:eastAsia="en-GB"/>
-        </w:rPr>
-        <w:tab/>
-        <w:t xml:space="preserve">La accesarea paginii web denumita „Package Management”, se va afisa numele utilizatorului impreuna cu butonul „Refresh Instances”. Conform descrierii, acesta </w:t>
+          <w:lang w:val="en-US" w:eastAsia="en-GB"/>
+        </w:rPr>
+        <w:t xml:space="preserve">este emis </w:t>
       </w:r>
       <w:r>
         <w:rPr>
@@ -9846,7 +10055,31 @@
           <w:color w:val="24292E"/>
           <w:lang w:val="ro-RO" w:eastAsia="en-GB"/>
         </w:rPr>
-        <w:t>este mecanismul prin care se declanseaza evenimentul „</w:t>
+        <w:t>de la client catre server.</w:t>
+      </w:r>
+      <w:r>
+        <w:rPr>
+          <w:rFonts w:eastAsia="Times New Roman" w:cstheme="minorHAnsi"/>
+          <w:color w:val="24292E"/>
+          <w:lang w:val="ro-RO" w:eastAsia="en-GB"/>
+        </w:rPr>
+        <w:t xml:space="preserve"> </w:t>
+      </w:r>
+      <w:r>
+        <w:rPr>
+          <w:rFonts w:eastAsia="Times New Roman" w:cstheme="minorHAnsi"/>
+          <w:color w:val="24292E"/>
+          <w:lang w:val="ro-RO" w:eastAsia="en-GB"/>
+        </w:rPr>
+        <w:t>Serverul va raspunde (prin evenimentul</w:t>
+      </w:r>
+      <w:r>
+        <w:rPr>
+          <w:rFonts w:eastAsia="Times New Roman" w:cstheme="minorHAnsi"/>
+          <w:color w:val="24292E"/>
+          <w:lang w:val="ro-RO" w:eastAsia="en-GB"/>
+        </w:rPr>
+        <w:t xml:space="preserve"> „</w:t>
       </w:r>
       <w:r>
         <w:rPr>
@@ -9856,7 +10089,7 @@
           <w:szCs w:val="18"/>
           <w:lang w:eastAsia="en-GB"/>
         </w:rPr>
-        <w:t>refresh_instances</w:t>
+        <w:t>instances</w:t>
       </w:r>
       <w:r>
         <w:rPr>
@@ -9866,7 +10099,7 @@
           <w:szCs w:val="18"/>
           <w:lang w:val="en-US" w:eastAsia="en-GB"/>
         </w:rPr>
-        <w:t xml:space="preserve">” </w:t>
+        <w:t>”</w:t>
       </w:r>
       <w:r>
         <w:rPr>
@@ -9874,7 +10107,742 @@
           <w:color w:val="24292E"/>
           <w:lang w:val="ro-RO" w:eastAsia="en-GB"/>
         </w:rPr>
-        <w:t>de la client catre server.</w:t>
+        <w:t xml:space="preserve">) cu lista de masini virtuale, iar aceasta se va </w:t>
+      </w:r>
+      <w:r>
+        <w:rPr>
+          <w:rFonts w:eastAsia="Times New Roman" w:cstheme="minorHAnsi"/>
+          <w:color w:val="24292E"/>
+          <w:lang w:val="ro-RO" w:eastAsia="en-GB"/>
+        </w:rPr>
+        <w:t>vizualiza in meniul dropdown conform schemei de mai jos:</w:t>
+      </w:r>
+    </w:p>
+    <w:p>
+      <w:pPr>
+        <w:shd w:val="clear" w:color="auto" w:fill="FFFFFF"/>
+        <w:spacing w:line="270" w:lineRule="atLeast"/>
+        <w:rPr>
+          <w:rFonts w:ascii="Menlo" w:eastAsia="Times New Roman" w:hAnsi="Menlo" w:cs="Menlo"/>
+          <w:color w:val="24292E"/>
+          <w:sz w:val="18"/>
+          <w:szCs w:val="18"/>
+          <w:lang w:val="en-US" w:eastAsia="en-GB"/>
+        </w:rPr>
+      </w:pPr>
+      <w:r>
+        <w:rPr>
+          <w:rFonts w:ascii="Menlo" w:eastAsia="Times New Roman" w:hAnsi="Menlo" w:cs="Menlo"/>
+          <w:color w:val="24292E"/>
+          <w:sz w:val="18"/>
+          <w:szCs w:val="18"/>
+          <w:lang w:val="en-US" w:eastAsia="en-GB"/>
+        </w:rPr>
+        <w:drawing>
+          <wp:inline distT="0" distB="0" distL="0" distR="0" wp14:anchorId="041BCE95" wp14:editId="646ECDA7">
+            <wp:extent cx="5731510" cy="3313430"/>
+            <wp:effectExtent l="0" t="0" r="0" b="1270"/>
+            <wp:docPr id="8" name="Picture 8" descr="Graphical user interface, application&#10;&#10;Description automatically generated"/>
+            <wp:cNvGraphicFramePr>
+              <a:graphicFrameLocks xmlns:a="http://schemas.openxmlformats.org/drawingml/2006/main" noChangeAspect="1"/>
+            </wp:cNvGraphicFramePr>
+            <a:graphic xmlns:a="http://schemas.openxmlformats.org/drawingml/2006/main">
+              <a:graphicData uri="http://schemas.openxmlformats.org/drawingml/2006/picture">
+                <pic:pic xmlns:pic="http://schemas.openxmlformats.org/drawingml/2006/picture">
+                  <pic:nvPicPr>
+                    <pic:cNvPr id="8" name="Picture 8" descr="Graphical user interface, application&#10;&#10;Description automatically generated"/>
+                    <pic:cNvPicPr/>
+                  </pic:nvPicPr>
+                  <pic:blipFill>
+                    <a:blip r:embed="rId10"/>
+                    <a:stretch>
+                      <a:fillRect/>
+                    </a:stretch>
+                  </pic:blipFill>
+                  <pic:spPr>
+                    <a:xfrm>
+                      <a:off x="0" y="0"/>
+                      <a:ext cx="5731510" cy="3313430"/>
+                    </a:xfrm>
+                    <a:prstGeom prst="rect">
+                      <a:avLst/>
+                    </a:prstGeom>
+                  </pic:spPr>
+                </pic:pic>
+              </a:graphicData>
+            </a:graphic>
+          </wp:inline>
+        </w:drawing>
+      </w:r>
+    </w:p>
+    <w:p>
+      <w:pPr>
+        <w:shd w:val="clear" w:color="auto" w:fill="FFFFFF"/>
+        <w:spacing w:line="270" w:lineRule="atLeast"/>
+        <w:rPr>
+          <w:rFonts w:eastAsia="Times New Roman" w:cstheme="minorHAnsi"/>
+          <w:color w:val="24292E"/>
+          <w:lang w:val="ro-RO" w:eastAsia="en-GB"/>
+        </w:rPr>
+      </w:pPr>
+      <w:r>
+        <w:rPr>
+          <w:rFonts w:eastAsia="Times New Roman" w:cstheme="minorHAnsi"/>
+          <w:color w:val="24292E"/>
+          <w:lang w:val="ro-RO" w:eastAsia="en-GB"/>
+        </w:rPr>
+        <w:t>i</w:t>
+      </w:r>
+      <w:r>
+        <w:rPr>
+          <w:rFonts w:eastAsia="Times New Roman" w:cstheme="minorHAnsi"/>
+          <w:color w:val="24292E"/>
+          <w:lang w:val="ro-RO" w:eastAsia="en-GB"/>
+        </w:rPr>
+        <w:t>ar in serverul principal, va aparea in terminal mesajul urmator (util pentru dezvoltatorii aplicatiei web</w:t>
+      </w:r>
+      <w:r>
+        <w:rPr>
+          <w:rFonts w:eastAsia="Times New Roman" w:cstheme="minorHAnsi"/>
+          <w:color w:val="24292E"/>
+          <w:lang w:val="ro-RO" w:eastAsia="en-GB"/>
+        </w:rPr>
+        <w:t>):</w:t>
+      </w:r>
+    </w:p>
+    <w:p>
+      <w:pPr>
+        <w:shd w:val="clear" w:color="auto" w:fill="FFFFFF"/>
+        <w:spacing w:line="270" w:lineRule="atLeast"/>
+        <w:rPr>
+          <w:rFonts w:eastAsia="Times New Roman" w:cstheme="minorHAnsi"/>
+          <w:color w:val="24292E"/>
+          <w:lang w:val="ro-RO" w:eastAsia="en-GB"/>
+        </w:rPr>
+      </w:pPr>
+    </w:p>
+    <w:p>
+      <w:pPr>
+        <w:shd w:val="clear" w:color="auto" w:fill="FFFFFF"/>
+        <w:spacing w:line="270" w:lineRule="atLeast"/>
+        <w:rPr>
+          <w:rFonts w:eastAsia="Times New Roman" w:cstheme="minorHAnsi"/>
+          <w:color w:val="24292E"/>
+          <w:lang w:val="ro-RO" w:eastAsia="en-GB"/>
+        </w:rPr>
+      </w:pPr>
+      <w:r>
+        <w:rPr>
+          <w:rFonts w:ascii="Menlo" w:eastAsia="Times New Roman" w:hAnsi="Menlo" w:cs="Menlo"/>
+          <w:color w:val="24292E"/>
+          <w:sz w:val="18"/>
+          <w:szCs w:val="18"/>
+          <w:lang w:val="en-US" w:eastAsia="en-GB"/>
+        </w:rPr>
+        <w:drawing>
+          <wp:inline distT="0" distB="0" distL="0" distR="0" wp14:anchorId="208E5DB6" wp14:editId="3CC3EAC8">
+            <wp:extent cx="5731510" cy="203200"/>
+            <wp:effectExtent l="0" t="0" r="0" b="0"/>
+            <wp:docPr id="9" name="Picture 9"/>
+            <wp:cNvGraphicFramePr>
+              <a:graphicFrameLocks xmlns:a="http://schemas.openxmlformats.org/drawingml/2006/main" noChangeAspect="1"/>
+            </wp:cNvGraphicFramePr>
+            <a:graphic xmlns:a="http://schemas.openxmlformats.org/drawingml/2006/main">
+              <a:graphicData uri="http://schemas.openxmlformats.org/drawingml/2006/picture">
+                <pic:pic xmlns:pic="http://schemas.openxmlformats.org/drawingml/2006/picture">
+                  <pic:nvPicPr>
+                    <pic:cNvPr id="1" name=""/>
+                    <pic:cNvPicPr/>
+                  </pic:nvPicPr>
+                  <pic:blipFill rotWithShape="1">
+                    <a:blip r:embed="rId11"/>
+                    <a:srcRect t="11707" b="10243"/>
+                    <a:stretch/>
+                  </pic:blipFill>
+                  <pic:spPr bwMode="auto">
+                    <a:xfrm>
+                      <a:off x="0" y="0"/>
+                      <a:ext cx="5731510" cy="203200"/>
+                    </a:xfrm>
+                    <a:prstGeom prst="rect">
+                      <a:avLst/>
+                    </a:prstGeom>
+                    <a:ln>
+                      <a:noFill/>
+                    </a:ln>
+                    <a:extLst>
+                      <a:ext uri="{53640926-AAD7-44D8-BBD7-CCE9431645EC}">
+                        <a14:shadowObscured xmlns:a14="http://schemas.microsoft.com/office/drawing/2010/main"/>
+                      </a:ext>
+                    </a:extLst>
+                  </pic:spPr>
+                </pic:pic>
+              </a:graphicData>
+            </a:graphic>
+          </wp:inline>
+        </w:drawing>
+      </w:r>
+    </w:p>
+    <w:p>
+      <w:pPr>
+        <w:shd w:val="clear" w:color="auto" w:fill="FFFFFF"/>
+        <w:spacing w:line="270" w:lineRule="atLeast"/>
+        <w:rPr>
+          <w:rFonts w:eastAsia="Times New Roman" w:cstheme="minorHAnsi"/>
+          <w:color w:val="24292E"/>
+          <w:lang w:val="ro-RO" w:eastAsia="en-GB"/>
+        </w:rPr>
+      </w:pPr>
+    </w:p>
+    <w:p>
+      <w:pPr>
+        <w:shd w:val="clear" w:color="auto" w:fill="FFFFFF"/>
+        <w:spacing w:line="270" w:lineRule="atLeast"/>
+        <w:ind w:firstLine="720"/>
+        <w:rPr>
+          <w:rFonts w:eastAsia="Times New Roman" w:cstheme="minorHAnsi"/>
+          <w:color w:val="24292E"/>
+          <w:lang w:val="ro-RO" w:eastAsia="en-GB"/>
+        </w:rPr>
+      </w:pPr>
+      <w:r>
+        <w:rPr>
+          <w:rFonts w:eastAsia="Times New Roman" w:cstheme="minorHAnsi"/>
+          <w:color w:val="24292E"/>
+          <w:lang w:val="ro-RO" w:eastAsia="en-GB"/>
+        </w:rPr>
+        <w:t>Mai departe, prin selectarea unei anumite masini virtuale, se va trimite catre server evenimemtul „</w:t>
+      </w:r>
+      <w:r>
+        <w:rPr>
+          <w:rFonts w:ascii="Menlo" w:eastAsia="Times New Roman" w:hAnsi="Menlo" w:cs="Menlo"/>
+          <w:color w:val="032F62"/>
+          <w:sz w:val="18"/>
+          <w:szCs w:val="18"/>
+          <w:lang w:eastAsia="en-GB"/>
+        </w:rPr>
+        <w:t>vm_selected</w:t>
+      </w:r>
+      <w:r>
+        <w:rPr>
+          <w:rFonts w:ascii="Menlo" w:eastAsia="Times New Roman" w:hAnsi="Menlo" w:cs="Menlo"/>
+          <w:color w:val="24292E"/>
+          <w:sz w:val="18"/>
+          <w:szCs w:val="18"/>
+          <w:lang w:val="en-US" w:eastAsia="en-GB"/>
+        </w:rPr>
+        <w:t>”</w:t>
+      </w:r>
+      <w:r>
+        <w:rPr>
+          <w:rFonts w:eastAsia="Times New Roman" w:cstheme="minorHAnsi"/>
+          <w:color w:val="24292E"/>
+          <w:lang w:val="ro-RO" w:eastAsia="en-GB"/>
+        </w:rPr>
+        <w:t xml:space="preserve"> </w:t>
+      </w:r>
+      <w:r>
+        <w:rPr>
+          <w:rFonts w:eastAsia="Times New Roman" w:cstheme="minorHAnsi"/>
+          <w:color w:val="24292E"/>
+          <w:lang w:val="ro-RO" w:eastAsia="en-GB"/>
+        </w:rPr>
+        <w:t>ce va transmite inapoi catre client lista de pachete de pe masina corespunzatoare (via „</w:t>
+      </w:r>
+      <w:r>
+        <w:rPr>
+          <w:rFonts w:ascii="Menlo" w:eastAsia="Times New Roman" w:hAnsi="Menlo" w:cs="Menlo"/>
+          <w:color w:val="032F62"/>
+          <w:sz w:val="18"/>
+          <w:szCs w:val="18"/>
+          <w:lang w:eastAsia="en-GB"/>
+        </w:rPr>
+        <w:t>vm_packages</w:t>
+      </w:r>
+      <w:r>
+        <w:rPr>
+          <w:rFonts w:ascii="Menlo" w:eastAsia="Times New Roman" w:hAnsi="Menlo" w:cs="Menlo"/>
+          <w:color w:val="24292E"/>
+          <w:sz w:val="18"/>
+          <w:szCs w:val="18"/>
+          <w:lang w:val="en-US" w:eastAsia="en-GB"/>
+        </w:rPr>
+        <w:t xml:space="preserve">”). </w:t>
+      </w:r>
+      <w:r>
+        <w:rPr>
+          <w:rFonts w:eastAsia="Times New Roman" w:cstheme="minorHAnsi"/>
+          <w:color w:val="24292E"/>
+          <w:lang w:val="ro-RO" w:eastAsia="en-GB"/>
+        </w:rPr>
+        <w:t>Ca si procedura de test (cu scop ilustrativ), presupunand ca un utilizator cu drept de admin va selecta prima masina virtuala din acea lista, interfata se va modifica in urmatorul mod:</w:t>
+      </w:r>
+    </w:p>
+    <w:p>
+      <w:pPr>
+        <w:shd w:val="clear" w:color="auto" w:fill="FFFFFF"/>
+        <w:spacing w:line="270" w:lineRule="atLeast"/>
+        <w:rPr>
+          <w:rFonts w:eastAsia="Times New Roman" w:cstheme="minorHAnsi"/>
+          <w:color w:val="24292E"/>
+          <w:lang w:val="ro-RO" w:eastAsia="en-GB"/>
+        </w:rPr>
+      </w:pPr>
+      <w:r>
+        <w:rPr>
+          <w:rFonts w:eastAsia="Times New Roman" w:cstheme="minorHAnsi"/>
+          <w:color w:val="24292E"/>
+          <w:lang w:val="ro-RO" w:eastAsia="en-GB"/>
+        </w:rPr>
+        <w:lastRenderedPageBreak/>
+        <w:drawing>
+          <wp:inline distT="0" distB="0" distL="0" distR="0" wp14:anchorId="69C60C57" wp14:editId="01036D00">
+            <wp:extent cx="5731510" cy="3139440"/>
+            <wp:effectExtent l="0" t="0" r="0" b="0"/>
+            <wp:docPr id="10" name="Picture 10" descr="Table&#10;&#10;Description automatically generated"/>
+            <wp:cNvGraphicFramePr>
+              <a:graphicFrameLocks xmlns:a="http://schemas.openxmlformats.org/drawingml/2006/main" noChangeAspect="1"/>
+            </wp:cNvGraphicFramePr>
+            <a:graphic xmlns:a="http://schemas.openxmlformats.org/drawingml/2006/main">
+              <a:graphicData uri="http://schemas.openxmlformats.org/drawingml/2006/picture">
+                <pic:pic xmlns:pic="http://schemas.openxmlformats.org/drawingml/2006/picture">
+                  <pic:nvPicPr>
+                    <pic:cNvPr id="10" name="Picture 10" descr="Table&#10;&#10;Description automatically generated"/>
+                    <pic:cNvPicPr/>
+                  </pic:nvPicPr>
+                  <pic:blipFill>
+                    <a:blip r:embed="rId12"/>
+                    <a:stretch>
+                      <a:fillRect/>
+                    </a:stretch>
+                  </pic:blipFill>
+                  <pic:spPr>
+                    <a:xfrm>
+                      <a:off x="0" y="0"/>
+                      <a:ext cx="5840507" cy="3199143"/>
+                    </a:xfrm>
+                    <a:prstGeom prst="rect">
+                      <a:avLst/>
+                    </a:prstGeom>
+                  </pic:spPr>
+                </pic:pic>
+              </a:graphicData>
+            </a:graphic>
+          </wp:inline>
+        </w:drawing>
+      </w:r>
+      <w:r>
+        <w:rPr>
+          <w:rFonts w:eastAsia="Times New Roman" w:cstheme="minorHAnsi"/>
+          <w:color w:val="24292E"/>
+          <w:lang w:val="ro-RO" w:eastAsia="en-GB"/>
+        </w:rPr>
+        <w:t xml:space="preserve"> </w:t>
+      </w:r>
+    </w:p>
+    <w:p>
+      <w:pPr>
+        <w:shd w:val="clear" w:color="auto" w:fill="FFFFFF"/>
+        <w:spacing w:line="270" w:lineRule="atLeast"/>
+        <w:ind w:firstLine="720"/>
+        <w:rPr>
+          <w:rFonts w:eastAsia="Times New Roman" w:cstheme="minorHAnsi"/>
+          <w:color w:val="24292E"/>
+          <w:lang w:val="ro-RO" w:eastAsia="en-GB"/>
+        </w:rPr>
+      </w:pPr>
+      <w:r>
+        <w:rPr>
+          <w:rFonts w:eastAsia="Times New Roman" w:cstheme="minorHAnsi"/>
+          <w:color w:val="24292E"/>
+          <w:lang w:val="ro-RO" w:eastAsia="en-GB"/>
+        </w:rPr>
+        <w:t xml:space="preserve">Primele doua linii contin numele si ID-ul masinii virtuale selectate. In continuare, apare tabelul cu detalii si functiile de </w:t>
+      </w:r>
+      <w:r>
+        <w:rPr>
+          <w:rFonts w:eastAsia="Times New Roman" w:cstheme="minorHAnsi"/>
+          <w:color w:val="24292E"/>
+          <w:lang w:val="ro-RO" w:eastAsia="en-GB"/>
+        </w:rPr>
+        <w:t>verificare/update software. Fiecare pachet dispune in mod separat de aceasta functionalitate. Evident, un utilizator normal va putea sa vada doar lista de pachete fara coloanele „Check for Update” si „Update”.</w:t>
+      </w:r>
+    </w:p>
+    <w:p>
+      <w:pPr>
+        <w:shd w:val="clear" w:color="auto" w:fill="FFFFFF"/>
+        <w:spacing w:line="270" w:lineRule="atLeast"/>
+        <w:ind w:firstLine="720"/>
+        <w:rPr>
+          <w:rFonts w:eastAsia="Times New Roman" w:cstheme="minorHAnsi"/>
+          <w:color w:val="24292E"/>
+          <w:lang w:val="ro-RO" w:eastAsia="en-GB"/>
+        </w:rPr>
+      </w:pPr>
+      <w:r>
+        <w:rPr>
+          <w:rFonts w:eastAsia="Times New Roman" w:cstheme="minorHAnsi"/>
+          <w:color w:val="24292E"/>
+          <w:lang w:val="ro-RO" w:eastAsia="en-GB"/>
+        </w:rPr>
+        <w:t>La apasarea celor doua butoane, pe serverul principal vor aparea mesajele:</w:t>
+      </w:r>
+    </w:p>
+    <w:p>
+      <w:pPr>
+        <w:shd w:val="clear" w:color="auto" w:fill="FFFFFF"/>
+        <w:spacing w:line="270" w:lineRule="atLeast"/>
+        <w:rPr>
+          <w:rFonts w:eastAsia="Times New Roman" w:cstheme="minorHAnsi"/>
+          <w:color w:val="24292E"/>
+          <w:lang w:val="ro-RO" w:eastAsia="en-GB"/>
+        </w:rPr>
+      </w:pPr>
+    </w:p>
+    <w:p>
+      <w:pPr>
+        <w:shd w:val="clear" w:color="auto" w:fill="FFFFFF"/>
+        <w:spacing w:line="270" w:lineRule="atLeast"/>
+        <w:rPr>
+          <w:rFonts w:eastAsia="Times New Roman" w:cstheme="minorHAnsi"/>
+          <w:color w:val="24292E"/>
+          <w:lang w:val="ro-RO" w:eastAsia="en-GB"/>
+        </w:rPr>
+      </w:pPr>
+      <w:r>
+        <w:rPr>
+          <w:rFonts w:eastAsia="Times New Roman" w:cstheme="minorHAnsi"/>
+          <w:color w:val="24292E"/>
+          <w:lang w:val="ro-RO" w:eastAsia="en-GB"/>
+        </w:rPr>
+        <w:drawing>
+          <wp:inline distT="0" distB="0" distL="0" distR="0" wp14:anchorId="34FA3098" wp14:editId="1FB6114D">
+            <wp:extent cx="5731510" cy="542925"/>
+            <wp:effectExtent l="0" t="0" r="0" b="3175"/>
+            <wp:docPr id="12" name="Picture 12"/>
+            <wp:cNvGraphicFramePr>
+              <a:graphicFrameLocks xmlns:a="http://schemas.openxmlformats.org/drawingml/2006/main" noChangeAspect="1"/>
+            </wp:cNvGraphicFramePr>
+            <a:graphic xmlns:a="http://schemas.openxmlformats.org/drawingml/2006/main">
+              <a:graphicData uri="http://schemas.openxmlformats.org/drawingml/2006/picture">
+                <pic:pic xmlns:pic="http://schemas.openxmlformats.org/drawingml/2006/picture">
+                  <pic:nvPicPr>
+                    <pic:cNvPr id="1" name=""/>
+                    <pic:cNvPicPr/>
+                  </pic:nvPicPr>
+                  <pic:blipFill>
+                    <a:blip r:embed="rId13"/>
+                    <a:stretch>
+                      <a:fillRect/>
+                    </a:stretch>
+                  </pic:blipFill>
+                  <pic:spPr>
+                    <a:xfrm>
+                      <a:off x="0" y="0"/>
+                      <a:ext cx="5731510" cy="542925"/>
+                    </a:xfrm>
+                    <a:prstGeom prst="rect">
+                      <a:avLst/>
+                    </a:prstGeom>
+                  </pic:spPr>
+                </pic:pic>
+              </a:graphicData>
+            </a:graphic>
+          </wp:inline>
+        </w:drawing>
+      </w:r>
+    </w:p>
+    <w:p>
+      <w:pPr>
+        <w:shd w:val="clear" w:color="auto" w:fill="FFFFFF"/>
+        <w:spacing w:line="270" w:lineRule="atLeast"/>
+        <w:rPr>
+          <w:rFonts w:eastAsia="Times New Roman" w:cstheme="minorHAnsi"/>
+          <w:color w:val="24292E"/>
+          <w:lang w:val="ro-RO" w:eastAsia="en-GB"/>
+        </w:rPr>
+      </w:pPr>
+      <w:r>
+        <w:rPr>
+          <w:rFonts w:eastAsia="Times New Roman" w:cstheme="minorHAnsi"/>
+          <w:color w:val="24292E"/>
+          <w:lang w:val="ro-RO" w:eastAsia="en-GB"/>
+        </w:rPr>
+        <w:t xml:space="preserve">sau: </w:t>
+      </w:r>
+    </w:p>
+    <w:p>
+      <w:pPr>
+        <w:shd w:val="clear" w:color="auto" w:fill="FFFFFF"/>
+        <w:spacing w:line="270" w:lineRule="atLeast"/>
+        <w:rPr>
+          <w:rFonts w:eastAsia="Times New Roman" w:cstheme="minorHAnsi"/>
+          <w:color w:val="24292E"/>
+          <w:lang w:val="ro-RO" w:eastAsia="en-GB"/>
+        </w:rPr>
+      </w:pPr>
+      <w:r>
+        <w:rPr>
+          <w:rFonts w:eastAsia="Times New Roman" w:cstheme="minorHAnsi"/>
+          <w:color w:val="24292E"/>
+          <w:lang w:val="ro-RO" w:eastAsia="en-GB"/>
+        </w:rPr>
+        <w:drawing>
+          <wp:inline distT="0" distB="0" distL="0" distR="0" wp14:anchorId="27173A91" wp14:editId="796D21BB">
+            <wp:extent cx="5731510" cy="524221"/>
+            <wp:effectExtent l="0" t="0" r="0" b="0"/>
+            <wp:docPr id="13" name="Picture 13"/>
+            <wp:cNvGraphicFramePr>
+              <a:graphicFrameLocks xmlns:a="http://schemas.openxmlformats.org/drawingml/2006/main" noChangeAspect="1"/>
+            </wp:cNvGraphicFramePr>
+            <a:graphic xmlns:a="http://schemas.openxmlformats.org/drawingml/2006/main">
+              <a:graphicData uri="http://schemas.openxmlformats.org/drawingml/2006/picture">
+                <pic:pic xmlns:pic="http://schemas.openxmlformats.org/drawingml/2006/picture">
+                  <pic:nvPicPr>
+                    <pic:cNvPr id="1" name=""/>
+                    <pic:cNvPicPr/>
+                  </pic:nvPicPr>
+                  <pic:blipFill rotWithShape="1">
+                    <a:blip r:embed="rId14"/>
+                    <a:srcRect t="7347"/>
+                    <a:stretch/>
+                  </pic:blipFill>
+                  <pic:spPr bwMode="auto">
+                    <a:xfrm>
+                      <a:off x="0" y="0"/>
+                      <a:ext cx="5731510" cy="524221"/>
+                    </a:xfrm>
+                    <a:prstGeom prst="rect">
+                      <a:avLst/>
+                    </a:prstGeom>
+                    <a:ln>
+                      <a:noFill/>
+                    </a:ln>
+                    <a:extLst>
+                      <a:ext uri="{53640926-AAD7-44D8-BBD7-CCE9431645EC}">
+                        <a14:shadowObscured xmlns:a14="http://schemas.microsoft.com/office/drawing/2010/main"/>
+                      </a:ext>
+                    </a:extLst>
+                  </pic:spPr>
+                </pic:pic>
+              </a:graphicData>
+            </a:graphic>
+          </wp:inline>
+        </w:drawing>
+      </w:r>
+    </w:p>
+    <w:p>
+      <w:pPr>
+        <w:shd w:val="clear" w:color="auto" w:fill="FFFFFF"/>
+        <w:spacing w:line="270" w:lineRule="atLeast"/>
+        <w:rPr>
+          <w:rFonts w:eastAsia="Times New Roman" w:cstheme="minorHAnsi"/>
+          <w:color w:val="24292E"/>
+          <w:lang w:val="ro-RO" w:eastAsia="en-GB"/>
+        </w:rPr>
+      </w:pPr>
+      <w:r>
+        <w:rPr>
+          <w:rFonts w:eastAsia="Times New Roman" w:cstheme="minorHAnsi"/>
+          <w:color w:val="24292E"/>
+          <w:lang w:val="ro-RO" w:eastAsia="en-GB"/>
+        </w:rPr>
+        <w:t xml:space="preserve">In functie de ce procedura a fost </w:t>
+      </w:r>
+      <w:r>
+        <w:rPr>
+          <w:rFonts w:eastAsia="Times New Roman" w:cstheme="minorHAnsi"/>
+          <w:color w:val="24292E"/>
+          <w:lang w:val="ro-RO" w:eastAsia="en-GB"/>
+        </w:rPr>
+        <w:t>selectata</w:t>
+      </w:r>
+      <w:r>
+        <w:rPr>
+          <w:rFonts w:eastAsia="Times New Roman" w:cstheme="minorHAnsi"/>
+          <w:color w:val="24292E"/>
+          <w:lang w:val="ro-RO" w:eastAsia="en-GB"/>
+        </w:rPr>
+        <w:t xml:space="preserve"> (i.e., verificare sau actualizare). Ultima linie din cele doua mesaje semnifica faptul ca o conexiune MQTT </w:t>
+      </w:r>
+      <w:r>
+        <w:rPr>
+          <w:rFonts w:eastAsia="Times New Roman" w:cstheme="minorHAnsi"/>
+          <w:color w:val="24292E"/>
+          <w:lang w:val="ro-RO" w:eastAsia="en-GB"/>
+        </w:rPr>
+        <w:t>a fost creata catre masina virtuala, si ca se va publica pe topicul „/</w:t>
+      </w:r>
+      <w:r>
+        <w:rPr>
+          <w:rFonts w:eastAsia="Times New Roman" w:cstheme="minorHAnsi"/>
+          <w:color w:val="24292E"/>
+          <w:lang w:val="ro-RO" w:eastAsia="en-GB"/>
+        </w:rPr>
+        <w:t>openstack/cloudifin/servers/user69/f79d1ffe-e284-4b86-926a-c6a6b23859d1</w:t>
+      </w:r>
+      <w:r>
+        <w:rPr>
+          <w:rFonts w:eastAsia="Times New Roman" w:cstheme="minorHAnsi"/>
+          <w:color w:val="24292E"/>
+          <w:lang w:val="ro-RO" w:eastAsia="en-GB"/>
+        </w:rPr>
+        <w:t>” una dintre comenzile:</w:t>
+      </w:r>
+    </w:p>
+    <w:p>
+      <w:pPr>
+        <w:shd w:val="clear" w:color="auto" w:fill="FFFFFF"/>
+        <w:spacing w:line="270" w:lineRule="atLeast"/>
+        <w:ind w:left="720"/>
+        <w:rPr>
+          <w:rFonts w:eastAsia="Times New Roman" w:cstheme="minorHAnsi"/>
+          <w:color w:val="24292E"/>
+          <w:lang w:val="ro-RO" w:eastAsia="en-GB"/>
+        </w:rPr>
+      </w:pPr>
+      <w:r>
+        <w:rPr>
+          <w:rFonts w:eastAsia="Times New Roman" w:cstheme="minorHAnsi"/>
+          <w:color w:val="24292E"/>
+          <w:lang w:val="ro-RO" w:eastAsia="en-GB"/>
+        </w:rPr>
+        <w:t>yum check-update | grep elfutils-debuginfod-client-devel.x86_64</w:t>
+      </w:r>
+    </w:p>
+    <w:p>
+      <w:pPr>
+        <w:shd w:val="clear" w:color="auto" w:fill="FFFFFF"/>
+        <w:spacing w:line="270" w:lineRule="atLeast"/>
+        <w:ind w:left="720"/>
+        <w:rPr>
+          <w:rFonts w:eastAsia="Times New Roman" w:cstheme="minorHAnsi"/>
+          <w:color w:val="24292E"/>
+          <w:lang w:val="ro-RO" w:eastAsia="en-GB"/>
+        </w:rPr>
+      </w:pPr>
+      <w:r>
+        <w:rPr>
+          <w:rFonts w:eastAsia="Times New Roman" w:cstheme="minorHAnsi"/>
+          <w:color w:val="24292E"/>
+          <w:lang w:val="ro-RO" w:eastAsia="en-GB"/>
+        </w:rPr>
+        <w:t>yum update elfutils-debuginfod-client-devel.x86_64</w:t>
+      </w:r>
+    </w:p>
+    <w:p>
+      <w:pPr>
+        <w:shd w:val="clear" w:color="auto" w:fill="FFFFFF"/>
+        <w:spacing w:line="270" w:lineRule="atLeast"/>
+        <w:rPr>
+          <w:rFonts w:eastAsia="Times New Roman" w:cstheme="minorHAnsi"/>
+          <w:color w:val="24292E"/>
+          <w:lang w:val="ro-RO" w:eastAsia="en-GB"/>
+        </w:rPr>
+      </w:pPr>
+    </w:p>
+    <w:p>
+      <w:pPr>
+        <w:jc w:val="both"/>
+        <w:rPr>
+          <w:b/>
+          <w:bCs/>
+          <w:lang w:val="ro-RO"/>
+        </w:rPr>
+      </w:pPr>
+      <w:r>
+        <w:rPr>
+          <w:b/>
+          <w:bCs/>
+          <w:lang w:val="ro-RO"/>
+        </w:rPr>
+        <w:t>2</w:t>
+      </w:r>
+      <w:r>
+        <w:rPr>
+          <w:b/>
+          <w:bCs/>
+          <w:lang w:val="ro-RO"/>
+        </w:rPr>
+        <w:t>.</w:t>
+      </w:r>
+      <w:r>
+        <w:rPr>
+          <w:b/>
+          <w:bCs/>
+          <w:lang w:val="ro-RO"/>
+        </w:rPr>
+        <w:t xml:space="preserve"> </w:t>
+      </w:r>
+      <w:r>
+        <w:rPr>
+          <w:b/>
+          <w:bCs/>
+          <w:lang w:val="ro-RO"/>
+        </w:rPr>
+        <w:t xml:space="preserve">Implementarea unui serviciu </w:t>
+      </w:r>
+      <w:r>
+        <w:rPr>
+          <w:b/>
+          <w:bCs/>
+          <w:lang w:val="ro-RO"/>
+        </w:rPr>
+        <w:t xml:space="preserve">de verificare a </w:t>
+      </w:r>
+      <w:r>
+        <w:rPr>
+          <w:b/>
+          <w:bCs/>
+          <w:lang w:val="ro-RO"/>
+        </w:rPr>
+        <w:t>statisticilor de utilizare a unei sistem de calcul virtualizat</w:t>
+      </w:r>
+    </w:p>
+    <w:p>
+      <w:pPr>
+        <w:jc w:val="both"/>
+        <w:rPr>
+          <w:b/>
+          <w:bCs/>
+          <w:lang w:val="ro-RO"/>
+        </w:rPr>
+      </w:pPr>
+    </w:p>
+    <w:p>
+      <w:pPr>
+        <w:jc w:val="both"/>
+        <w:rPr>
+          <w:rFonts w:eastAsia="Times New Roman" w:cstheme="minorHAnsi"/>
+          <w:color w:val="24292E"/>
+          <w:lang w:val="ro-RO" w:eastAsia="en-GB"/>
+        </w:rPr>
+      </w:pPr>
+      <w:r>
+        <w:rPr>
+          <w:lang w:val="ro-RO"/>
+        </w:rPr>
+        <w:t xml:space="preserve">Scopul implementarii a fost acela de a asigura un mod de vizualizare </w:t>
+      </w:r>
+      <w:r>
+        <w:rPr>
+          <w:i/>
+          <w:iCs/>
+          <w:lang w:val="ro-RO"/>
+        </w:rPr>
+        <w:t>unificat</w:t>
+      </w:r>
+      <w:r>
+        <w:rPr>
+          <w:lang w:val="ro-RO"/>
+        </w:rPr>
+        <w:t xml:space="preserve"> pentru toti parametrii relevanti cu privire la gradul de utilizare al unei instante virtualizate ce ruleaza pe o infrastructura OpenStack</w:t>
+      </w:r>
+      <w:r>
+        <w:rPr>
+          <w:lang w:val="ro-RO"/>
+        </w:rPr>
+        <w:t>.</w:t>
       </w:r>
     </w:p>
     <w:sectPr>

</xml_diff>